<commit_message>
updating docs to include user manual
</commit_message>
<xml_diff>
--- a/docs/CACIE_maxDose.docx
+++ b/docs/CACIE_maxDose.docx
@@ -49,6 +49,7 @@
           <w:text/>
         </w:sdtPr>
         <w:sdtContent>
+          <w:proofErr w:type="spellStart"/>
           <w:r>
             <w:rPr>
               <w:rFonts w:ascii="Arial" w:hAnsi="Arial"/>
@@ -58,6 +59,7 @@
             </w:rPr>
             <w:t>maxDose</w:t>
           </w:r>
+          <w:proofErr w:type="spellEnd"/>
         </w:sdtContent>
       </w:sdt>
       <w:r>
@@ -218,8 +220,16 @@
         <w:rPr>
           <w:rFonts w:ascii="Arial" w:hAnsi="Arial"/>
         </w:rPr>
-        <w:t xml:space="preserve"> When invoked, maxDose</w:t>
-      </w:r>
+        <w:t xml:space="preserve"> When invoked, </w:t>
+      </w:r>
+      <w:proofErr w:type="spellStart"/>
+      <w:r>
+        <w:rPr>
+          <w:rFonts w:ascii="Arial" w:hAnsi="Arial"/>
+        </w:rPr>
+        <w:t>maxDose</w:t>
+      </w:r>
+      <w:proofErr w:type="spellEnd"/>
       <w:r>
         <w:rPr>
           <w:rFonts w:ascii="Arial" w:hAnsi="Arial"/>
@@ -236,7 +246,21 @@
         <w:rPr>
           <w:rFonts w:ascii="Arial" w:hAnsi="Arial"/>
         </w:rPr>
-        <w:t xml:space="preserve"> consumes the output of the ca-dosecalc tool</w:t>
+        <w:t xml:space="preserve"> consumes the output of the ca-</w:t>
+      </w:r>
+      <w:proofErr w:type="spellStart"/>
+      <w:r>
+        <w:rPr>
+          <w:rFonts w:ascii="Arial" w:hAnsi="Arial"/>
+        </w:rPr>
+        <w:t>dosecalc</w:t>
+      </w:r>
+      <w:proofErr w:type="spellEnd"/>
+      <w:r>
+        <w:rPr>
+          <w:rFonts w:ascii="Arial" w:hAnsi="Arial"/>
+        </w:rPr>
+        <w:t xml:space="preserve"> tool</w:t>
       </w:r>
       <w:r>
         <w:rPr>
@@ -248,7 +272,21 @@
         <w:rPr>
           <w:rFonts w:ascii="Arial" w:hAnsi="Arial"/>
         </w:rPr>
-        <w:t xml:space="preserve">exports results as a collection of comma separated value (CSV) files that </w:t>
+        <w:t xml:space="preserve">exports results as a collection of </w:t>
+      </w:r>
+      <w:proofErr w:type="gramStart"/>
+      <w:r>
+        <w:rPr>
+          <w:rFonts w:ascii="Arial" w:hAnsi="Arial"/>
+        </w:rPr>
+        <w:t>comma</w:t>
+      </w:r>
+      <w:proofErr w:type="gramEnd"/>
+      <w:r>
+        <w:rPr>
+          <w:rFonts w:ascii="Arial" w:hAnsi="Arial"/>
+        </w:rPr>
+        <w:t xml:space="preserve"> separated value (CSV) files that </w:t>
       </w:r>
       <w:r>
         <w:rPr>
@@ -339,12 +377,14 @@
         </w:rPr>
         <w:t xml:space="preserve"> of </w:t>
       </w:r>
+      <w:proofErr w:type="spellStart"/>
       <w:r>
         <w:rPr>
           <w:rFonts w:ascii="Arial" w:hAnsi="Arial" w:cs="Arial"/>
         </w:rPr>
         <w:t>maxDose</w:t>
       </w:r>
+      <w:proofErr w:type="spellEnd"/>
     </w:p>
     <w:p>
       <w:pPr>
@@ -451,7 +491,21 @@
         <w:rPr>
           <w:rFonts w:ascii="Arial" w:hAnsi="Arial" w:cs="Arial"/>
         </w:rPr>
-        <w:t xml:space="preserve"> ca-dosecalc </w:t>
+        <w:t xml:space="preserve"> ca-</w:t>
+      </w:r>
+      <w:proofErr w:type="spellStart"/>
+      <w:r>
+        <w:rPr>
+          <w:rFonts w:ascii="Arial" w:hAnsi="Arial" w:cs="Arial"/>
+        </w:rPr>
+        <w:t>dosecalc</w:t>
+      </w:r>
+      <w:proofErr w:type="spellEnd"/>
+      <w:r>
+        <w:rPr>
+          <w:rFonts w:ascii="Arial" w:hAnsi="Arial" w:cs="Arial"/>
+        </w:rPr>
+        <w:t xml:space="preserve"> </w:t>
       </w:r>
       <w:r>
         <w:rPr>
@@ -1380,7 +1434,21 @@
         <w:rPr>
           <w:rFonts w:ascii="Arial" w:hAnsi="Arial"/>
         </w:rPr>
-        <w:t xml:space="preserve">provides maxDose with important input, such as where to find the dose data.  It must </w:t>
+        <w:t xml:space="preserve">provides </w:t>
+      </w:r>
+      <w:proofErr w:type="spellStart"/>
+      <w:r>
+        <w:rPr>
+          <w:rFonts w:ascii="Arial" w:hAnsi="Arial"/>
+        </w:rPr>
+        <w:t>maxDose</w:t>
+      </w:r>
+      <w:proofErr w:type="spellEnd"/>
+      <w:r>
+        <w:rPr>
+          <w:rFonts w:ascii="Arial" w:hAnsi="Arial"/>
+        </w:rPr>
+        <w:t xml:space="preserve"> with important input, such as where to find the dose data.  It must </w:t>
       </w:r>
       <w:r>
         <w:rPr>
@@ -1437,7 +1505,21 @@
         <w:rPr>
           <w:rFonts w:ascii="Consolas" w:hAnsi="Consolas"/>
         </w:rPr>
-        <w:t xml:space="preserve">    "dosepath":"data/U235.csv",</w:t>
+        <w:t xml:space="preserve">    "</w:t>
+      </w:r>
+      <w:proofErr w:type="spellStart"/>
+      <w:r>
+        <w:rPr>
+          <w:rFonts w:ascii="Consolas" w:hAnsi="Consolas"/>
+        </w:rPr>
+        <w:t>dosepath</w:t>
+      </w:r>
+      <w:proofErr w:type="spellEnd"/>
+      <w:r>
+        <w:rPr>
+          <w:rFonts w:ascii="Consolas" w:hAnsi="Consolas"/>
+        </w:rPr>
+        <w:t>":"data/U235.csv",</w:t>
       </w:r>
     </w:p>
     <w:p>
@@ -1452,8 +1534,16 @@
         <w:rPr>
           <w:rFonts w:ascii="Consolas" w:hAnsi="Consolas"/>
         </w:rPr>
-        <w:t xml:space="preserve">    "domains":[</w:t>
-      </w:r>
+        <w:t xml:space="preserve">    "domains</w:t>
+      </w:r>
+      <w:proofErr w:type="gramStart"/>
+      <w:r>
+        <w:rPr>
+          <w:rFonts w:ascii="Consolas" w:hAnsi="Consolas"/>
+        </w:rPr>
+        <w:t>":[</w:t>
+      </w:r>
+      <w:proofErr w:type="gramEnd"/>
     </w:p>
     <w:p>
       <w:pPr>
@@ -1467,7 +1557,35 @@
         <w:rPr>
           <w:rFonts w:ascii="Consolas" w:hAnsi="Consolas"/>
         </w:rPr>
-        <w:t xml:space="preserve">        {"name":"inner", "fpath":"</w:t>
+        <w:t xml:space="preserve">        {"</w:t>
+      </w:r>
+      <w:proofErr w:type="spellStart"/>
+      <w:r>
+        <w:rPr>
+          <w:rFonts w:ascii="Consolas" w:hAnsi="Consolas"/>
+        </w:rPr>
+        <w:t>name":"inner</w:t>
+      </w:r>
+      <w:proofErr w:type="spellEnd"/>
+      <w:r>
+        <w:rPr>
+          <w:rFonts w:ascii="Consolas" w:hAnsi="Consolas"/>
+        </w:rPr>
+        <w:t>", "</w:t>
+      </w:r>
+      <w:proofErr w:type="spellStart"/>
+      <w:r>
+        <w:rPr>
+          <w:rFonts w:ascii="Consolas" w:hAnsi="Consolas"/>
+        </w:rPr>
+        <w:t>fpath</w:t>
+      </w:r>
+      <w:proofErr w:type="spellEnd"/>
+      <w:r>
+        <w:rPr>
+          <w:rFonts w:ascii="Consolas" w:hAnsi="Consolas"/>
+        </w:rPr>
+        <w:t>":"</w:t>
       </w:r>
       <w:r>
         <w:rPr>
@@ -1494,7 +1612,35 @@
         <w:rPr>
           <w:rFonts w:ascii="Consolas" w:hAnsi="Consolas"/>
         </w:rPr>
-        <w:t xml:space="preserve">        {"name":"outer", "fpath":"</w:t>
+        <w:t xml:space="preserve">        {"</w:t>
+      </w:r>
+      <w:proofErr w:type="spellStart"/>
+      <w:r>
+        <w:rPr>
+          <w:rFonts w:ascii="Consolas" w:hAnsi="Consolas"/>
+        </w:rPr>
+        <w:t>name":"outer</w:t>
+      </w:r>
+      <w:proofErr w:type="spellEnd"/>
+      <w:r>
+        <w:rPr>
+          <w:rFonts w:ascii="Consolas" w:hAnsi="Consolas"/>
+        </w:rPr>
+        <w:t>", "</w:t>
+      </w:r>
+      <w:proofErr w:type="spellStart"/>
+      <w:r>
+        <w:rPr>
+          <w:rFonts w:ascii="Consolas" w:hAnsi="Consolas"/>
+        </w:rPr>
+        <w:t>fpath</w:t>
+      </w:r>
+      <w:proofErr w:type="spellEnd"/>
+      <w:r>
+        <w:rPr>
+          <w:rFonts w:ascii="Consolas" w:hAnsi="Consolas"/>
+        </w:rPr>
+        <w:t>":"</w:t>
       </w:r>
       <w:r>
         <w:rPr>
@@ -1563,7 +1709,21 @@
         <w:rPr>
           <w:rFonts w:ascii="Consolas" w:hAnsi="Consolas"/>
         </w:rPr>
-        <w:t xml:space="preserve">    "outputdir":"output",</w:t>
+        <w:t xml:space="preserve">    "</w:t>
+      </w:r>
+      <w:proofErr w:type="spellStart"/>
+      <w:r>
+        <w:rPr>
+          <w:rFonts w:ascii="Consolas" w:hAnsi="Consolas"/>
+        </w:rPr>
+        <w:t>outputdir</w:t>
+      </w:r>
+      <w:proofErr w:type="spellEnd"/>
+      <w:r>
+        <w:rPr>
+          <w:rFonts w:ascii="Consolas" w:hAnsi="Consolas"/>
+        </w:rPr>
+        <w:t>":"output",</w:t>
       </w:r>
     </w:p>
     <w:p>
@@ -1578,8 +1738,24 @@
         <w:rPr>
           <w:rFonts w:ascii="Consolas" w:hAnsi="Consolas"/>
         </w:rPr>
-        <w:t xml:space="preserve">    "dateranges":[</w:t>
-      </w:r>
+        <w:t xml:space="preserve">    "</w:t>
+      </w:r>
+      <w:proofErr w:type="spellStart"/>
+      <w:r>
+        <w:rPr>
+          <w:rFonts w:ascii="Consolas" w:hAnsi="Consolas"/>
+        </w:rPr>
+        <w:t>dateranges</w:t>
+      </w:r>
+      <w:proofErr w:type="spellEnd"/>
+      <w:proofErr w:type="gramStart"/>
+      <w:r>
+        <w:rPr>
+          <w:rFonts w:ascii="Consolas" w:hAnsi="Consolas"/>
+        </w:rPr>
+        <w:t>":[</w:t>
+      </w:r>
+      <w:proofErr w:type="gramEnd"/>
     </w:p>
     <w:p>
       <w:pPr>
@@ -1668,12 +1844,14 @@
           <w:rFonts w:ascii="Consolas" w:hAnsi="Consolas"/>
         </w:rPr>
       </w:pPr>
+      <w:proofErr w:type="spellStart"/>
       <w:r>
         <w:rPr>
           <w:rFonts w:ascii="Consolas" w:hAnsi="Consolas"/>
         </w:rPr>
         <w:t>copc</w:t>
       </w:r>
+      <w:proofErr w:type="spellEnd"/>
     </w:p>
     <w:p>
       <w:pPr>
@@ -1706,12 +1884,14 @@
           <w:rFonts w:ascii="Consolas" w:hAnsi="Consolas"/>
         </w:rPr>
       </w:pPr>
+      <w:proofErr w:type="spellStart"/>
       <w:r>
         <w:rPr>
           <w:rFonts w:ascii="Consolas" w:hAnsi="Consolas"/>
         </w:rPr>
         <w:t>dosepath</w:t>
       </w:r>
+      <w:proofErr w:type="spellEnd"/>
     </w:p>
     <w:p>
       <w:pPr>
@@ -1737,8 +1917,18 @@
           <w:b/>
           <w:bCs/>
         </w:rPr>
-        <w:t>ca-dosecalc</w:t>
-      </w:r>
+        <w:t>ca-</w:t>
+      </w:r>
+      <w:proofErr w:type="spellStart"/>
+      <w:r>
+        <w:rPr>
+          <w:rFonts w:ascii="Arial" w:hAnsi="Arial"/>
+          <w:b/>
+          <w:bCs/>
+        </w:rPr>
+        <w:t>dosecalc</w:t>
+      </w:r>
+      <w:proofErr w:type="spellEnd"/>
       <w:r>
         <w:rPr>
           <w:rFonts w:ascii="Arial" w:hAnsi="Arial"/>
@@ -1835,12 +2025,14 @@
           <w:rFonts w:ascii="Consolas" w:hAnsi="Consolas"/>
         </w:rPr>
       </w:pPr>
+      <w:proofErr w:type="spellStart"/>
       <w:r>
         <w:rPr>
           <w:rFonts w:ascii="Consolas" w:hAnsi="Consolas"/>
         </w:rPr>
         <w:t>fpath</w:t>
       </w:r>
+      <w:proofErr w:type="spellEnd"/>
     </w:p>
     <w:p>
       <w:pPr>
@@ -1892,12 +2084,14 @@
           <w:rFonts w:ascii="Consolas" w:hAnsi="Consolas"/>
         </w:rPr>
       </w:pPr>
+      <w:proofErr w:type="spellStart"/>
       <w:r>
         <w:rPr>
           <w:rFonts w:ascii="Consolas" w:hAnsi="Consolas"/>
         </w:rPr>
         <w:t>outputdir</w:t>
       </w:r>
+      <w:proofErr w:type="spellEnd"/>
     </w:p>
     <w:p>
       <w:pPr>
@@ -1942,12 +2136,14 @@
           <w:rFonts w:ascii="Consolas" w:hAnsi="Consolas"/>
         </w:rPr>
       </w:pPr>
+      <w:proofErr w:type="spellStart"/>
       <w:r>
         <w:rPr>
           <w:rFonts w:ascii="Consolas" w:hAnsi="Consolas"/>
         </w:rPr>
         <w:t>dateranges</w:t>
       </w:r>
+      <w:proofErr w:type="spellEnd"/>
     </w:p>
     <w:p>
       <w:pPr>
@@ -1986,12 +2182,14 @@
           <w:rFonts w:ascii="Consolas" w:hAnsi="Consolas"/>
         </w:rPr>
       </w:pPr>
+      <w:proofErr w:type="spellStart"/>
       <w:r>
         <w:rPr>
           <w:rFonts w:ascii="Consolas" w:hAnsi="Consolas"/>
         </w:rPr>
         <w:t>start_year</w:t>
       </w:r>
+      <w:proofErr w:type="spellEnd"/>
     </w:p>
     <w:p>
       <w:pPr>
@@ -2030,12 +2228,14 @@
           <w:rFonts w:ascii="Consolas" w:hAnsi="Consolas"/>
         </w:rPr>
       </w:pPr>
+      <w:proofErr w:type="spellStart"/>
       <w:r>
         <w:rPr>
           <w:rFonts w:ascii="Consolas" w:hAnsi="Consolas"/>
         </w:rPr>
         <w:t>end_year</w:t>
       </w:r>
+      <w:proofErr w:type="spellEnd"/>
     </w:p>
     <w:p>
       <w:pPr>
@@ -2157,6 +2357,8 @@
           <w:sz w:val="20"/>
         </w:rPr>
       </w:pPr>
+      <w:proofErr w:type="spellStart"/>
+      <w:proofErr w:type="gramStart"/>
       <w:r>
         <w:rPr>
           <w:rFonts w:ascii="Consolas" w:hAnsi="Consolas"/>
@@ -2164,6 +2366,8 @@
         </w:rPr>
         <w:t>row,column</w:t>
       </w:r>
+      <w:proofErr w:type="spellEnd"/>
+      <w:proofErr w:type="gramEnd"/>
       <w:r>
         <w:rPr>
           <w:rFonts w:ascii="Consolas" w:hAnsi="Consolas"/>
@@ -2251,16 +2455,26 @@
           <w:b/>
           <w:bCs/>
         </w:rPr>
-        <w:t>ca-dose</w:t>
-      </w:r>
+        <w:t>ca-</w:t>
+      </w:r>
+      <w:proofErr w:type="spellStart"/>
       <w:r>
         <w:rPr>
           <w:rFonts w:ascii="Arial" w:hAnsi="Arial"/>
           <w:b/>
           <w:bCs/>
         </w:rPr>
+        <w:t>dose</w:t>
+      </w:r>
+      <w:r>
+        <w:rPr>
+          <w:rFonts w:ascii="Arial" w:hAnsi="Arial"/>
+          <w:b/>
+          <w:bCs/>
+        </w:rPr>
         <w:t>calc</w:t>
       </w:r>
+      <w:proofErr w:type="spellEnd"/>
       <w:r>
         <w:rPr>
           <w:rFonts w:ascii="Arial" w:hAnsi="Arial"/>
@@ -2283,8 +2497,16 @@
         <w:rPr>
           <w:rFonts w:ascii="Arial" w:hAnsi="Arial"/>
         </w:rPr>
-        <w:t>CSV file containing the calculated dose for each exposure pathway at every point in time and space in the model domain.  Each row represents a unique space/time/pathway..</w:t>
-      </w:r>
+        <w:t>CSV file containing the calculated dose for each exposure pathway at every point in time and space in the model domain.  Each row represents a unique space/time/</w:t>
+      </w:r>
+      <w:proofErr w:type="gramStart"/>
+      <w:r>
+        <w:rPr>
+          <w:rFonts w:ascii="Arial" w:hAnsi="Arial"/>
+        </w:rPr>
+        <w:t>pathway..</w:t>
+      </w:r>
+      <w:proofErr w:type="gramEnd"/>
       <w:r>
         <w:rPr>
           <w:rFonts w:ascii="Arial" w:hAnsi="Arial"/>
@@ -2465,6 +2687,7 @@
                 <w:rFonts w:ascii="Arial" w:hAnsi="Arial"/>
               </w:rPr>
             </w:pPr>
+            <w:proofErr w:type="spellStart"/>
             <w:r>
               <w:rPr>
                 <w:rFonts w:ascii="Arial" w:hAnsi="Arial"/>
@@ -2477,6 +2700,7 @@
               </w:rPr>
               <w:t>lapsed_tm</w:t>
             </w:r>
+            <w:proofErr w:type="spellEnd"/>
           </w:p>
         </w:tc>
         <w:tc>
@@ -2557,12 +2781,14 @@
                 <w:rFonts w:ascii="Arial" w:hAnsi="Arial"/>
               </w:rPr>
             </w:pPr>
+            <w:proofErr w:type="spellStart"/>
             <w:r>
               <w:rPr>
                 <w:rFonts w:ascii="Arial" w:hAnsi="Arial"/>
               </w:rPr>
               <w:t>model_date</w:t>
             </w:r>
+            <w:proofErr w:type="spellEnd"/>
           </w:p>
         </w:tc>
         <w:tc>
@@ -2603,7 +2829,49 @@
               <w:rPr>
                 <w:rFonts w:ascii="Arial" w:hAnsi="Arial"/>
               </w:rPr>
-              <w:t>The calendar date in YYYY-MM-DD format corresponding to elapsed_tm.  The calendar date is calculated as the model start date (determined by the modeldate input parameter) plus elapsed_tm calendar days.  Leap years are observed.</w:t>
+              <w:t xml:space="preserve">The calendar date in YYYY-MM-DD format corresponding to </w:t>
+            </w:r>
+            <w:proofErr w:type="spellStart"/>
+            <w:r>
+              <w:rPr>
+                <w:rFonts w:ascii="Arial" w:hAnsi="Arial"/>
+              </w:rPr>
+              <w:t>elapsed_tm</w:t>
+            </w:r>
+            <w:proofErr w:type="spellEnd"/>
+            <w:r>
+              <w:rPr>
+                <w:rFonts w:ascii="Arial" w:hAnsi="Arial"/>
+              </w:rPr>
+              <w:t xml:space="preserve">.  The calendar date is calculated as the model start date (determined by the </w:t>
+            </w:r>
+            <w:proofErr w:type="spellStart"/>
+            <w:r>
+              <w:rPr>
+                <w:rFonts w:ascii="Arial" w:hAnsi="Arial"/>
+              </w:rPr>
+              <w:t>modeldate</w:t>
+            </w:r>
+            <w:proofErr w:type="spellEnd"/>
+            <w:r>
+              <w:rPr>
+                <w:rFonts w:ascii="Arial" w:hAnsi="Arial"/>
+              </w:rPr>
+              <w:t xml:space="preserve"> input parameter) plus </w:t>
+            </w:r>
+            <w:proofErr w:type="spellStart"/>
+            <w:r>
+              <w:rPr>
+                <w:rFonts w:ascii="Arial" w:hAnsi="Arial"/>
+              </w:rPr>
+              <w:t>elapsed_tm</w:t>
+            </w:r>
+            <w:proofErr w:type="spellEnd"/>
+            <w:r>
+              <w:rPr>
+                <w:rFonts w:ascii="Arial" w:hAnsi="Arial"/>
+              </w:rPr>
+              <w:t xml:space="preserve"> calendar days.  Leap years are observed.</w:t>
             </w:r>
           </w:p>
         </w:tc>
@@ -2815,12 +3083,14 @@
                 <w:rFonts w:ascii="Arial" w:hAnsi="Arial"/>
               </w:rPr>
             </w:pPr>
+            <w:proofErr w:type="spellStart"/>
             <w:r>
               <w:rPr>
                 <w:rFonts w:ascii="Arial" w:hAnsi="Arial"/>
               </w:rPr>
               <w:t>cell_row</w:t>
             </w:r>
+            <w:proofErr w:type="spellEnd"/>
           </w:p>
         </w:tc>
         <w:tc>
@@ -2901,12 +3171,14 @@
                 <w:rFonts w:ascii="Arial" w:hAnsi="Arial"/>
               </w:rPr>
             </w:pPr>
+            <w:proofErr w:type="spellStart"/>
             <w:r>
               <w:rPr>
                 <w:rFonts w:ascii="Arial" w:hAnsi="Arial"/>
               </w:rPr>
               <w:t>cell_column</w:t>
             </w:r>
+            <w:proofErr w:type="spellEnd"/>
           </w:p>
         </w:tc>
         <w:tc>
@@ -2987,12 +3259,14 @@
                 <w:rFonts w:ascii="Arial" w:hAnsi="Arial"/>
               </w:rPr>
             </w:pPr>
+            <w:proofErr w:type="spellStart"/>
             <w:r>
               <w:rPr>
                 <w:rFonts w:ascii="Arial" w:hAnsi="Arial"/>
               </w:rPr>
               <w:t>cell_layer</w:t>
             </w:r>
+            <w:proofErr w:type="spellEnd"/>
           </w:p>
         </w:tc>
         <w:tc>
@@ -3159,12 +3433,14 @@
                 <w:rFonts w:ascii="Arial" w:hAnsi="Arial"/>
               </w:rPr>
             </w:pPr>
+            <w:proofErr w:type="spellStart"/>
             <w:r>
               <w:rPr>
                 <w:rFonts w:ascii="Arial" w:hAnsi="Arial"/>
               </w:rPr>
               <w:t>dose_factor</w:t>
             </w:r>
+            <w:proofErr w:type="spellEnd"/>
           </w:p>
         </w:tc>
         <w:tc>
@@ -3221,8 +3497,16 @@
               <w:rPr>
                 <w:rFonts w:ascii="Arial" w:hAnsi="Arial"/>
               </w:rPr>
-              <w:t>Units are the same as those provided in dosefactsFile</w:t>
-            </w:r>
+              <w:t xml:space="preserve">Units are the same as those provided in </w:t>
+            </w:r>
+            <w:proofErr w:type="spellStart"/>
+            <w:r>
+              <w:rPr>
+                <w:rFonts w:ascii="Arial" w:hAnsi="Arial"/>
+              </w:rPr>
+              <w:t>dosefactsFile</w:t>
+            </w:r>
+            <w:proofErr w:type="spellEnd"/>
           </w:p>
         </w:tc>
       </w:tr>
@@ -3486,11 +3770,19 @@
         </w:rPr>
         <w:t xml:space="preserve">Files of this type are titled </w:t>
       </w:r>
-      <w:r>
-        <w:rPr>
-          <w:rFonts w:ascii="Arial" w:hAnsi="Arial"/>
-        </w:rPr>
-        <w:t>max_for_pathway_for_time_</w:t>
+      <w:proofErr w:type="spellStart"/>
+      <w:r>
+        <w:rPr>
+          <w:rFonts w:ascii="Arial" w:hAnsi="Arial"/>
+        </w:rPr>
+        <w:t>max_for_pathway_for_time</w:t>
+      </w:r>
+      <w:proofErr w:type="spellEnd"/>
+      <w:r>
+        <w:rPr>
+          <w:rFonts w:ascii="Arial" w:hAnsi="Arial"/>
+        </w:rPr>
+        <w:t>_</w:t>
       </w:r>
       <w:r>
         <w:rPr>
@@ -3508,8 +3800,24 @@
         <w:rPr>
           <w:rFonts w:ascii="Arial" w:hAnsi="Arial"/>
         </w:rPr>
-        <w:t>_yr[</w:t>
-      </w:r>
+        <w:t>_</w:t>
+      </w:r>
+      <w:proofErr w:type="spellStart"/>
+      <w:proofErr w:type="gramStart"/>
+      <w:r>
+        <w:rPr>
+          <w:rFonts w:ascii="Arial" w:hAnsi="Arial"/>
+        </w:rPr>
+        <w:t>yr</w:t>
+      </w:r>
+      <w:proofErr w:type="spellEnd"/>
+      <w:r>
+        <w:rPr>
+          <w:rFonts w:ascii="Arial" w:hAnsi="Arial"/>
+        </w:rPr>
+        <w:t>[</w:t>
+      </w:r>
+      <w:proofErr w:type="gramEnd"/>
       <w:r>
         <w:rPr>
           <w:rFonts w:ascii="Arial" w:hAnsi="Arial"/>
@@ -3532,7 +3840,21 @@
         <w:rPr>
           <w:rFonts w:ascii="Arial" w:hAnsi="Arial"/>
         </w:rPr>
-        <w:t>domain DOMAIN for the specified year</w:t>
+        <w:t xml:space="preserve">domain </w:t>
+      </w:r>
+      <w:proofErr w:type="spellStart"/>
+      <w:r>
+        <w:rPr>
+          <w:rFonts w:ascii="Arial" w:hAnsi="Arial"/>
+        </w:rPr>
+        <w:t>DOMAIN</w:t>
+      </w:r>
+      <w:proofErr w:type="spellEnd"/>
+      <w:r>
+        <w:rPr>
+          <w:rFonts w:ascii="Arial" w:hAnsi="Arial"/>
+        </w:rPr>
+        <w:t xml:space="preserve"> for the specified year</w:t>
       </w:r>
       <w:r>
         <w:rPr>
@@ -3605,7 +3927,43 @@
         <w:rPr>
           <w:rFonts w:ascii="Arial" w:hAnsi="Arial"/>
         </w:rPr>
-        <w:t>Files of this type are titled max_for_pathway_[COPC]_[DOMAIN]_yr[START-END].csv</w:t>
+        <w:t xml:space="preserve">Files of this type are titled </w:t>
+      </w:r>
+      <w:proofErr w:type="spellStart"/>
+      <w:r>
+        <w:rPr>
+          <w:rFonts w:ascii="Arial" w:hAnsi="Arial"/>
+        </w:rPr>
+        <w:t>max_for_pathway</w:t>
+      </w:r>
+      <w:proofErr w:type="spellEnd"/>
+      <w:r>
+        <w:rPr>
+          <w:rFonts w:ascii="Arial" w:hAnsi="Arial"/>
+        </w:rPr>
+        <w:t>_[COPC]_[DOMAIN]_</w:t>
+      </w:r>
+      <w:proofErr w:type="spellStart"/>
+      <w:proofErr w:type="gramStart"/>
+      <w:r>
+        <w:rPr>
+          <w:rFonts w:ascii="Arial" w:hAnsi="Arial"/>
+        </w:rPr>
+        <w:t>yr</w:t>
+      </w:r>
+      <w:proofErr w:type="spellEnd"/>
+      <w:r>
+        <w:rPr>
+          <w:rFonts w:ascii="Arial" w:hAnsi="Arial"/>
+        </w:rPr>
+        <w:t>[</w:t>
+      </w:r>
+      <w:proofErr w:type="gramEnd"/>
+      <w:r>
+        <w:rPr>
+          <w:rFonts w:ascii="Arial" w:hAnsi="Arial"/>
+        </w:rPr>
+        <w:t>START-END].csv</w:t>
       </w:r>
       <w:r>
         <w:rPr>
@@ -3698,14 +4056,7 @@
         <w:rPr>
           <w:rFonts w:ascii="Arial" w:hAnsi="Arial"/>
         </w:rPr>
-        <w:t>\</w:t>
-      </w:r>
-      <w:r>
-        <w:rPr>
-          <w:rFonts w:ascii="Arial" w:hAnsi="Arial"/>
-          <w:highlight w:val="yellow"/>
-        </w:rPr>
-        <w:t>PATH\TO\THE\TOOL</w:t>
+        <w:t>/pylib/camaxdose/maxDose.py</w:t>
       </w:r>
       <w:r>
         <w:rPr>
@@ -3816,12 +4167,14 @@
           <w:text/>
         </w:sdtPr>
         <w:sdtContent>
+          <w:proofErr w:type="spellStart"/>
           <w:r>
             <w:rPr>
               <w:rFonts w:ascii="Arial" w:hAnsi="Arial"/>
             </w:rPr>
             <w:t>maxDose</w:t>
           </w:r>
+          <w:proofErr w:type="spellEnd"/>
         </w:sdtContent>
       </w:sdt>
       <w:r>
@@ -4115,7 +4468,23 @@
                 <w:rFonts w:ascii="Arial" w:hAnsi="Arial"/>
                 <w:sz w:val="20"/>
               </w:rPr>
-              <w:t>CACIE-toolfilename -IT-1</w:t>
+              <w:t>CACIE-</w:t>
+            </w:r>
+            <w:proofErr w:type="spellStart"/>
+            <w:r>
+              <w:rPr>
+                <w:rFonts w:ascii="Arial" w:hAnsi="Arial"/>
+                <w:sz w:val="20"/>
+              </w:rPr>
+              <w:t>toolfilename</w:t>
+            </w:r>
+            <w:proofErr w:type="spellEnd"/>
+            <w:r>
+              <w:rPr>
+                <w:rFonts w:ascii="Arial" w:hAnsi="Arial"/>
+                <w:sz w:val="20"/>
+              </w:rPr>
+              <w:t xml:space="preserve"> -IT-1</w:t>
             </w:r>
           </w:p>
         </w:tc>
@@ -4204,7 +4573,23 @@
                 <w:rFonts w:ascii="Arial" w:hAnsi="Arial"/>
                 <w:sz w:val="20"/>
               </w:rPr>
-              <w:t>CACIE- toolfilename -</w:t>
+              <w:t xml:space="preserve">CACIE- </w:t>
+            </w:r>
+            <w:proofErr w:type="spellStart"/>
+            <w:r>
+              <w:rPr>
+                <w:rFonts w:ascii="Arial" w:hAnsi="Arial"/>
+                <w:sz w:val="20"/>
+              </w:rPr>
+              <w:t>toolfilename</w:t>
+            </w:r>
+            <w:proofErr w:type="spellEnd"/>
+            <w:r>
+              <w:rPr>
+                <w:rFonts w:ascii="Arial" w:hAnsi="Arial"/>
+                <w:sz w:val="20"/>
+              </w:rPr>
+              <w:t xml:space="preserve"> -</w:t>
             </w:r>
             <w:r>
               <w:rPr>
@@ -4378,7 +4763,23 @@
                 <w:rFonts w:ascii="Arial" w:hAnsi="Arial"/>
                 <w:sz w:val="20"/>
               </w:rPr>
-              <w:t>CACIE- toolfilename -</w:t>
+              <w:t xml:space="preserve">CACIE- </w:t>
+            </w:r>
+            <w:proofErr w:type="spellStart"/>
+            <w:r>
+              <w:rPr>
+                <w:rFonts w:ascii="Arial" w:hAnsi="Arial"/>
+                <w:sz w:val="20"/>
+              </w:rPr>
+              <w:t>toolfilename</w:t>
+            </w:r>
+            <w:proofErr w:type="spellEnd"/>
+            <w:r>
+              <w:rPr>
+                <w:rFonts w:ascii="Arial" w:hAnsi="Arial"/>
+                <w:sz w:val="20"/>
+              </w:rPr>
+              <w:t xml:space="preserve"> -</w:t>
             </w:r>
             <w:r>
               <w:rPr>
@@ -4611,12 +5012,14 @@
           <w:text/>
         </w:sdtPr>
         <w:sdtContent>
+          <w:proofErr w:type="spellStart"/>
           <w:r>
             <w:rPr>
               <w:rFonts w:ascii="Arial" w:hAnsi="Arial"/>
             </w:rPr>
             <w:t>maxDose</w:t>
           </w:r>
+          <w:proofErr w:type="spellEnd"/>
         </w:sdtContent>
       </w:sdt>
       <w:r>
@@ -4683,12 +5086,14 @@
           <w:text/>
         </w:sdtPr>
         <w:sdtContent>
+          <w:proofErr w:type="spellStart"/>
           <w:r>
             <w:rPr>
               <w:rFonts w:ascii="Arial" w:hAnsi="Arial"/>
             </w:rPr>
             <w:t>maxDose</w:t>
           </w:r>
+          <w:proofErr w:type="spellEnd"/>
         </w:sdtContent>
       </w:sdt>
       <w:r>
@@ -4798,6 +5203,7 @@
                 <w:text/>
               </w:sdtPr>
               <w:sdtContent>
+                <w:proofErr w:type="spellStart"/>
                 <w:r>
                   <w:rPr>
                     <w:rFonts w:ascii="Arial" w:hAnsi="Arial"/>
@@ -4807,6 +5213,7 @@
                   </w:rPr>
                   <w:t>maxDose</w:t>
                 </w:r>
+                <w:proofErr w:type="spellEnd"/>
               </w:sdtContent>
             </w:sdt>
             <w:r>
@@ -4874,6 +5281,7 @@
                 <w:text/>
               </w:sdtPr>
               <w:sdtContent>
+                <w:proofErr w:type="spellStart"/>
                 <w:r>
                   <w:rPr>
                     <w:rFonts w:ascii="Arial" w:hAnsi="Arial"/>
@@ -4883,6 +5291,7 @@
                   </w:rPr>
                   <w:t>maxDose</w:t>
                 </w:r>
+                <w:proofErr w:type="spellEnd"/>
               </w:sdtContent>
             </w:sdt>
             <w:r>
@@ -4930,6 +5339,7 @@
               </w:rPr>
               <w:t>CACIE-</w:t>
             </w:r>
+            <w:proofErr w:type="spellStart"/>
             <w:sdt>
               <w:sdtPr>
                 <w:rPr>
@@ -4957,6 +5367,7 @@
                   </w:rPr>
                   <w:t>maxDose</w:t>
                 </w:r>
+                <w:proofErr w:type="spellEnd"/>
               </w:sdtContent>
             </w:sdt>
             <w:r>
@@ -5483,6 +5894,7 @@
                 <w:sz w:val="20"/>
               </w:rPr>
             </w:pPr>
+            <w:proofErr w:type="gramStart"/>
             <w:r>
               <w:rPr>
                 <w:rFonts w:ascii="Arial" w:hAnsi="Arial"/>
@@ -5490,7 +5902,17 @@
                 <w:iCs/>
                 <w:sz w:val="20"/>
               </w:rPr>
-              <w:t>./runner_run_IT-1_</w:t>
+              <w:t>./</w:t>
+            </w:r>
+            <w:proofErr w:type="gramEnd"/>
+            <w:r>
+              <w:rPr>
+                <w:rFonts w:ascii="Arial" w:hAnsi="Arial"/>
+                <w:i/>
+                <w:iCs/>
+                <w:sz w:val="20"/>
+              </w:rPr>
+              <w:t>runner_run_IT-1_</w:t>
             </w:r>
             <w:sdt>
               <w:sdtPr>
@@ -5900,6 +6322,7 @@
                 <w:text/>
               </w:sdtPr>
               <w:sdtContent>
+                <w:proofErr w:type="spellStart"/>
                 <w:r>
                   <w:rPr>
                     <w:rFonts w:ascii="Arial" w:hAnsi="Arial"/>
@@ -5909,6 +6332,7 @@
                   </w:rPr>
                   <w:t>maxDose</w:t>
                 </w:r>
+                <w:proofErr w:type="spellEnd"/>
               </w:sdtContent>
             </w:sdt>
             <w:r>
@@ -6000,6 +6424,7 @@
                 <w:text/>
               </w:sdtPr>
               <w:sdtContent>
+                <w:proofErr w:type="spellStart"/>
                 <w:r>
                   <w:rPr>
                     <w:rFonts w:ascii="Arial" w:hAnsi="Arial"/>
@@ -6009,6 +6434,7 @@
                   </w:rPr>
                   <w:t>maxDose</w:t>
                 </w:r>
+                <w:proofErr w:type="spellEnd"/>
               </w:sdtContent>
             </w:sdt>
             <w:r>
@@ -6056,6 +6482,7 @@
               </w:rPr>
               <w:t>-</w:t>
             </w:r>
+            <w:proofErr w:type="spellStart"/>
             <w:sdt>
               <w:sdtPr>
                 <w:rPr>
@@ -6083,6 +6510,7 @@
                   </w:rPr>
                   <w:t>maxDose</w:t>
                 </w:r>
+                <w:proofErr w:type="spellEnd"/>
               </w:sdtContent>
             </w:sdt>
             <w:r>
@@ -6968,6 +7396,7 @@
                 <w:text/>
               </w:sdtPr>
               <w:sdtContent>
+                <w:proofErr w:type="spellStart"/>
                 <w:r>
                   <w:rPr>
                     <w:rFonts w:ascii="Arial" w:hAnsi="Arial"/>
@@ -6977,6 +7406,7 @@
                   </w:rPr>
                   <w:t>maxDose</w:t>
                 </w:r>
+                <w:proofErr w:type="spellEnd"/>
               </w:sdtContent>
             </w:sdt>
             <w:r>
@@ -7068,6 +7498,7 @@
                 <w:text/>
               </w:sdtPr>
               <w:sdtContent>
+                <w:proofErr w:type="spellStart"/>
                 <w:r>
                   <w:rPr>
                     <w:rFonts w:ascii="Arial" w:hAnsi="Arial"/>
@@ -7077,6 +7508,7 @@
                   </w:rPr>
                   <w:t>maxDose</w:t>
                 </w:r>
+                <w:proofErr w:type="spellEnd"/>
               </w:sdtContent>
             </w:sdt>
             <w:r>
@@ -7108,6 +7540,7 @@
               </w:rPr>
               <w:t>CACIE-</w:t>
             </w:r>
+            <w:proofErr w:type="spellStart"/>
             <w:sdt>
               <w:sdtPr>
                 <w:rPr>
@@ -7135,6 +7568,7 @@
                   </w:rPr>
                   <w:t>maxDose</w:t>
                 </w:r>
+                <w:proofErr w:type="spellEnd"/>
               </w:sdtContent>
             </w:sdt>
             <w:r>
@@ -8236,6 +8670,779 @@
           <w:highlight w:val="yellow"/>
         </w:rPr>
         <w:t>, with a focus on the CA/CIE Project. Do NOT simply copy and paste the details from the User Guide.</w:t>
+      </w:r>
+    </w:p>
+    <w:p>
+      <w:pPr>
+        <w:pStyle w:val="H1bodytext"/>
+        <w:spacing w:after="120"/>
+        <w:rPr>
+          <w:rFonts w:ascii="Arial" w:hAnsi="Arial"/>
+          <w:highlight w:val="yellow"/>
+        </w:rPr>
+      </w:pPr>
+      <w:r>
+        <w:rPr>
+          <w:rFonts w:ascii="Arial" w:hAnsi="Arial"/>
+          <w:highlight w:val="yellow"/>
+        </w:rPr>
+        <w:t>This tool is intended to be invoked immediately after ca-</w:t>
+      </w:r>
+      <w:proofErr w:type="spellStart"/>
+      <w:r>
+        <w:rPr>
+          <w:rFonts w:ascii="Arial" w:hAnsi="Arial"/>
+          <w:highlight w:val="yellow"/>
+        </w:rPr>
+        <w:t>dosecalc</w:t>
+      </w:r>
+      <w:proofErr w:type="spellEnd"/>
+      <w:r>
+        <w:rPr>
+          <w:rFonts w:ascii="Arial" w:hAnsi="Arial"/>
+          <w:highlight w:val="yellow"/>
+        </w:rPr>
+        <w:t>.  We recommend using a shell script to invoke the tool as follows:</w:t>
+      </w:r>
+    </w:p>
+    <w:p>
+      <w:pPr>
+        <w:pStyle w:val="H1bodytext"/>
+        <w:spacing w:after="120"/>
+        <w:ind w:left="1440"/>
+        <w:rPr>
+          <w:rFonts w:ascii="Consolas" w:hAnsi="Consolas"/>
+          <w:sz w:val="20"/>
+          <w:szCs w:val="18"/>
+        </w:rPr>
+      </w:pPr>
+      <w:r>
+        <w:rPr>
+          <w:rFonts w:ascii="Consolas" w:hAnsi="Consolas"/>
+          <w:sz w:val="20"/>
+          <w:szCs w:val="18"/>
+        </w:rPr>
+        <w:t># script to test the max dose</w:t>
+      </w:r>
+      <w:r>
+        <w:rPr>
+          <w:rFonts w:ascii="Consolas" w:hAnsi="Consolas"/>
+          <w:sz w:val="20"/>
+          <w:szCs w:val="18"/>
+        </w:rPr>
+        <w:br/>
+      </w:r>
+      <w:r>
+        <w:rPr>
+          <w:rFonts w:ascii="Consolas" w:hAnsi="Consolas"/>
+          <w:sz w:val="20"/>
+          <w:szCs w:val="18"/>
+        </w:rPr>
+        <w:t>echo "Testing max dose"</w:t>
+      </w:r>
+      <w:r>
+        <w:rPr>
+          <w:rFonts w:ascii="Consolas" w:hAnsi="Consolas"/>
+          <w:sz w:val="20"/>
+          <w:szCs w:val="18"/>
+        </w:rPr>
+        <w:br/>
+      </w:r>
+      <w:proofErr w:type="spellStart"/>
+      <w:r>
+        <w:rPr>
+          <w:rFonts w:ascii="Consolas" w:hAnsi="Consolas"/>
+          <w:sz w:val="20"/>
+          <w:szCs w:val="18"/>
+        </w:rPr>
+        <w:t>prodTools</w:t>
+      </w:r>
+      <w:proofErr w:type="spellEnd"/>
+      <w:r>
+        <w:rPr>
+          <w:rFonts w:ascii="Consolas" w:hAnsi="Consolas"/>
+          <w:sz w:val="20"/>
+          <w:szCs w:val="18"/>
+        </w:rPr>
+        <w:t>='/home/ca/CA-CIE-Tools'</w:t>
+      </w:r>
+    </w:p>
+    <w:p>
+      <w:pPr>
+        <w:pStyle w:val="H1bodytext"/>
+        <w:spacing w:after="120"/>
+        <w:ind w:left="1440"/>
+        <w:rPr>
+          <w:rFonts w:ascii="Consolas" w:hAnsi="Consolas"/>
+          <w:sz w:val="20"/>
+          <w:szCs w:val="18"/>
+        </w:rPr>
+      </w:pPr>
+      <w:r>
+        <w:rPr>
+          <w:rFonts w:ascii="Consolas" w:hAnsi="Consolas"/>
+          <w:sz w:val="20"/>
+          <w:szCs w:val="18"/>
+        </w:rPr>
+        <w:br/>
+      </w:r>
+      <w:proofErr w:type="spellStart"/>
+      <w:r>
+        <w:rPr>
+          <w:rFonts w:ascii="Consolas" w:hAnsi="Consolas"/>
+          <w:sz w:val="20"/>
+          <w:szCs w:val="18"/>
+        </w:rPr>
+        <w:t>controlFile</w:t>
+      </w:r>
+      <w:proofErr w:type="spellEnd"/>
+      <w:r>
+        <w:rPr>
+          <w:rFonts w:ascii="Consolas" w:hAnsi="Consolas"/>
+          <w:sz w:val="20"/>
+          <w:szCs w:val="18"/>
+        </w:rPr>
+        <w:t>='inputs/</w:t>
+      </w:r>
+      <w:proofErr w:type="spellStart"/>
+      <w:r>
+        <w:rPr>
+          <w:rFonts w:ascii="Consolas" w:hAnsi="Consolas"/>
+          <w:sz w:val="20"/>
+          <w:szCs w:val="18"/>
+        </w:rPr>
+        <w:t>c</w:t>
+      </w:r>
+      <w:r>
+        <w:rPr>
+          <w:rFonts w:ascii="Consolas" w:hAnsi="Consolas"/>
+          <w:sz w:val="20"/>
+          <w:szCs w:val="18"/>
+        </w:rPr>
+        <w:t>ontrolInput.json</w:t>
+      </w:r>
+      <w:proofErr w:type="spellEnd"/>
+      <w:r>
+        <w:rPr>
+          <w:rFonts w:ascii="Consolas" w:hAnsi="Consolas"/>
+          <w:sz w:val="20"/>
+          <w:szCs w:val="18"/>
+        </w:rPr>
+        <w:t>’</w:t>
+      </w:r>
+      <w:r>
+        <w:rPr>
+          <w:rFonts w:ascii="Consolas" w:hAnsi="Consolas"/>
+          <w:sz w:val="20"/>
+          <w:szCs w:val="18"/>
+        </w:rPr>
+        <w:br/>
+      </w:r>
+      <w:r>
+        <w:rPr>
+          <w:rFonts w:ascii="Consolas" w:hAnsi="Consolas"/>
+          <w:sz w:val="20"/>
+          <w:szCs w:val="18"/>
+        </w:rPr>
+        <w:t>python3 $prodTools/pylib/runner/runner.py "python3" "$</w:t>
+      </w:r>
+      <w:proofErr w:type="spellStart"/>
+      <w:r>
+        <w:rPr>
+          <w:rFonts w:ascii="Consolas" w:hAnsi="Consolas"/>
+          <w:sz w:val="20"/>
+          <w:szCs w:val="18"/>
+        </w:rPr>
+        <w:t>prod</w:t>
+      </w:r>
+      <w:r>
+        <w:rPr>
+          <w:rFonts w:ascii="Consolas" w:hAnsi="Consolas"/>
+          <w:sz w:val="20"/>
+          <w:szCs w:val="18"/>
+        </w:rPr>
+        <w:t>Tools</w:t>
+      </w:r>
+      <w:proofErr w:type="spellEnd"/>
+      <w:r>
+        <w:rPr>
+          <w:rFonts w:ascii="Consolas" w:hAnsi="Consolas"/>
+          <w:sz w:val="20"/>
+          <w:szCs w:val="18"/>
+        </w:rPr>
+        <w:t>/</w:t>
+      </w:r>
+      <w:proofErr w:type="spellStart"/>
+      <w:r>
+        <w:rPr>
+          <w:rFonts w:ascii="Consolas" w:hAnsi="Consolas"/>
+          <w:sz w:val="20"/>
+          <w:szCs w:val="18"/>
+        </w:rPr>
+        <w:t>pylib</w:t>
+      </w:r>
+      <w:proofErr w:type="spellEnd"/>
+      <w:r>
+        <w:rPr>
+          <w:rFonts w:ascii="Consolas" w:hAnsi="Consolas"/>
+          <w:sz w:val="20"/>
+          <w:szCs w:val="18"/>
+        </w:rPr>
+        <w:t>/</w:t>
+      </w:r>
+      <w:proofErr w:type="spellStart"/>
+      <w:r>
+        <w:rPr>
+          <w:rFonts w:ascii="Consolas" w:hAnsi="Consolas"/>
+          <w:sz w:val="20"/>
+          <w:szCs w:val="18"/>
+        </w:rPr>
+        <w:t>camaxd</w:t>
+      </w:r>
+      <w:proofErr w:type="spellEnd"/>
+      <w:r>
+        <w:rPr>
+          <w:rFonts w:ascii="Consolas" w:hAnsi="Consolas"/>
+          <w:sz w:val="20"/>
+          <w:szCs w:val="18"/>
+        </w:rPr>
+        <w:t xml:space="preserve">    ose/maxDose.py $</w:t>
+      </w:r>
+      <w:proofErr w:type="spellStart"/>
+      <w:r>
+        <w:rPr>
+          <w:rFonts w:ascii="Consolas" w:hAnsi="Consolas"/>
+          <w:sz w:val="20"/>
+          <w:szCs w:val="18"/>
+        </w:rPr>
+        <w:t>controlFile</w:t>
+      </w:r>
+      <w:proofErr w:type="spellEnd"/>
+      <w:r>
+        <w:rPr>
+          <w:rFonts w:ascii="Consolas" w:hAnsi="Consolas"/>
+          <w:sz w:val="20"/>
+          <w:szCs w:val="18"/>
+        </w:rPr>
+        <w:t>" --logfile "output/testlogfile.txt"</w:t>
+      </w:r>
+    </w:p>
+    <w:p>
+      <w:pPr>
+        <w:pStyle w:val="H1bodytext"/>
+        <w:spacing w:after="120"/>
+        <w:rPr>
+          <w:rFonts w:ascii="Arial" w:hAnsi="Arial" w:cs="Arial"/>
+          <w:szCs w:val="22"/>
+        </w:rPr>
+      </w:pPr>
+      <w:r>
+        <w:rPr>
+          <w:rFonts w:ascii="Arial" w:hAnsi="Arial" w:cs="Arial"/>
+          <w:szCs w:val="22"/>
+        </w:rPr>
+        <w:lastRenderedPageBreak/>
+        <w:t>An example</w:t>
+      </w:r>
+      <w:r>
+        <w:rPr>
+          <w:rFonts w:ascii="Arial" w:hAnsi="Arial" w:cs="Arial"/>
+          <w:szCs w:val="22"/>
+        </w:rPr>
+        <w:t xml:space="preserve"> </w:t>
+      </w:r>
+      <w:r>
+        <w:rPr>
+          <w:rFonts w:ascii="Arial" w:hAnsi="Arial" w:cs="Arial"/>
+          <w:szCs w:val="22"/>
+        </w:rPr>
+        <w:t xml:space="preserve">control file is reproduced below.  Note that three domains and </w:t>
+      </w:r>
+      <w:proofErr w:type="gramStart"/>
+      <w:r>
+        <w:rPr>
+          <w:rFonts w:ascii="Arial" w:hAnsi="Arial" w:cs="Arial"/>
+          <w:szCs w:val="22"/>
+        </w:rPr>
+        <w:t>two time</w:t>
+      </w:r>
+      <w:proofErr w:type="gramEnd"/>
+      <w:r>
+        <w:rPr>
+          <w:rFonts w:ascii="Arial" w:hAnsi="Arial" w:cs="Arial"/>
+          <w:szCs w:val="22"/>
+        </w:rPr>
+        <w:t xml:space="preserve"> intervals are defined:</w:t>
+      </w:r>
+    </w:p>
+    <w:p>
+      <w:pPr>
+        <w:pStyle w:val="H1bodytext"/>
+        <w:spacing w:after="120"/>
+        <w:rPr>
+          <w:rFonts w:ascii="Consolas" w:hAnsi="Consolas" w:cs="Arial"/>
+          <w:sz w:val="20"/>
+        </w:rPr>
+      </w:pPr>
+      <w:r>
+        <w:rPr>
+          <w:rFonts w:ascii="Arial" w:hAnsi="Arial" w:cs="Arial"/>
+          <w:szCs w:val="22"/>
+        </w:rPr>
+        <w:t xml:space="preserve"> </w:t>
+      </w:r>
+      <w:r>
+        <w:rPr>
+          <w:rFonts w:ascii="Consolas" w:hAnsi="Consolas" w:cs="Arial"/>
+          <w:sz w:val="20"/>
+        </w:rPr>
+        <w:t xml:space="preserve"> {</w:t>
+      </w:r>
+    </w:p>
+    <w:p>
+      <w:pPr>
+        <w:pStyle w:val="H1bodytext"/>
+        <w:spacing w:after="120"/>
+        <w:rPr>
+          <w:rFonts w:ascii="Consolas" w:hAnsi="Consolas" w:cs="Arial"/>
+          <w:sz w:val="20"/>
+        </w:rPr>
+      </w:pPr>
+      <w:r>
+        <w:rPr>
+          <w:rFonts w:ascii="Consolas" w:hAnsi="Consolas" w:cs="Arial"/>
+          <w:sz w:val="20"/>
+        </w:rPr>
+        <w:t xml:space="preserve">       "copc":"U235",</w:t>
+      </w:r>
+    </w:p>
+    <w:p>
+      <w:pPr>
+        <w:pStyle w:val="H1bodytext"/>
+        <w:spacing w:after="120"/>
+        <w:rPr>
+          <w:rFonts w:ascii="Consolas" w:hAnsi="Consolas" w:cs="Arial"/>
+          <w:sz w:val="20"/>
+        </w:rPr>
+      </w:pPr>
+      <w:r>
+        <w:rPr>
+          <w:rFonts w:ascii="Consolas" w:hAnsi="Consolas" w:cs="Arial"/>
+          <w:sz w:val="20"/>
+        </w:rPr>
+        <w:t xml:space="preserve">       "</w:t>
+      </w:r>
+      <w:proofErr w:type="spellStart"/>
+      <w:r>
+        <w:rPr>
+          <w:rFonts w:ascii="Consolas" w:hAnsi="Consolas" w:cs="Arial"/>
+          <w:sz w:val="20"/>
+        </w:rPr>
+        <w:t>dosepath</w:t>
+      </w:r>
+      <w:proofErr w:type="spellEnd"/>
+      <w:r>
+        <w:rPr>
+          <w:rFonts w:ascii="Consolas" w:hAnsi="Consolas" w:cs="Arial"/>
+          <w:sz w:val="20"/>
+        </w:rPr>
+        <w:t>":"inputs/U235.csv",</w:t>
+      </w:r>
+    </w:p>
+    <w:p>
+      <w:pPr>
+        <w:pStyle w:val="H1bodytext"/>
+        <w:spacing w:after="120"/>
+        <w:rPr>
+          <w:rFonts w:ascii="Consolas" w:hAnsi="Consolas" w:cs="Arial"/>
+          <w:sz w:val="20"/>
+        </w:rPr>
+      </w:pPr>
+      <w:r>
+        <w:rPr>
+          <w:rFonts w:ascii="Consolas" w:hAnsi="Consolas" w:cs="Arial"/>
+          <w:sz w:val="20"/>
+        </w:rPr>
+        <w:t xml:space="preserve">       "</w:t>
+      </w:r>
+      <w:proofErr w:type="spellStart"/>
+      <w:r>
+        <w:rPr>
+          <w:rFonts w:ascii="Consolas" w:hAnsi="Consolas" w:cs="Arial"/>
+          <w:sz w:val="20"/>
+        </w:rPr>
+        <w:t>comment":"This</w:t>
+      </w:r>
+      <w:proofErr w:type="spellEnd"/>
+      <w:r>
+        <w:rPr>
+          <w:rFonts w:ascii="Consolas" w:hAnsi="Consolas" w:cs="Arial"/>
+          <w:sz w:val="20"/>
+        </w:rPr>
+        <w:t xml:space="preserve"> comment is ignored by this tool",</w:t>
+      </w:r>
+    </w:p>
+    <w:p>
+      <w:pPr>
+        <w:pStyle w:val="H1bodytext"/>
+        <w:spacing w:after="120"/>
+        <w:rPr>
+          <w:rFonts w:ascii="Consolas" w:hAnsi="Consolas" w:cs="Arial"/>
+          <w:sz w:val="20"/>
+        </w:rPr>
+      </w:pPr>
+      <w:r>
+        <w:rPr>
+          <w:rFonts w:ascii="Consolas" w:hAnsi="Consolas" w:cs="Arial"/>
+          <w:sz w:val="20"/>
+        </w:rPr>
+        <w:t xml:space="preserve">       "domains</w:t>
+      </w:r>
+      <w:proofErr w:type="gramStart"/>
+      <w:r>
+        <w:rPr>
+          <w:rFonts w:ascii="Consolas" w:hAnsi="Consolas" w:cs="Arial"/>
+          <w:sz w:val="20"/>
+        </w:rPr>
+        <w:t>":[</w:t>
+      </w:r>
+      <w:proofErr w:type="gramEnd"/>
+    </w:p>
+    <w:p>
+      <w:pPr>
+        <w:pStyle w:val="H1bodytext"/>
+        <w:spacing w:after="120"/>
+        <w:rPr>
+          <w:rFonts w:ascii="Consolas" w:hAnsi="Consolas" w:cs="Arial"/>
+          <w:sz w:val="20"/>
+        </w:rPr>
+      </w:pPr>
+      <w:r>
+        <w:rPr>
+          <w:rFonts w:ascii="Consolas" w:hAnsi="Consolas" w:cs="Arial"/>
+          <w:sz w:val="20"/>
+        </w:rPr>
+        <w:t xml:space="preserve">           {"</w:t>
+      </w:r>
+      <w:proofErr w:type="spellStart"/>
+      <w:r>
+        <w:rPr>
+          <w:rFonts w:ascii="Consolas" w:hAnsi="Consolas" w:cs="Arial"/>
+          <w:sz w:val="20"/>
+        </w:rPr>
+        <w:t>name":"inner</w:t>
+      </w:r>
+      <w:proofErr w:type="spellEnd"/>
+      <w:r>
+        <w:rPr>
+          <w:rFonts w:ascii="Consolas" w:hAnsi="Consolas" w:cs="Arial"/>
+          <w:sz w:val="20"/>
+        </w:rPr>
+        <w:t>",</w:t>
+      </w:r>
+    </w:p>
+    <w:p>
+      <w:pPr>
+        <w:pStyle w:val="H1bodytext"/>
+        <w:spacing w:after="120"/>
+        <w:rPr>
+          <w:rFonts w:ascii="Consolas" w:hAnsi="Consolas" w:cs="Arial"/>
+          <w:sz w:val="20"/>
+        </w:rPr>
+      </w:pPr>
+      <w:r>
+        <w:rPr>
+          <w:rFonts w:ascii="Consolas" w:hAnsi="Consolas" w:cs="Arial"/>
+          <w:sz w:val="20"/>
+        </w:rPr>
+        <w:t xml:space="preserve">             "fpath":"inputs/Inner_Area/P2R_Cells_On_and_Outside_Outer_Area_Bou    ndary.csv"},</w:t>
+      </w:r>
+    </w:p>
+    <w:p>
+      <w:pPr>
+        <w:pStyle w:val="H1bodytext"/>
+        <w:spacing w:after="120"/>
+        <w:rPr>
+          <w:rFonts w:ascii="Consolas" w:hAnsi="Consolas" w:cs="Arial"/>
+          <w:sz w:val="20"/>
+        </w:rPr>
+      </w:pPr>
+      <w:r>
+        <w:rPr>
+          <w:rFonts w:ascii="Consolas" w:hAnsi="Consolas" w:cs="Arial"/>
+          <w:sz w:val="20"/>
+        </w:rPr>
+        <w:t xml:space="preserve">           {"</w:t>
+      </w:r>
+      <w:proofErr w:type="spellStart"/>
+      <w:r>
+        <w:rPr>
+          <w:rFonts w:ascii="Consolas" w:hAnsi="Consolas" w:cs="Arial"/>
+          <w:sz w:val="20"/>
+        </w:rPr>
+        <w:t>name":"outer</w:t>
+      </w:r>
+      <w:proofErr w:type="spellEnd"/>
+      <w:r>
+        <w:rPr>
+          <w:rFonts w:ascii="Consolas" w:hAnsi="Consolas" w:cs="Arial"/>
+          <w:sz w:val="20"/>
+        </w:rPr>
+        <w:t>",</w:t>
+      </w:r>
+    </w:p>
+    <w:p>
+      <w:pPr>
+        <w:pStyle w:val="H1bodytext"/>
+        <w:spacing w:after="120"/>
+        <w:rPr>
+          <w:rFonts w:ascii="Consolas" w:hAnsi="Consolas" w:cs="Arial"/>
+          <w:sz w:val="20"/>
+        </w:rPr>
+      </w:pPr>
+      <w:r>
+        <w:rPr>
+          <w:rFonts w:ascii="Consolas" w:hAnsi="Consolas" w:cs="Arial"/>
+          <w:sz w:val="20"/>
+        </w:rPr>
+        <w:t xml:space="preserve">             "fpath":"inputs/Outer_Area/P2R_Cells_On_and_Outside_Inner_Area_Bou    ndary.csv"},</w:t>
+      </w:r>
+    </w:p>
+    <w:p>
+      <w:pPr>
+        <w:pStyle w:val="H1bodytext"/>
+        <w:spacing w:after="120"/>
+        <w:rPr>
+          <w:rFonts w:ascii="Consolas" w:hAnsi="Consolas" w:cs="Arial"/>
+          <w:sz w:val="20"/>
+        </w:rPr>
+      </w:pPr>
+      <w:r>
+        <w:rPr>
+          <w:rFonts w:ascii="Consolas" w:hAnsi="Consolas" w:cs="Arial"/>
+          <w:sz w:val="20"/>
+        </w:rPr>
+        <w:t xml:space="preserve">          {</w:t>
+      </w:r>
+    </w:p>
+    <w:p>
+      <w:pPr>
+        <w:pStyle w:val="H1bodytext"/>
+        <w:spacing w:after="120"/>
+        <w:rPr>
+          <w:rFonts w:ascii="Consolas" w:hAnsi="Consolas" w:cs="Arial"/>
+          <w:sz w:val="20"/>
+        </w:rPr>
+      </w:pPr>
+      <w:r>
+        <w:rPr>
+          <w:rFonts w:ascii="Consolas" w:hAnsi="Consolas" w:cs="Arial"/>
+          <w:sz w:val="20"/>
+        </w:rPr>
+        <w:t xml:space="preserve">            "name":"ca98",</w:t>
+      </w:r>
+    </w:p>
+    <w:p>
+      <w:pPr>
+        <w:pStyle w:val="H1bodytext"/>
+        <w:spacing w:after="120"/>
+        <w:rPr>
+          <w:rFonts w:ascii="Consolas" w:hAnsi="Consolas" w:cs="Arial"/>
+          <w:sz w:val="20"/>
+        </w:rPr>
+      </w:pPr>
+      <w:r>
+        <w:rPr>
+          <w:rFonts w:ascii="Consolas" w:hAnsi="Consolas" w:cs="Arial"/>
+          <w:sz w:val="20"/>
+        </w:rPr>
+        <w:t xml:space="preserve">            "</w:t>
+      </w:r>
+      <w:proofErr w:type="spellStart"/>
+      <w:r>
+        <w:rPr>
+          <w:rFonts w:ascii="Consolas" w:hAnsi="Consolas" w:cs="Arial"/>
+          <w:sz w:val="20"/>
+        </w:rPr>
+        <w:t>fpath</w:t>
+      </w:r>
+      <w:proofErr w:type="spellEnd"/>
+      <w:r>
+        <w:rPr>
+          <w:rFonts w:ascii="Consolas" w:hAnsi="Consolas" w:cs="Arial"/>
+          <w:sz w:val="20"/>
+        </w:rPr>
+        <w:t>":"inputs/CA98/P2R_Cells_On_CA98_Boundary.csv"</w:t>
+      </w:r>
+    </w:p>
+    <w:p>
+      <w:pPr>
+        <w:pStyle w:val="H1bodytext"/>
+        <w:spacing w:after="120"/>
+        <w:rPr>
+          <w:rFonts w:ascii="Consolas" w:hAnsi="Consolas" w:cs="Arial"/>
+          <w:sz w:val="20"/>
+        </w:rPr>
+      </w:pPr>
+      <w:r>
+        <w:rPr>
+          <w:rFonts w:ascii="Consolas" w:hAnsi="Consolas" w:cs="Arial"/>
+          <w:sz w:val="20"/>
+        </w:rPr>
+        <w:t xml:space="preserve">          }</w:t>
+      </w:r>
+    </w:p>
+    <w:p>
+      <w:pPr>
+        <w:pStyle w:val="H1bodytext"/>
+        <w:spacing w:after="120"/>
+        <w:rPr>
+          <w:rFonts w:ascii="Consolas" w:hAnsi="Consolas" w:cs="Arial"/>
+          <w:sz w:val="20"/>
+        </w:rPr>
+      </w:pPr>
+      <w:r>
+        <w:rPr>
+          <w:rFonts w:ascii="Consolas" w:hAnsi="Consolas" w:cs="Arial"/>
+          <w:sz w:val="20"/>
+        </w:rPr>
+        <w:t xml:space="preserve">      ],</w:t>
+      </w:r>
+    </w:p>
+    <w:p>
+      <w:pPr>
+        <w:pStyle w:val="H1bodytext"/>
+        <w:spacing w:after="120"/>
+        <w:rPr>
+          <w:rFonts w:ascii="Consolas" w:hAnsi="Consolas" w:cs="Arial"/>
+          <w:sz w:val="20"/>
+        </w:rPr>
+      </w:pPr>
+      <w:r>
+        <w:rPr>
+          <w:rFonts w:ascii="Consolas" w:hAnsi="Consolas" w:cs="Arial"/>
+          <w:sz w:val="20"/>
+        </w:rPr>
+        <w:t xml:space="preserve">      "</w:t>
+      </w:r>
+      <w:proofErr w:type="spellStart"/>
+      <w:r>
+        <w:rPr>
+          <w:rFonts w:ascii="Consolas" w:hAnsi="Consolas" w:cs="Arial"/>
+          <w:sz w:val="20"/>
+        </w:rPr>
+        <w:t>outputdir</w:t>
+      </w:r>
+      <w:proofErr w:type="spellEnd"/>
+      <w:r>
+        <w:rPr>
+          <w:rFonts w:ascii="Consolas" w:hAnsi="Consolas" w:cs="Arial"/>
+          <w:sz w:val="20"/>
+        </w:rPr>
+        <w:t>":"output",</w:t>
+      </w:r>
+    </w:p>
+    <w:p>
+      <w:pPr>
+        <w:pStyle w:val="H1bodytext"/>
+        <w:spacing w:after="120"/>
+        <w:rPr>
+          <w:rFonts w:ascii="Consolas" w:hAnsi="Consolas" w:cs="Arial"/>
+          <w:sz w:val="20"/>
+        </w:rPr>
+      </w:pPr>
+      <w:r>
+        <w:rPr>
+          <w:rFonts w:ascii="Consolas" w:hAnsi="Consolas" w:cs="Arial"/>
+          <w:sz w:val="20"/>
+        </w:rPr>
+        <w:t xml:space="preserve">      "</w:t>
+      </w:r>
+      <w:proofErr w:type="spellStart"/>
+      <w:r>
+        <w:rPr>
+          <w:rFonts w:ascii="Consolas" w:hAnsi="Consolas" w:cs="Arial"/>
+          <w:sz w:val="20"/>
+        </w:rPr>
+        <w:t>dateranges</w:t>
+      </w:r>
+      <w:proofErr w:type="spellEnd"/>
+      <w:proofErr w:type="gramStart"/>
+      <w:r>
+        <w:rPr>
+          <w:rFonts w:ascii="Consolas" w:hAnsi="Consolas" w:cs="Arial"/>
+          <w:sz w:val="20"/>
+        </w:rPr>
+        <w:t>":[</w:t>
+      </w:r>
+      <w:proofErr w:type="gramEnd"/>
+    </w:p>
+    <w:p>
+      <w:pPr>
+        <w:pStyle w:val="H1bodytext"/>
+        <w:spacing w:after="120"/>
+        <w:rPr>
+          <w:rFonts w:ascii="Consolas" w:hAnsi="Consolas" w:cs="Arial"/>
+          <w:sz w:val="20"/>
+        </w:rPr>
+      </w:pPr>
+      <w:r>
+        <w:rPr>
+          <w:rFonts w:ascii="Consolas" w:hAnsi="Consolas" w:cs="Arial"/>
+          <w:sz w:val="20"/>
+        </w:rPr>
+        <w:t xml:space="preserve">          {"start_year":2070, "end_year":3070},</w:t>
+      </w:r>
+    </w:p>
+    <w:p>
+      <w:pPr>
+        <w:pStyle w:val="H1bodytext"/>
+        <w:spacing w:after="120"/>
+        <w:rPr>
+          <w:rFonts w:ascii="Consolas" w:hAnsi="Consolas" w:cs="Arial"/>
+          <w:sz w:val="20"/>
+        </w:rPr>
+      </w:pPr>
+      <w:r>
+        <w:rPr>
+          <w:rFonts w:ascii="Consolas" w:hAnsi="Consolas" w:cs="Arial"/>
+          <w:sz w:val="20"/>
+        </w:rPr>
+        <w:t xml:space="preserve">          {"start_year":3070, "end_year":12070}</w:t>
+      </w:r>
+    </w:p>
+    <w:p>
+      <w:pPr>
+        <w:pStyle w:val="H1bodytext"/>
+        <w:spacing w:after="120"/>
+        <w:rPr>
+          <w:rFonts w:ascii="Consolas" w:hAnsi="Consolas" w:cs="Arial"/>
+          <w:sz w:val="20"/>
+        </w:rPr>
+      </w:pPr>
+      <w:r>
+        <w:rPr>
+          <w:rFonts w:ascii="Consolas" w:hAnsi="Consolas" w:cs="Arial"/>
+          <w:sz w:val="20"/>
+        </w:rPr>
+        <w:t xml:space="preserve">      ]</w:t>
+      </w:r>
+    </w:p>
+    <w:p>
+      <w:pPr>
+        <w:pStyle w:val="H1bodytext"/>
+        <w:spacing w:after="120"/>
+        <w:rPr>
+          <w:rFonts w:ascii="Consolas" w:hAnsi="Consolas" w:cs="Arial"/>
+          <w:sz w:val="20"/>
+        </w:rPr>
+      </w:pPr>
+      <w:r>
+        <w:rPr>
+          <w:rFonts w:ascii="Consolas" w:hAnsi="Consolas" w:cs="Arial"/>
+          <w:sz w:val="20"/>
+        </w:rPr>
+        <w:t xml:space="preserve">  }</w:t>
       </w:r>
     </w:p>
     <w:p>
@@ -8289,6 +9496,7 @@
           <w:text/>
         </w:sdtPr>
         <w:sdtContent>
+          <w:proofErr w:type="spellStart"/>
           <w:r>
             <w:rPr>
               <w:b/>
@@ -8297,6 +9505,7 @@
             </w:rPr>
             <w:t>maxDose</w:t>
           </w:r>
+          <w:proofErr w:type="spellEnd"/>
         </w:sdtContent>
       </w:sdt>
       <w:r>
@@ -8822,6 +10031,7 @@
                 <w:text/>
               </w:sdtPr>
               <w:sdtContent>
+                <w:proofErr w:type="spellStart"/>
                 <w:r>
                   <w:rPr>
                     <w:rFonts w:ascii="Arial" w:hAnsi="Arial"/>
@@ -8831,6 +10041,7 @@
                   </w:rPr>
                   <w:t>maxDose</w:t>
                 </w:r>
+                <w:proofErr w:type="spellEnd"/>
               </w:sdtContent>
             </w:sdt>
             <w:r>
@@ -8898,6 +10109,7 @@
                 <w:text/>
               </w:sdtPr>
               <w:sdtContent>
+                <w:proofErr w:type="spellStart"/>
                 <w:r>
                   <w:rPr>
                     <w:rFonts w:ascii="Arial" w:hAnsi="Arial"/>
@@ -8907,6 +10119,7 @@
                   </w:rPr>
                   <w:t>maxDose</w:t>
                 </w:r>
+                <w:proofErr w:type="spellEnd"/>
               </w:sdtContent>
             </w:sdt>
             <w:r>
@@ -8954,6 +10167,7 @@
               </w:rPr>
               <w:t>-</w:t>
             </w:r>
+            <w:proofErr w:type="spellStart"/>
             <w:sdt>
               <w:sdtPr>
                 <w:rPr>
@@ -8981,6 +10195,7 @@
                   </w:rPr>
                   <w:t>maxDose</w:t>
                 </w:r>
+                <w:proofErr w:type="spellEnd"/>
               </w:sdtContent>
             </w:sdt>
             <w:r>
@@ -9919,6 +11134,7 @@
                 <w:text/>
               </w:sdtPr>
               <w:sdtContent>
+                <w:proofErr w:type="spellStart"/>
                 <w:r>
                   <w:rPr>
                     <w:rFonts w:ascii="Arial" w:hAnsi="Arial"/>
@@ -9928,6 +11144,7 @@
                   </w:rPr>
                   <w:t>maxDose</w:t>
                 </w:r>
+                <w:proofErr w:type="spellEnd"/>
               </w:sdtContent>
             </w:sdt>
             <w:r>
@@ -9995,6 +11212,7 @@
                 <w:text/>
               </w:sdtPr>
               <w:sdtContent>
+                <w:proofErr w:type="spellStart"/>
                 <w:r>
                   <w:rPr>
                     <w:rFonts w:ascii="Arial" w:hAnsi="Arial"/>
@@ -10004,6 +11222,7 @@
                   </w:rPr>
                   <w:t>maxDose</w:t>
                 </w:r>
+                <w:proofErr w:type="spellEnd"/>
               </w:sdtContent>
             </w:sdt>
             <w:r>
@@ -10035,6 +11254,7 @@
               </w:rPr>
               <w:t>CACIE-</w:t>
             </w:r>
+            <w:proofErr w:type="spellStart"/>
             <w:sdt>
               <w:sdtPr>
                 <w:rPr>
@@ -10062,6 +11282,7 @@
                   </w:rPr>
                   <w:t>maxDose</w:t>
                 </w:r>
+                <w:proofErr w:type="spellEnd"/>
               </w:sdtContent>
             </w:sdt>
             <w:r>
@@ -11046,6 +12267,7 @@
                 <w:text/>
               </w:sdtPr>
               <w:sdtContent>
+                <w:proofErr w:type="spellStart"/>
                 <w:r>
                   <w:rPr>
                     <w:rFonts w:ascii="Arial" w:hAnsi="Arial"/>
@@ -11055,6 +12277,7 @@
                   </w:rPr>
                   <w:t>maxDose</w:t>
                 </w:r>
+                <w:proofErr w:type="spellEnd"/>
               </w:sdtContent>
             </w:sdt>
             <w:r>
@@ -11122,6 +12345,7 @@
                 <w:text/>
               </w:sdtPr>
               <w:sdtContent>
+                <w:proofErr w:type="spellStart"/>
                 <w:r>
                   <w:rPr>
                     <w:rFonts w:ascii="Arial" w:hAnsi="Arial"/>
@@ -11131,6 +12355,7 @@
                   </w:rPr>
                   <w:t>maxDose</w:t>
                 </w:r>
+                <w:proofErr w:type="spellEnd"/>
               </w:sdtContent>
             </w:sdt>
             <w:r>
@@ -11178,6 +12403,7 @@
               </w:rPr>
               <w:t>CACIE-</w:t>
             </w:r>
+            <w:proofErr w:type="spellStart"/>
             <w:sdt>
               <w:sdtPr>
                 <w:rPr>
@@ -11205,6 +12431,7 @@
                   </w:rPr>
                   <w:t>maxDose</w:t>
                 </w:r>
+                <w:proofErr w:type="spellEnd"/>
               </w:sdtContent>
             </w:sdt>
             <w:r>
@@ -11731,6 +12958,7 @@
                 <w:sz w:val="20"/>
               </w:rPr>
             </w:pPr>
+            <w:proofErr w:type="gramStart"/>
             <w:r>
               <w:rPr>
                 <w:rFonts w:ascii="Arial" w:hAnsi="Arial"/>
@@ -11738,7 +12966,17 @@
                 <w:iCs/>
                 <w:sz w:val="20"/>
               </w:rPr>
-              <w:t>./runner_run_IT-1_</w:t>
+              <w:t>./</w:t>
+            </w:r>
+            <w:proofErr w:type="gramEnd"/>
+            <w:r>
+              <w:rPr>
+                <w:rFonts w:ascii="Arial" w:hAnsi="Arial"/>
+                <w:i/>
+                <w:iCs/>
+                <w:sz w:val="20"/>
+              </w:rPr>
+              <w:t>runner_run_IT-1_</w:t>
             </w:r>
             <w:sdt>
               <w:sdtPr>

</xml_diff>

<commit_message>
updating test plan to include acceptance test 1 and part of RTM
</commit_message>
<xml_diff>
--- a/docs/CACIE_maxDose.docx
+++ b/docs/CACIE_maxDose.docx
@@ -839,13 +839,7 @@
         <w:rPr>
           <w:rFonts w:ascii="Arial" w:hAnsi="Arial" w:cs="Arial"/>
         </w:rPr>
-        <w:t>The tool must output</w:t>
-      </w:r>
-      <w:r>
-        <w:rPr>
-          <w:rFonts w:ascii="Arial" w:hAnsi="Arial" w:cs="Arial"/>
-        </w:rPr>
-        <w:t>:</w:t>
+        <w:t>The tool must output:</w:t>
       </w:r>
     </w:p>
     <w:p>
@@ -893,19 +887,7 @@
         <w:rPr>
           <w:rFonts w:ascii="Arial" w:hAnsi="Arial" w:cs="Arial"/>
         </w:rPr>
-        <w:t>the</w:t>
-      </w:r>
-      <w:r>
-        <w:rPr>
-          <w:rFonts w:ascii="Arial" w:hAnsi="Arial" w:cs="Arial"/>
-        </w:rPr>
-        <w:t xml:space="preserve"> maximum dose results for each time interval specified in the control file</w:t>
-      </w:r>
-      <w:r>
-        <w:rPr>
-          <w:rFonts w:ascii="Arial" w:hAnsi="Arial" w:cs="Arial"/>
-        </w:rPr>
-        <w:t xml:space="preserve">. </w:t>
+        <w:t xml:space="preserve">the maximum dose results for each time interval specified in the control file. </w:t>
       </w:r>
       <w:r>
         <w:rPr>
@@ -953,13 +935,7 @@
         <w:rPr>
           <w:rFonts w:ascii="Arial" w:hAnsi="Arial" w:cs="Arial"/>
         </w:rPr>
-        <w:t>the</w:t>
-      </w:r>
-      <w:r>
-        <w:rPr>
-          <w:rFonts w:ascii="Arial" w:hAnsi="Arial" w:cs="Arial"/>
-        </w:rPr>
-        <w:t xml:space="preserve"> maximum dose results for each domain specified in the control file</w:t>
+        <w:t>the maximum dose results for each domain specified in the control file</w:t>
       </w:r>
     </w:p>
     <w:p>
@@ -1038,6 +1014,12 @@
           <w:rFonts w:ascii="Arial" w:hAnsi="Arial" w:cs="Arial"/>
         </w:rPr>
         <w:t xml:space="preserve">. </w:t>
+      </w:r>
+      <w:r>
+        <w:rPr>
+          <w:rFonts w:ascii="Arial" w:hAnsi="Arial" w:cs="Arial"/>
+        </w:rPr>
+        <w:tab/>
       </w:r>
     </w:p>
     <w:p>
@@ -2491,13 +2473,7 @@
         <w:rPr>
           <w:rFonts w:ascii="Arial" w:hAnsi="Arial"/>
         </w:rPr>
-        <w:t xml:space="preserve">is a </w:t>
-      </w:r>
-      <w:r>
-        <w:rPr>
-          <w:rFonts w:ascii="Arial" w:hAnsi="Arial"/>
-        </w:rPr>
-        <w:t>CSV file containing the calculated dose for each exposure pathway at every point in time and space in the model domain.  Each row represents a unique space/time/</w:t>
+        <w:t>is a CSV file containing the calculated dose for each exposure pathway at every point in time and space in the model domain.  Each row represents a unique space/time/</w:t>
       </w:r>
       <w:proofErr w:type="gramStart"/>
       <w:r>
@@ -4548,7 +4524,7 @@
                 <w:rFonts w:ascii="Arial" w:hAnsi="Arial"/>
                 <w:sz w:val="20"/>
               </w:rPr>
-              <w:t>##</w:t>
+              <w:t>1</w:t>
             </w:r>
           </w:p>
         </w:tc>
@@ -4573,37 +4549,7 @@
                 <w:rFonts w:ascii="Arial" w:hAnsi="Arial"/>
                 <w:sz w:val="20"/>
               </w:rPr>
-              <w:t xml:space="preserve">CACIE- </w:t>
-            </w:r>
-            <w:proofErr w:type="spellStart"/>
-            <w:r>
-              <w:rPr>
-                <w:rFonts w:ascii="Arial" w:hAnsi="Arial"/>
-                <w:sz w:val="20"/>
-              </w:rPr>
-              <w:t>toolfilename</w:t>
-            </w:r>
-            <w:proofErr w:type="spellEnd"/>
-            <w:r>
-              <w:rPr>
-                <w:rFonts w:ascii="Arial" w:hAnsi="Arial"/>
-                <w:sz w:val="20"/>
-              </w:rPr>
-              <w:t xml:space="preserve"> -</w:t>
-            </w:r>
-            <w:r>
-              <w:rPr>
-                <w:rFonts w:ascii="Arial" w:hAnsi="Arial"/>
-                <w:sz w:val="20"/>
-              </w:rPr>
-              <w:t>AT</w:t>
-            </w:r>
-            <w:r>
-              <w:rPr>
-                <w:rFonts w:ascii="Arial" w:hAnsi="Arial"/>
-                <w:sz w:val="20"/>
-              </w:rPr>
-              <w:t>-1</w:t>
+              <w:t>AT-1</w:t>
             </w:r>
           </w:p>
         </w:tc>
@@ -4623,6 +4569,13 @@
                 <w:sz w:val="20"/>
               </w:rPr>
             </w:pPr>
+            <w:r>
+              <w:rPr>
+                <w:rFonts w:ascii="Arial" w:hAnsi="Arial"/>
+                <w:sz w:val="20"/>
+              </w:rPr>
+              <w:t>2</w:t>
+            </w:r>
           </w:p>
         </w:tc>
       </w:tr>
@@ -4651,7 +4604,7 @@
                 <w:rFonts w:ascii="Arial" w:hAnsi="Arial"/>
                 <w:sz w:val="20"/>
               </w:rPr>
-              <w:t>…</w:t>
+              <w:t>FR-2</w:t>
             </w:r>
           </w:p>
         </w:tc>
@@ -4676,7 +4629,7 @@
                 <w:rFonts w:ascii="Arial" w:hAnsi="Arial"/>
                 <w:sz w:val="20"/>
               </w:rPr>
-              <w:t>…</w:t>
+              <w:t>AT-1</w:t>
             </w:r>
           </w:p>
         </w:tc>
@@ -4701,7 +4654,7 @@
                 <w:rFonts w:ascii="Arial" w:hAnsi="Arial"/>
                 <w:sz w:val="20"/>
               </w:rPr>
-              <w:t>…</w:t>
+              <w:t>2</w:t>
             </w:r>
           </w:p>
         </w:tc>
@@ -4738,7 +4691,7 @@
                 <w:rFonts w:ascii="Arial" w:hAnsi="Arial"/>
                 <w:sz w:val="20"/>
               </w:rPr>
-              <w:t>##</w:t>
+              <w:t>3</w:t>
             </w:r>
           </w:p>
         </w:tc>
@@ -4763,37 +4716,7 @@
                 <w:rFonts w:ascii="Arial" w:hAnsi="Arial"/>
                 <w:sz w:val="20"/>
               </w:rPr>
-              <w:t xml:space="preserve">CACIE- </w:t>
-            </w:r>
-            <w:proofErr w:type="spellStart"/>
-            <w:r>
-              <w:rPr>
-                <w:rFonts w:ascii="Arial" w:hAnsi="Arial"/>
-                <w:sz w:val="20"/>
-              </w:rPr>
-              <w:t>toolfilename</w:t>
-            </w:r>
-            <w:proofErr w:type="spellEnd"/>
-            <w:r>
-              <w:rPr>
-                <w:rFonts w:ascii="Arial" w:hAnsi="Arial"/>
-                <w:sz w:val="20"/>
-              </w:rPr>
-              <w:t xml:space="preserve"> -</w:t>
-            </w:r>
-            <w:r>
-              <w:rPr>
-                <w:rFonts w:ascii="Arial" w:hAnsi="Arial"/>
-                <w:sz w:val="20"/>
-              </w:rPr>
-              <w:t>AT</w:t>
-            </w:r>
-            <w:r>
-              <w:rPr>
-                <w:rFonts w:ascii="Arial" w:hAnsi="Arial"/>
-                <w:sz w:val="20"/>
-              </w:rPr>
-              <w:t>-2</w:t>
+              <w:t>AT-1</w:t>
             </w:r>
           </w:p>
         </w:tc>
@@ -4813,6 +4736,13 @@
                 <w:sz w:val="20"/>
               </w:rPr>
             </w:pPr>
+            <w:r>
+              <w:rPr>
+                <w:rFonts w:ascii="Arial" w:hAnsi="Arial"/>
+                <w:sz w:val="20"/>
+              </w:rPr>
+              <w:t>2</w:t>
+            </w:r>
           </w:p>
         </w:tc>
       </w:tr>
@@ -4841,7 +4771,7 @@
                 <w:rFonts w:ascii="Arial" w:hAnsi="Arial"/>
                 <w:sz w:val="20"/>
               </w:rPr>
-              <w:t>…</w:t>
+              <w:t>FR-4</w:t>
             </w:r>
           </w:p>
         </w:tc>
@@ -4866,7 +4796,773 @@
                 <w:rFonts w:ascii="Arial" w:hAnsi="Arial"/>
                 <w:sz w:val="20"/>
               </w:rPr>
-              <w:t>…</w:t>
+              <w:t>AT-1</w:t>
+            </w:r>
+          </w:p>
+        </w:tc>
+        <w:tc>
+          <w:tcPr>
+            <w:tcW w:w="5490" w:type="dxa"/>
+            <w:vAlign w:val="center"/>
+          </w:tcPr>
+          <w:p>
+            <w:pPr>
+              <w:pStyle w:val="H1bodytext"/>
+              <w:spacing w:after="0"/>
+              <w:ind w:left="0"/>
+              <w:jc w:val="center"/>
+              <w:rPr>
+                <w:rFonts w:ascii="Arial" w:hAnsi="Arial"/>
+                <w:sz w:val="20"/>
+              </w:rPr>
+            </w:pPr>
+            <w:r>
+              <w:rPr>
+                <w:rFonts w:ascii="Arial" w:hAnsi="Arial"/>
+                <w:sz w:val="20"/>
+              </w:rPr>
+              <w:t>4</w:t>
+            </w:r>
+          </w:p>
+        </w:tc>
+      </w:tr>
+      <w:tr>
+        <w:trPr>
+          <w:trHeight w:val="935"/>
+        </w:trPr>
+        <w:tc>
+          <w:tcPr>
+            <w:tcW w:w="1890" w:type="dxa"/>
+            <w:vAlign w:val="center"/>
+          </w:tcPr>
+          <w:p>
+            <w:pPr>
+              <w:pStyle w:val="H1bodytext"/>
+              <w:spacing w:after="0"/>
+              <w:ind w:left="0"/>
+              <w:jc w:val="center"/>
+              <w:rPr>
+                <w:rFonts w:ascii="Arial" w:hAnsi="Arial"/>
+                <w:sz w:val="20"/>
+              </w:rPr>
+            </w:pPr>
+            <w:r>
+              <w:rPr>
+                <w:rFonts w:ascii="Arial" w:hAnsi="Arial"/>
+                <w:sz w:val="20"/>
+              </w:rPr>
+              <w:t>FR-5</w:t>
+            </w:r>
+          </w:p>
+        </w:tc>
+        <w:tc>
+          <w:tcPr>
+            <w:tcW w:w="1980" w:type="dxa"/>
+            <w:vAlign w:val="center"/>
+          </w:tcPr>
+          <w:p>
+            <w:pPr>
+              <w:pStyle w:val="H1bodytext"/>
+              <w:spacing w:after="0"/>
+              <w:ind w:left="0"/>
+              <w:jc w:val="center"/>
+              <w:rPr>
+                <w:rFonts w:ascii="Arial" w:hAnsi="Arial"/>
+                <w:sz w:val="20"/>
+              </w:rPr>
+            </w:pPr>
+            <w:r>
+              <w:rPr>
+                <w:rFonts w:ascii="Arial" w:hAnsi="Arial"/>
+                <w:sz w:val="20"/>
+              </w:rPr>
+              <w:t>AT-1</w:t>
+            </w:r>
+          </w:p>
+        </w:tc>
+        <w:tc>
+          <w:tcPr>
+            <w:tcW w:w="5490" w:type="dxa"/>
+            <w:vAlign w:val="center"/>
+          </w:tcPr>
+          <w:p>
+            <w:pPr>
+              <w:pStyle w:val="H1bodytext"/>
+              <w:spacing w:after="0"/>
+              <w:ind w:left="0"/>
+              <w:jc w:val="center"/>
+              <w:rPr>
+                <w:rFonts w:ascii="Arial" w:hAnsi="Arial"/>
+                <w:sz w:val="20"/>
+              </w:rPr>
+            </w:pPr>
+            <w:r>
+              <w:rPr>
+                <w:rFonts w:ascii="Arial" w:hAnsi="Arial"/>
+                <w:sz w:val="20"/>
+              </w:rPr>
+              <w:t>4</w:t>
+            </w:r>
+          </w:p>
+        </w:tc>
+      </w:tr>
+      <w:tr>
+        <w:trPr>
+          <w:trHeight w:val="935"/>
+        </w:trPr>
+        <w:tc>
+          <w:tcPr>
+            <w:tcW w:w="1890" w:type="dxa"/>
+            <w:vAlign w:val="center"/>
+          </w:tcPr>
+          <w:p>
+            <w:pPr>
+              <w:pStyle w:val="H1bodytext"/>
+              <w:spacing w:after="0"/>
+              <w:ind w:left="0"/>
+              <w:jc w:val="center"/>
+              <w:rPr>
+                <w:rFonts w:ascii="Arial" w:hAnsi="Arial"/>
+                <w:sz w:val="20"/>
+              </w:rPr>
+            </w:pPr>
+            <w:r>
+              <w:rPr>
+                <w:rFonts w:ascii="Arial" w:hAnsi="Arial"/>
+                <w:sz w:val="20"/>
+              </w:rPr>
+              <w:t>FR-6</w:t>
+            </w:r>
+          </w:p>
+        </w:tc>
+        <w:tc>
+          <w:tcPr>
+            <w:tcW w:w="1980" w:type="dxa"/>
+            <w:vAlign w:val="center"/>
+          </w:tcPr>
+          <w:p>
+            <w:pPr>
+              <w:pStyle w:val="H1bodytext"/>
+              <w:spacing w:after="0"/>
+              <w:ind w:left="0"/>
+              <w:jc w:val="center"/>
+              <w:rPr>
+                <w:rFonts w:ascii="Arial" w:hAnsi="Arial"/>
+                <w:sz w:val="20"/>
+              </w:rPr>
+            </w:pPr>
+            <w:r>
+              <w:rPr>
+                <w:rFonts w:ascii="Arial" w:hAnsi="Arial"/>
+                <w:sz w:val="20"/>
+              </w:rPr>
+              <w:t>AT-1</w:t>
+            </w:r>
+          </w:p>
+        </w:tc>
+        <w:tc>
+          <w:tcPr>
+            <w:tcW w:w="5490" w:type="dxa"/>
+            <w:vAlign w:val="center"/>
+          </w:tcPr>
+          <w:p>
+            <w:pPr>
+              <w:pStyle w:val="H1bodytext"/>
+              <w:spacing w:after="0"/>
+              <w:ind w:left="0"/>
+              <w:jc w:val="center"/>
+              <w:rPr>
+                <w:rFonts w:ascii="Arial" w:hAnsi="Arial"/>
+                <w:sz w:val="20"/>
+              </w:rPr>
+            </w:pPr>
+            <w:r>
+              <w:rPr>
+                <w:rFonts w:ascii="Arial" w:hAnsi="Arial"/>
+                <w:sz w:val="20"/>
+              </w:rPr>
+              <w:t>4</w:t>
+            </w:r>
+          </w:p>
+        </w:tc>
+      </w:tr>
+      <w:tr>
+        <w:trPr>
+          <w:trHeight w:val="935"/>
+        </w:trPr>
+        <w:tc>
+          <w:tcPr>
+            <w:tcW w:w="1890" w:type="dxa"/>
+            <w:vAlign w:val="center"/>
+          </w:tcPr>
+          <w:p>
+            <w:pPr>
+              <w:pStyle w:val="H1bodytext"/>
+              <w:spacing w:after="0"/>
+              <w:ind w:left="0"/>
+              <w:jc w:val="center"/>
+              <w:rPr>
+                <w:rFonts w:ascii="Arial" w:hAnsi="Arial"/>
+                <w:sz w:val="20"/>
+              </w:rPr>
+            </w:pPr>
+            <w:r>
+              <w:rPr>
+                <w:rFonts w:ascii="Arial" w:hAnsi="Arial"/>
+                <w:sz w:val="20"/>
+              </w:rPr>
+              <w:t>FR-7</w:t>
+            </w:r>
+          </w:p>
+        </w:tc>
+        <w:tc>
+          <w:tcPr>
+            <w:tcW w:w="1980" w:type="dxa"/>
+            <w:vAlign w:val="center"/>
+          </w:tcPr>
+          <w:p>
+            <w:pPr>
+              <w:pStyle w:val="H1bodytext"/>
+              <w:spacing w:after="0"/>
+              <w:ind w:left="0"/>
+              <w:jc w:val="center"/>
+              <w:rPr>
+                <w:rFonts w:ascii="Arial" w:hAnsi="Arial"/>
+                <w:sz w:val="20"/>
+              </w:rPr>
+            </w:pPr>
+            <w:r>
+              <w:rPr>
+                <w:rFonts w:ascii="Arial" w:hAnsi="Arial"/>
+                <w:sz w:val="20"/>
+              </w:rPr>
+              <w:t>AT-1</w:t>
+            </w:r>
+          </w:p>
+        </w:tc>
+        <w:tc>
+          <w:tcPr>
+            <w:tcW w:w="5490" w:type="dxa"/>
+            <w:vAlign w:val="center"/>
+          </w:tcPr>
+          <w:p>
+            <w:pPr>
+              <w:pStyle w:val="H1bodytext"/>
+              <w:spacing w:after="0"/>
+              <w:ind w:left="0"/>
+              <w:jc w:val="center"/>
+              <w:rPr>
+                <w:rFonts w:ascii="Arial" w:hAnsi="Arial"/>
+                <w:sz w:val="20"/>
+              </w:rPr>
+            </w:pPr>
+            <w:r>
+              <w:rPr>
+                <w:rFonts w:ascii="Arial" w:hAnsi="Arial"/>
+                <w:sz w:val="20"/>
+              </w:rPr>
+              <w:t>4</w:t>
+            </w:r>
+          </w:p>
+        </w:tc>
+      </w:tr>
+      <w:tr>
+        <w:trPr>
+          <w:trHeight w:val="935"/>
+        </w:trPr>
+        <w:tc>
+          <w:tcPr>
+            <w:tcW w:w="1890" w:type="dxa"/>
+            <w:vAlign w:val="center"/>
+          </w:tcPr>
+          <w:p>
+            <w:pPr>
+              <w:pStyle w:val="H1bodytext"/>
+              <w:spacing w:after="0"/>
+              <w:ind w:left="0"/>
+              <w:jc w:val="center"/>
+              <w:rPr>
+                <w:rFonts w:ascii="Arial" w:hAnsi="Arial"/>
+                <w:sz w:val="20"/>
+              </w:rPr>
+            </w:pPr>
+            <w:r>
+              <w:rPr>
+                <w:rFonts w:ascii="Arial" w:hAnsi="Arial"/>
+                <w:sz w:val="20"/>
+              </w:rPr>
+              <w:lastRenderedPageBreak/>
+              <w:t>FR-8</w:t>
+            </w:r>
+          </w:p>
+        </w:tc>
+        <w:tc>
+          <w:tcPr>
+            <w:tcW w:w="1980" w:type="dxa"/>
+            <w:vAlign w:val="center"/>
+          </w:tcPr>
+          <w:p>
+            <w:pPr>
+              <w:pStyle w:val="H1bodytext"/>
+              <w:spacing w:after="0"/>
+              <w:ind w:left="0"/>
+              <w:jc w:val="center"/>
+              <w:rPr>
+                <w:rFonts w:ascii="Arial" w:hAnsi="Arial"/>
+                <w:sz w:val="20"/>
+              </w:rPr>
+            </w:pPr>
+            <w:r>
+              <w:rPr>
+                <w:rFonts w:ascii="Arial" w:hAnsi="Arial"/>
+                <w:sz w:val="20"/>
+              </w:rPr>
+              <w:t>AT-1</w:t>
+            </w:r>
+          </w:p>
+        </w:tc>
+        <w:tc>
+          <w:tcPr>
+            <w:tcW w:w="5490" w:type="dxa"/>
+            <w:vAlign w:val="center"/>
+          </w:tcPr>
+          <w:p>
+            <w:pPr>
+              <w:pStyle w:val="H1bodytext"/>
+              <w:spacing w:after="0"/>
+              <w:ind w:left="0"/>
+              <w:jc w:val="center"/>
+              <w:rPr>
+                <w:rFonts w:ascii="Arial" w:hAnsi="Arial"/>
+                <w:sz w:val="20"/>
+              </w:rPr>
+            </w:pPr>
+            <w:r>
+              <w:rPr>
+                <w:rFonts w:ascii="Arial" w:hAnsi="Arial"/>
+                <w:sz w:val="20"/>
+              </w:rPr>
+              <w:t>4</w:t>
+            </w:r>
+          </w:p>
+        </w:tc>
+      </w:tr>
+      <w:tr>
+        <w:trPr>
+          <w:trHeight w:val="935"/>
+        </w:trPr>
+        <w:tc>
+          <w:tcPr>
+            <w:tcW w:w="1890" w:type="dxa"/>
+            <w:vAlign w:val="center"/>
+          </w:tcPr>
+          <w:p>
+            <w:pPr>
+              <w:pStyle w:val="H1bodytext"/>
+              <w:spacing w:after="0"/>
+              <w:ind w:left="0"/>
+              <w:jc w:val="center"/>
+              <w:rPr>
+                <w:rFonts w:ascii="Arial" w:hAnsi="Arial"/>
+                <w:sz w:val="20"/>
+              </w:rPr>
+            </w:pPr>
+            <w:r>
+              <w:rPr>
+                <w:rFonts w:ascii="Arial" w:hAnsi="Arial"/>
+                <w:sz w:val="20"/>
+              </w:rPr>
+              <w:t>FR-9</w:t>
+            </w:r>
+          </w:p>
+        </w:tc>
+        <w:tc>
+          <w:tcPr>
+            <w:tcW w:w="1980" w:type="dxa"/>
+            <w:vAlign w:val="center"/>
+          </w:tcPr>
+          <w:p>
+            <w:pPr>
+              <w:pStyle w:val="H1bodytext"/>
+              <w:spacing w:after="0"/>
+              <w:ind w:left="0"/>
+              <w:jc w:val="center"/>
+              <w:rPr>
+                <w:rFonts w:ascii="Arial" w:hAnsi="Arial"/>
+                <w:sz w:val="20"/>
+              </w:rPr>
+            </w:pPr>
+            <w:r>
+              <w:rPr>
+                <w:rFonts w:ascii="Arial" w:hAnsi="Arial"/>
+                <w:sz w:val="20"/>
+              </w:rPr>
+              <w:t>AT-2</w:t>
+            </w:r>
+          </w:p>
+        </w:tc>
+        <w:tc>
+          <w:tcPr>
+            <w:tcW w:w="5490" w:type="dxa"/>
+            <w:vAlign w:val="center"/>
+          </w:tcPr>
+          <w:p>
+            <w:pPr>
+              <w:pStyle w:val="H1bodytext"/>
+              <w:spacing w:after="0"/>
+              <w:ind w:left="0"/>
+              <w:jc w:val="right"/>
+              <w:rPr>
+                <w:rFonts w:ascii="Arial" w:hAnsi="Arial"/>
+                <w:sz w:val="20"/>
+              </w:rPr>
+            </w:pPr>
+          </w:p>
+        </w:tc>
+      </w:tr>
+      <w:tr>
+        <w:trPr>
+          <w:trHeight w:val="935"/>
+        </w:trPr>
+        <w:tc>
+          <w:tcPr>
+            <w:tcW w:w="1890" w:type="dxa"/>
+            <w:vAlign w:val="center"/>
+          </w:tcPr>
+          <w:p>
+            <w:pPr>
+              <w:pStyle w:val="H1bodytext"/>
+              <w:spacing w:after="0"/>
+              <w:ind w:left="0"/>
+              <w:jc w:val="center"/>
+              <w:rPr>
+                <w:rFonts w:ascii="Arial" w:hAnsi="Arial"/>
+                <w:sz w:val="20"/>
+              </w:rPr>
+            </w:pPr>
+            <w:r>
+              <w:rPr>
+                <w:rFonts w:ascii="Arial" w:hAnsi="Arial"/>
+                <w:sz w:val="20"/>
+              </w:rPr>
+              <w:t>FR-10</w:t>
+            </w:r>
+          </w:p>
+        </w:tc>
+        <w:tc>
+          <w:tcPr>
+            <w:tcW w:w="1980" w:type="dxa"/>
+            <w:vAlign w:val="center"/>
+          </w:tcPr>
+          <w:p>
+            <w:pPr>
+              <w:pStyle w:val="H1bodytext"/>
+              <w:spacing w:after="0"/>
+              <w:ind w:left="0"/>
+              <w:jc w:val="center"/>
+              <w:rPr>
+                <w:rFonts w:ascii="Arial" w:hAnsi="Arial"/>
+                <w:sz w:val="20"/>
+              </w:rPr>
+            </w:pPr>
+            <w:r>
+              <w:rPr>
+                <w:rFonts w:ascii="Arial" w:hAnsi="Arial"/>
+                <w:sz w:val="20"/>
+              </w:rPr>
+              <w:t>AT-2</w:t>
+            </w:r>
+          </w:p>
+        </w:tc>
+        <w:tc>
+          <w:tcPr>
+            <w:tcW w:w="5490" w:type="dxa"/>
+            <w:vAlign w:val="center"/>
+          </w:tcPr>
+          <w:p>
+            <w:pPr>
+              <w:pStyle w:val="H1bodytext"/>
+              <w:spacing w:after="0"/>
+              <w:ind w:left="0"/>
+              <w:jc w:val="center"/>
+              <w:rPr>
+                <w:rFonts w:ascii="Arial" w:hAnsi="Arial"/>
+                <w:sz w:val="20"/>
+              </w:rPr>
+            </w:pPr>
+          </w:p>
+        </w:tc>
+      </w:tr>
+      <w:tr>
+        <w:trPr>
+          <w:trHeight w:val="935"/>
+        </w:trPr>
+        <w:tc>
+          <w:tcPr>
+            <w:tcW w:w="1890" w:type="dxa"/>
+            <w:vAlign w:val="center"/>
+          </w:tcPr>
+          <w:p>
+            <w:pPr>
+              <w:pStyle w:val="H1bodytext"/>
+              <w:spacing w:after="0"/>
+              <w:ind w:left="0"/>
+              <w:jc w:val="center"/>
+              <w:rPr>
+                <w:rFonts w:ascii="Arial" w:hAnsi="Arial"/>
+                <w:sz w:val="20"/>
+              </w:rPr>
+            </w:pPr>
+            <w:r>
+              <w:rPr>
+                <w:rFonts w:ascii="Arial" w:hAnsi="Arial"/>
+                <w:sz w:val="20"/>
+              </w:rPr>
+              <w:t>FR-11</w:t>
+            </w:r>
+          </w:p>
+        </w:tc>
+        <w:tc>
+          <w:tcPr>
+            <w:tcW w:w="1980" w:type="dxa"/>
+            <w:vAlign w:val="center"/>
+          </w:tcPr>
+          <w:p>
+            <w:pPr>
+              <w:pStyle w:val="H1bodytext"/>
+              <w:spacing w:after="0"/>
+              <w:ind w:left="0"/>
+              <w:jc w:val="center"/>
+              <w:rPr>
+                <w:rFonts w:ascii="Arial" w:hAnsi="Arial"/>
+                <w:sz w:val="20"/>
+              </w:rPr>
+            </w:pPr>
+            <w:r>
+              <w:rPr>
+                <w:rFonts w:ascii="Arial" w:hAnsi="Arial"/>
+                <w:sz w:val="20"/>
+              </w:rPr>
+              <w:t>AT-2</w:t>
+            </w:r>
+          </w:p>
+        </w:tc>
+        <w:tc>
+          <w:tcPr>
+            <w:tcW w:w="5490" w:type="dxa"/>
+            <w:vAlign w:val="center"/>
+          </w:tcPr>
+          <w:p>
+            <w:pPr>
+              <w:pStyle w:val="H1bodytext"/>
+              <w:spacing w:after="0"/>
+              <w:ind w:left="0"/>
+              <w:jc w:val="center"/>
+              <w:rPr>
+                <w:rFonts w:ascii="Arial" w:hAnsi="Arial"/>
+                <w:sz w:val="20"/>
+              </w:rPr>
+            </w:pPr>
+          </w:p>
+        </w:tc>
+      </w:tr>
+      <w:tr>
+        <w:trPr>
+          <w:trHeight w:val="935"/>
+        </w:trPr>
+        <w:tc>
+          <w:tcPr>
+            <w:tcW w:w="1890" w:type="dxa"/>
+            <w:vAlign w:val="center"/>
+          </w:tcPr>
+          <w:p>
+            <w:pPr>
+              <w:pStyle w:val="H1bodytext"/>
+              <w:spacing w:after="0"/>
+              <w:ind w:left="0"/>
+              <w:jc w:val="center"/>
+              <w:rPr>
+                <w:rFonts w:ascii="Arial" w:hAnsi="Arial"/>
+                <w:sz w:val="20"/>
+              </w:rPr>
+            </w:pPr>
+            <w:r>
+              <w:rPr>
+                <w:rFonts w:ascii="Arial" w:hAnsi="Arial"/>
+                <w:sz w:val="20"/>
+              </w:rPr>
+              <w:t>FR-12</w:t>
+            </w:r>
+          </w:p>
+        </w:tc>
+        <w:tc>
+          <w:tcPr>
+            <w:tcW w:w="1980" w:type="dxa"/>
+            <w:vAlign w:val="center"/>
+          </w:tcPr>
+          <w:p>
+            <w:pPr>
+              <w:pStyle w:val="H1bodytext"/>
+              <w:spacing w:after="0"/>
+              <w:ind w:left="0"/>
+              <w:jc w:val="center"/>
+              <w:rPr>
+                <w:rFonts w:ascii="Arial" w:hAnsi="Arial"/>
+                <w:sz w:val="20"/>
+              </w:rPr>
+            </w:pPr>
+            <w:r>
+              <w:rPr>
+                <w:rFonts w:ascii="Arial" w:hAnsi="Arial"/>
+                <w:sz w:val="20"/>
+              </w:rPr>
+              <w:t>AT-2</w:t>
+            </w:r>
+          </w:p>
+        </w:tc>
+        <w:tc>
+          <w:tcPr>
+            <w:tcW w:w="5490" w:type="dxa"/>
+            <w:vAlign w:val="center"/>
+          </w:tcPr>
+          <w:p>
+            <w:pPr>
+              <w:pStyle w:val="H1bodytext"/>
+              <w:spacing w:after="0"/>
+              <w:ind w:left="0"/>
+              <w:jc w:val="center"/>
+              <w:rPr>
+                <w:rFonts w:ascii="Arial" w:hAnsi="Arial"/>
+                <w:sz w:val="20"/>
+              </w:rPr>
+            </w:pPr>
+          </w:p>
+        </w:tc>
+      </w:tr>
+      <w:tr>
+        <w:trPr>
+          <w:trHeight w:val="935"/>
+        </w:trPr>
+        <w:tc>
+          <w:tcPr>
+            <w:tcW w:w="1890" w:type="dxa"/>
+            <w:vAlign w:val="center"/>
+          </w:tcPr>
+          <w:p>
+            <w:pPr>
+              <w:pStyle w:val="H1bodytext"/>
+              <w:spacing w:after="0"/>
+              <w:ind w:left="0"/>
+              <w:jc w:val="center"/>
+              <w:rPr>
+                <w:rFonts w:ascii="Arial" w:hAnsi="Arial"/>
+                <w:sz w:val="20"/>
+              </w:rPr>
+            </w:pPr>
+            <w:r>
+              <w:rPr>
+                <w:rFonts w:ascii="Arial" w:hAnsi="Arial"/>
+                <w:sz w:val="20"/>
+              </w:rPr>
+              <w:t>FR-13</w:t>
+            </w:r>
+          </w:p>
+        </w:tc>
+        <w:tc>
+          <w:tcPr>
+            <w:tcW w:w="1980" w:type="dxa"/>
+            <w:vAlign w:val="center"/>
+          </w:tcPr>
+          <w:p>
+            <w:pPr>
+              <w:pStyle w:val="H1bodytext"/>
+              <w:spacing w:after="0"/>
+              <w:ind w:left="0"/>
+              <w:jc w:val="center"/>
+              <w:rPr>
+                <w:rFonts w:ascii="Arial" w:hAnsi="Arial"/>
+                <w:sz w:val="20"/>
+              </w:rPr>
+            </w:pPr>
+            <w:r>
+              <w:rPr>
+                <w:rFonts w:ascii="Arial" w:hAnsi="Arial"/>
+                <w:sz w:val="20"/>
+              </w:rPr>
+              <w:t>AT-2</w:t>
+            </w:r>
+          </w:p>
+        </w:tc>
+        <w:tc>
+          <w:tcPr>
+            <w:tcW w:w="5490" w:type="dxa"/>
+            <w:vAlign w:val="center"/>
+          </w:tcPr>
+          <w:p>
+            <w:pPr>
+              <w:pStyle w:val="H1bodytext"/>
+              <w:spacing w:after="0"/>
+              <w:ind w:left="0"/>
+              <w:jc w:val="center"/>
+              <w:rPr>
+                <w:rFonts w:ascii="Arial" w:hAnsi="Arial"/>
+                <w:sz w:val="20"/>
+              </w:rPr>
+            </w:pPr>
+          </w:p>
+        </w:tc>
+      </w:tr>
+      <w:tr>
+        <w:trPr>
+          <w:trHeight w:val="935"/>
+        </w:trPr>
+        <w:tc>
+          <w:tcPr>
+            <w:tcW w:w="1890" w:type="dxa"/>
+            <w:vAlign w:val="center"/>
+          </w:tcPr>
+          <w:p>
+            <w:pPr>
+              <w:pStyle w:val="H1bodytext"/>
+              <w:spacing w:after="0"/>
+              <w:ind w:left="0"/>
+              <w:jc w:val="center"/>
+              <w:rPr>
+                <w:rFonts w:ascii="Arial" w:hAnsi="Arial"/>
+                <w:sz w:val="20"/>
+              </w:rPr>
+            </w:pPr>
+            <w:r>
+              <w:rPr>
+                <w:rFonts w:ascii="Arial" w:hAnsi="Arial"/>
+                <w:sz w:val="20"/>
+              </w:rPr>
+              <w:t>FR-14</w:t>
+            </w:r>
+          </w:p>
+        </w:tc>
+        <w:tc>
+          <w:tcPr>
+            <w:tcW w:w="1980" w:type="dxa"/>
+            <w:vAlign w:val="center"/>
+          </w:tcPr>
+          <w:p>
+            <w:pPr>
+              <w:pStyle w:val="H1bodytext"/>
+              <w:spacing w:after="0"/>
+              <w:ind w:left="0"/>
+              <w:jc w:val="center"/>
+              <w:rPr>
+                <w:rFonts w:ascii="Arial" w:hAnsi="Arial"/>
+                <w:sz w:val="20"/>
+              </w:rPr>
+            </w:pPr>
+            <w:r>
+              <w:rPr>
+                <w:rFonts w:ascii="Arial" w:hAnsi="Arial"/>
+                <w:sz w:val="20"/>
+              </w:rPr>
+              <w:t>AT-2</w:t>
             </w:r>
           </w:p>
         </w:tc>
@@ -6733,10 +7429,19 @@
                 <w:rFonts w:ascii="Arial" w:hAnsi="Arial"/>
                 <w:b/>
                 <w:sz w:val="20"/>
-                <w:highlight w:val="yellow"/>
-              </w:rPr>
-              <w:t>[PROVIDE LINK TO TESTING DIRECTORY]</w:t>
-            </w:r>
+              </w:rPr>
+              <w:t>/home/ca/dose/test-</w:t>
+            </w:r>
+            <w:proofErr w:type="spellStart"/>
+            <w:r>
+              <w:rPr>
+                <w:rFonts w:ascii="Arial" w:hAnsi="Arial"/>
+                <w:b/>
+                <w:sz w:val="20"/>
+              </w:rPr>
+              <w:t>maxDose</w:t>
+            </w:r>
+            <w:proofErr w:type="spellEnd"/>
           </w:p>
         </w:tc>
       </w:tr>
@@ -6905,22 +7610,28 @@
               <w:ind w:left="0"/>
               <w:rPr>
                 <w:rFonts w:ascii="Arial" w:hAnsi="Arial"/>
-                <w:sz w:val="20"/>
-              </w:rPr>
-            </w:pPr>
-            <w:r>
-              <w:rPr>
-                <w:rFonts w:ascii="Arial" w:hAnsi="Arial"/>
-                <w:sz w:val="20"/>
-              </w:rPr>
-              <w:t xml:space="preserve">Navigate to </w:t>
-            </w:r>
-            <w:r>
-              <w:rPr>
-                <w:rFonts w:ascii="Arial" w:hAnsi="Arial"/>
-                <w:sz w:val="20"/>
-              </w:rPr>
-              <w:t>the Testing Directory</w:t>
+                <w:i/>
+                <w:iCs/>
+                <w:sz w:val="20"/>
+              </w:rPr>
+            </w:pPr>
+            <w:r>
+              <w:rPr>
+                <w:rFonts w:ascii="Arial" w:hAnsi="Arial"/>
+                <w:i/>
+                <w:iCs/>
+                <w:sz w:val="20"/>
+              </w:rPr>
+              <w:t>You will need to log in to the server to perform this test.  Please request the server location and login credentials from the lead developer.</w:t>
+            </w:r>
+            <w:r>
+              <w:rPr>
+                <w:rFonts w:ascii="Arial" w:hAnsi="Arial"/>
+                <w:i/>
+                <w:iCs/>
+                <w:sz w:val="20"/>
+              </w:rPr>
+              <w:br/>
             </w:r>
           </w:p>
         </w:tc>
@@ -6974,8 +7685,60 @@
                 <w:rFonts w:ascii="Arial" w:hAnsi="Arial"/>
                 <w:sz w:val="20"/>
               </w:rPr>
-              <w:t>…</w:t>
-            </w:r>
+              <w:t xml:space="preserve">cd into the test directory by typing into the </w:t>
+            </w:r>
+            <w:r>
+              <w:rPr>
+                <w:rFonts w:ascii="Arial" w:hAnsi="Arial"/>
+                <w:sz w:val="20"/>
+              </w:rPr>
+              <w:t>console and press enter</w:t>
+            </w:r>
+            <w:r>
+              <w:rPr>
+                <w:rFonts w:ascii="Arial" w:hAnsi="Arial"/>
+                <w:sz w:val="20"/>
+              </w:rPr>
+              <w:t>:</w:t>
+            </w:r>
+          </w:p>
+          <w:p>
+            <w:pPr>
+              <w:pStyle w:val="H1bodytext"/>
+              <w:spacing w:after="0"/>
+              <w:ind w:left="0"/>
+              <w:rPr>
+                <w:rFonts w:ascii="Arial" w:hAnsi="Arial"/>
+                <w:sz w:val="20"/>
+              </w:rPr>
+            </w:pPr>
+          </w:p>
+          <w:p>
+            <w:pPr>
+              <w:pStyle w:val="H1bodytext"/>
+              <w:spacing w:after="0"/>
+              <w:ind w:left="0"/>
+              <w:rPr>
+                <w:rFonts w:ascii="Consolas" w:hAnsi="Consolas"/>
+                <w:sz w:val="20"/>
+              </w:rPr>
+            </w:pPr>
+            <w:r>
+              <w:rPr>
+                <w:rFonts w:ascii="Consolas" w:hAnsi="Consolas"/>
+                <w:sz w:val="20"/>
+              </w:rPr>
+              <w:t>cd ~/dose/test-</w:t>
+            </w:r>
+            <w:proofErr w:type="spellStart"/>
+            <w:r>
+              <w:rPr>
+                <w:rFonts w:ascii="Consolas" w:hAnsi="Consolas"/>
+                <w:sz w:val="20"/>
+              </w:rPr>
+              <w:t>maxDose</w:t>
+            </w:r>
+            <w:proofErr w:type="spellEnd"/>
           </w:p>
         </w:tc>
         <w:tc>
@@ -6993,13 +7756,6 @@
                 <w:sz w:val="20"/>
               </w:rPr>
             </w:pPr>
-            <w:r>
-              <w:rPr>
-                <w:rFonts w:ascii="Arial" w:hAnsi="Arial"/>
-                <w:sz w:val="20"/>
-              </w:rPr>
-              <w:t>…</w:t>
-            </w:r>
           </w:p>
         </w:tc>
         <w:tc>
@@ -7018,6 +7774,13 @@
                 <w:sz w:val="20"/>
               </w:rPr>
             </w:pPr>
+            <w:r>
+              <w:rPr>
+                <w:rFonts w:ascii="Arial" w:hAnsi="Arial"/>
+                <w:sz w:val="20"/>
+              </w:rPr>
+              <w:t>NA</w:t>
+            </w:r>
           </w:p>
         </w:tc>
       </w:tr>
@@ -7070,7 +7833,50 @@
                 <w:rFonts w:ascii="Arial" w:hAnsi="Arial"/>
                 <w:sz w:val="20"/>
               </w:rPr>
-              <w:t>…</w:t>
+              <w:t xml:space="preserve">Run the test script by typing into </w:t>
+            </w:r>
+            <w:r>
+              <w:rPr>
+                <w:rFonts w:ascii="Arial" w:hAnsi="Arial"/>
+                <w:sz w:val="20"/>
+              </w:rPr>
+              <w:t>console and press enter</w:t>
+            </w:r>
+            <w:r>
+              <w:rPr>
+                <w:rFonts w:ascii="Arial" w:hAnsi="Arial"/>
+                <w:sz w:val="20"/>
+              </w:rPr>
+              <w:t>:</w:t>
+            </w:r>
+          </w:p>
+          <w:p>
+            <w:pPr>
+              <w:pStyle w:val="H1bodytext"/>
+              <w:spacing w:after="0"/>
+              <w:ind w:left="0"/>
+              <w:rPr>
+                <w:rFonts w:ascii="Arial" w:hAnsi="Arial"/>
+                <w:sz w:val="20"/>
+              </w:rPr>
+            </w:pPr>
+          </w:p>
+          <w:p>
+            <w:pPr>
+              <w:pStyle w:val="H1bodytext"/>
+              <w:spacing w:after="0"/>
+              <w:ind w:left="0"/>
+              <w:rPr>
+                <w:rFonts w:ascii="Consolas" w:hAnsi="Consolas"/>
+                <w:sz w:val="20"/>
+              </w:rPr>
+            </w:pPr>
+            <w:r>
+              <w:rPr>
+                <w:rFonts w:ascii="Consolas" w:hAnsi="Consolas"/>
+                <w:sz w:val="20"/>
+              </w:rPr>
+              <w:t>./testMaxDoseAT1.sh</w:t>
             </w:r>
           </w:p>
         </w:tc>
@@ -7094,7 +7900,23 @@
                 <w:rFonts w:ascii="Arial" w:hAnsi="Arial"/>
                 <w:sz w:val="20"/>
               </w:rPr>
-              <w:t>…</w:t>
+              <w:t xml:space="preserve">The script begins to </w:t>
+            </w:r>
+            <w:proofErr w:type="gramStart"/>
+            <w:r>
+              <w:rPr>
+                <w:rFonts w:ascii="Arial" w:hAnsi="Arial"/>
+                <w:sz w:val="20"/>
+              </w:rPr>
+              <w:t>run</w:t>
+            </w:r>
+            <w:proofErr w:type="gramEnd"/>
+            <w:r>
+              <w:rPr>
+                <w:rFonts w:ascii="Arial" w:hAnsi="Arial"/>
+                <w:sz w:val="20"/>
+              </w:rPr>
+              <w:t xml:space="preserve"> and the console notifies you that Acceptance test 1 has started and that the output is logged to output/testlogfile.txt</w:t>
             </w:r>
           </w:p>
         </w:tc>
@@ -7166,7 +7988,110 @@
                 <w:rFonts w:ascii="Arial" w:hAnsi="Arial"/>
                 <w:sz w:val="20"/>
               </w:rPr>
-              <w:t>…</w:t>
+              <w:t>Obtain information from the input control file</w:t>
+            </w:r>
+            <w:r>
+              <w:rPr>
+                <w:rFonts w:ascii="Arial" w:hAnsi="Arial"/>
+                <w:sz w:val="20"/>
+              </w:rPr>
+              <w:t xml:space="preserve"> and enter it into the fields in the box on the right:</w:t>
+            </w:r>
+          </w:p>
+          <w:p>
+            <w:pPr>
+              <w:pStyle w:val="H1bodytext"/>
+              <w:spacing w:after="0"/>
+              <w:ind w:left="0"/>
+              <w:rPr>
+                <w:rFonts w:ascii="Arial" w:hAnsi="Arial"/>
+                <w:sz w:val="20"/>
+              </w:rPr>
+            </w:pPr>
+          </w:p>
+          <w:p>
+            <w:pPr>
+              <w:pStyle w:val="H1bodytext"/>
+              <w:spacing w:after="0"/>
+              <w:ind w:left="0"/>
+              <w:rPr>
+                <w:rFonts w:ascii="Arial" w:hAnsi="Arial"/>
+                <w:sz w:val="20"/>
+              </w:rPr>
+            </w:pPr>
+            <w:r>
+              <w:rPr>
+                <w:rFonts w:ascii="Arial" w:hAnsi="Arial"/>
+                <w:sz w:val="20"/>
+              </w:rPr>
+              <w:t xml:space="preserve">Type </w:t>
+            </w:r>
+            <w:r>
+              <w:rPr>
+                <w:rFonts w:ascii="Arial" w:hAnsi="Arial"/>
+                <w:sz w:val="20"/>
+              </w:rPr>
+              <w:t>the following into the console and press enter</w:t>
+            </w:r>
+          </w:p>
+          <w:p>
+            <w:pPr>
+              <w:pStyle w:val="H1bodytext"/>
+              <w:spacing w:after="0"/>
+              <w:ind w:left="0"/>
+              <w:rPr>
+                <w:rFonts w:ascii="Arial" w:hAnsi="Arial"/>
+                <w:sz w:val="20"/>
+              </w:rPr>
+            </w:pPr>
+          </w:p>
+          <w:p>
+            <w:pPr>
+              <w:pStyle w:val="H1bodytext"/>
+              <w:spacing w:after="0"/>
+              <w:ind w:left="0"/>
+              <w:rPr>
+                <w:rFonts w:ascii="Consolas" w:hAnsi="Consolas"/>
+                <w:sz w:val="20"/>
+              </w:rPr>
+            </w:pPr>
+            <w:r>
+              <w:rPr>
+                <w:rFonts w:ascii="Consolas" w:hAnsi="Consolas"/>
+                <w:sz w:val="20"/>
+              </w:rPr>
+              <w:lastRenderedPageBreak/>
+              <w:t>v</w:t>
+            </w:r>
+            <w:r>
+              <w:rPr>
+                <w:rFonts w:ascii="Consolas" w:hAnsi="Consolas"/>
+                <w:sz w:val="20"/>
+              </w:rPr>
+              <w:t>im -R inputs/</w:t>
+            </w:r>
+            <w:proofErr w:type="spellStart"/>
+            <w:r>
+              <w:rPr>
+                <w:rFonts w:ascii="Consolas" w:hAnsi="Consolas"/>
+                <w:sz w:val="20"/>
+              </w:rPr>
+              <w:t>testControlInput.json</w:t>
+            </w:r>
+            <w:proofErr w:type="spellEnd"/>
+            <w:r>
+              <w:rPr>
+                <w:rFonts w:ascii="Consolas" w:hAnsi="Consolas"/>
+                <w:sz w:val="20"/>
+              </w:rPr>
+              <w:br/>
+            </w:r>
+            <w:r>
+              <w:rPr>
+                <w:rFonts w:ascii="Consolas" w:hAnsi="Consolas"/>
+                <w:sz w:val="20"/>
+              </w:rPr>
+              <w:br/>
             </w:r>
           </w:p>
         </w:tc>
@@ -7190,8 +8115,316 @@
                 <w:rFonts w:ascii="Arial" w:hAnsi="Arial"/>
                 <w:sz w:val="20"/>
               </w:rPr>
-              <w:t>…</w:t>
-            </w:r>
+              <w:lastRenderedPageBreak/>
+              <w:t>1) Number of unique objects in the “domain” field</w:t>
+            </w:r>
+            <w:r>
+              <w:rPr>
+                <w:rFonts w:ascii="Arial" w:hAnsi="Arial"/>
+                <w:sz w:val="20"/>
+              </w:rPr>
+              <w:t xml:space="preserve"> (each object has a “name” and “</w:t>
+            </w:r>
+            <w:proofErr w:type="spellStart"/>
+            <w:r>
+              <w:rPr>
+                <w:rFonts w:ascii="Arial" w:hAnsi="Arial"/>
+                <w:sz w:val="20"/>
+              </w:rPr>
+              <w:t>fpath</w:t>
+            </w:r>
+            <w:proofErr w:type="spellEnd"/>
+            <w:r>
+              <w:rPr>
+                <w:rFonts w:ascii="Arial" w:hAnsi="Arial"/>
+                <w:sz w:val="20"/>
+              </w:rPr>
+              <w:t>” attribute)</w:t>
+            </w:r>
+            <w:r>
+              <w:rPr>
+                <w:rFonts w:ascii="Arial" w:hAnsi="Arial"/>
+                <w:sz w:val="20"/>
+              </w:rPr>
+              <w:t>:</w:t>
+            </w:r>
+          </w:p>
+          <w:p>
+            <w:pPr>
+              <w:pStyle w:val="H1bodytext"/>
+              <w:spacing w:after="0"/>
+              <w:ind w:left="0"/>
+              <w:rPr>
+                <w:rFonts w:ascii="Arial" w:hAnsi="Arial"/>
+                <w:sz w:val="20"/>
+              </w:rPr>
+            </w:pPr>
+          </w:p>
+          <w:p>
+            <w:pPr>
+              <w:pStyle w:val="H1bodytext"/>
+              <w:spacing w:after="0"/>
+              <w:ind w:left="0"/>
+              <w:rPr>
+                <w:rFonts w:ascii="Arial" w:hAnsi="Arial"/>
+                <w:sz w:val="20"/>
+              </w:rPr>
+            </w:pPr>
+            <w:r>
+              <w:rPr>
+                <w:rFonts w:ascii="Arial" w:hAnsi="Arial"/>
+                <w:sz w:val="20"/>
+              </w:rPr>
+              <w:t xml:space="preserve">NDOMAINS = </w:t>
+            </w:r>
+            <w:r>
+              <w:rPr>
+                <w:rFonts w:ascii="Arial" w:hAnsi="Arial"/>
+                <w:sz w:val="20"/>
+              </w:rPr>
+              <w:t>____________</w:t>
+            </w:r>
+            <w:r>
+              <w:rPr>
+                <w:rFonts w:ascii="Arial" w:hAnsi="Arial"/>
+                <w:sz w:val="20"/>
+              </w:rPr>
+              <w:br/>
+            </w:r>
+          </w:p>
+          <w:p>
+            <w:pPr>
+              <w:pStyle w:val="H1bodytext"/>
+              <w:spacing w:after="0"/>
+              <w:ind w:left="0"/>
+              <w:rPr>
+                <w:rFonts w:ascii="Arial" w:hAnsi="Arial"/>
+                <w:sz w:val="20"/>
+              </w:rPr>
+            </w:pPr>
+          </w:p>
+          <w:p>
+            <w:pPr>
+              <w:pStyle w:val="H1bodytext"/>
+              <w:spacing w:after="0"/>
+              <w:ind w:left="0"/>
+              <w:rPr>
+                <w:rFonts w:ascii="Arial" w:hAnsi="Arial"/>
+                <w:sz w:val="20"/>
+              </w:rPr>
+            </w:pPr>
+            <w:r>
+              <w:rPr>
+                <w:rFonts w:ascii="Arial" w:hAnsi="Arial"/>
+                <w:sz w:val="20"/>
+              </w:rPr>
+              <w:t>2) Number of unique objects in the “</w:t>
+            </w:r>
+            <w:proofErr w:type="spellStart"/>
+            <w:r>
+              <w:rPr>
+                <w:rFonts w:ascii="Arial" w:hAnsi="Arial"/>
+                <w:sz w:val="20"/>
+              </w:rPr>
+              <w:t>dateranges</w:t>
+            </w:r>
+            <w:proofErr w:type="spellEnd"/>
+            <w:r>
+              <w:rPr>
+                <w:rFonts w:ascii="Arial" w:hAnsi="Arial"/>
+                <w:sz w:val="20"/>
+              </w:rPr>
+              <w:t>” field</w:t>
+            </w:r>
+            <w:r>
+              <w:rPr>
+                <w:rFonts w:ascii="Arial" w:hAnsi="Arial"/>
+                <w:sz w:val="20"/>
+              </w:rPr>
+              <w:t xml:space="preserve"> (each object has a “</w:t>
+            </w:r>
+            <w:proofErr w:type="spellStart"/>
+            <w:r>
+              <w:rPr>
+                <w:rFonts w:ascii="Arial" w:hAnsi="Arial"/>
+                <w:sz w:val="20"/>
+              </w:rPr>
+              <w:t>start_year</w:t>
+            </w:r>
+            <w:proofErr w:type="spellEnd"/>
+            <w:r>
+              <w:rPr>
+                <w:rFonts w:ascii="Arial" w:hAnsi="Arial"/>
+                <w:sz w:val="20"/>
+              </w:rPr>
+              <w:t>” and “</w:t>
+            </w:r>
+            <w:proofErr w:type="spellStart"/>
+            <w:r>
+              <w:rPr>
+                <w:rFonts w:ascii="Arial" w:hAnsi="Arial"/>
+                <w:sz w:val="20"/>
+              </w:rPr>
+              <w:t>end_year</w:t>
+            </w:r>
+            <w:proofErr w:type="spellEnd"/>
+            <w:r>
+              <w:rPr>
+                <w:rFonts w:ascii="Arial" w:hAnsi="Arial"/>
+                <w:sz w:val="20"/>
+              </w:rPr>
+              <w:t>” attributes)</w:t>
+            </w:r>
+            <w:r>
+              <w:rPr>
+                <w:rFonts w:ascii="Arial" w:hAnsi="Arial"/>
+                <w:sz w:val="20"/>
+              </w:rPr>
+              <w:t>:</w:t>
+            </w:r>
+          </w:p>
+          <w:p>
+            <w:pPr>
+              <w:pStyle w:val="H1bodytext"/>
+              <w:spacing w:after="0"/>
+              <w:ind w:left="0"/>
+              <w:rPr>
+                <w:rFonts w:ascii="Arial" w:hAnsi="Arial"/>
+                <w:sz w:val="20"/>
+              </w:rPr>
+            </w:pPr>
+          </w:p>
+          <w:p>
+            <w:pPr>
+              <w:pStyle w:val="H1bodytext"/>
+              <w:spacing w:after="0"/>
+              <w:ind w:left="0"/>
+              <w:rPr>
+                <w:rFonts w:ascii="Arial" w:hAnsi="Arial"/>
+                <w:sz w:val="20"/>
+              </w:rPr>
+            </w:pPr>
+            <w:r>
+              <w:rPr>
+                <w:rFonts w:ascii="Arial" w:hAnsi="Arial"/>
+                <w:b/>
+                <w:bCs/>
+                <w:sz w:val="20"/>
+              </w:rPr>
+              <w:t>NINTERVALS</w:t>
+            </w:r>
+            <w:r>
+              <w:rPr>
+                <w:rFonts w:ascii="Arial" w:hAnsi="Arial"/>
+                <w:sz w:val="20"/>
+              </w:rPr>
+              <w:t xml:space="preserve"> = ________</w:t>
+            </w:r>
+          </w:p>
+          <w:p>
+            <w:pPr>
+              <w:pStyle w:val="H1bodytext"/>
+              <w:spacing w:after="0"/>
+              <w:ind w:left="0"/>
+              <w:rPr>
+                <w:rFonts w:ascii="Arial" w:hAnsi="Arial"/>
+                <w:sz w:val="20"/>
+              </w:rPr>
+            </w:pPr>
+          </w:p>
+          <w:p>
+            <w:pPr>
+              <w:pStyle w:val="H1bodytext"/>
+              <w:spacing w:after="0"/>
+              <w:ind w:left="0"/>
+              <w:rPr>
+                <w:rFonts w:ascii="Arial" w:hAnsi="Arial"/>
+                <w:sz w:val="20"/>
+              </w:rPr>
+            </w:pPr>
+            <w:r>
+              <w:rPr>
+                <w:rFonts w:ascii="Arial" w:hAnsi="Arial"/>
+                <w:sz w:val="20"/>
+              </w:rPr>
+              <w:t>3) Write down the argument to the right of “</w:t>
+            </w:r>
+            <w:proofErr w:type="spellStart"/>
+            <w:r>
+              <w:rPr>
+                <w:rFonts w:ascii="Arial" w:hAnsi="Arial"/>
+                <w:sz w:val="20"/>
+              </w:rPr>
+              <w:t>outputdir</w:t>
+            </w:r>
+            <w:proofErr w:type="spellEnd"/>
+            <w:r>
+              <w:rPr>
+                <w:rFonts w:ascii="Arial" w:hAnsi="Arial"/>
+                <w:sz w:val="20"/>
+              </w:rPr>
+              <w:t>” field:</w:t>
+            </w:r>
+          </w:p>
+          <w:p>
+            <w:pPr>
+              <w:pStyle w:val="H1bodytext"/>
+              <w:spacing w:after="0"/>
+              <w:ind w:left="0"/>
+              <w:rPr>
+                <w:rFonts w:ascii="Arial" w:hAnsi="Arial"/>
+                <w:sz w:val="20"/>
+              </w:rPr>
+            </w:pPr>
+          </w:p>
+          <w:p>
+            <w:pPr>
+              <w:pStyle w:val="H1bodytext"/>
+              <w:spacing w:after="0"/>
+              <w:ind w:left="0"/>
+              <w:rPr>
+                <w:rFonts w:ascii="Arial" w:hAnsi="Arial"/>
+                <w:sz w:val="20"/>
+              </w:rPr>
+            </w:pPr>
+          </w:p>
+          <w:p>
+            <w:pPr>
+              <w:pStyle w:val="H1bodytext"/>
+              <w:spacing w:after="0"/>
+              <w:ind w:left="0"/>
+              <w:rPr>
+                <w:rFonts w:ascii="Arial" w:hAnsi="Arial"/>
+                <w:sz w:val="20"/>
+              </w:rPr>
+            </w:pPr>
+            <w:r>
+              <w:rPr>
+                <w:rFonts w:ascii="Arial" w:hAnsi="Arial"/>
+                <w:b/>
+                <w:bCs/>
+                <w:sz w:val="20"/>
+              </w:rPr>
+              <w:t>OUTDIR</w:t>
+            </w:r>
+            <w:r>
+              <w:rPr>
+                <w:rFonts w:ascii="Arial" w:hAnsi="Arial"/>
+                <w:sz w:val="20"/>
+              </w:rPr>
+              <w:t xml:space="preserve"> = _______________</w:t>
+            </w:r>
+          </w:p>
+          <w:p>
+            <w:pPr>
+              <w:pStyle w:val="H1bodytext"/>
+              <w:spacing w:after="0"/>
+              <w:ind w:left="0"/>
+              <w:rPr>
+                <w:rFonts w:ascii="Arial" w:hAnsi="Arial"/>
+                <w:sz w:val="20"/>
+              </w:rPr>
+            </w:pPr>
           </w:p>
         </w:tc>
         <w:tc>
@@ -7209,6 +8442,14 @@
                 <w:sz w:val="20"/>
               </w:rPr>
             </w:pPr>
+            <w:r>
+              <w:rPr>
+                <w:rFonts w:ascii="Arial" w:hAnsi="Arial"/>
+                <w:sz w:val="20"/>
+              </w:rPr>
+              <w:lastRenderedPageBreak/>
+              <w:t>NA</w:t>
+            </w:r>
           </w:p>
         </w:tc>
       </w:tr>
@@ -7237,7 +8478,7 @@
                 <w:rFonts w:ascii="Arial" w:hAnsi="Arial"/>
                 <w:sz w:val="20"/>
               </w:rPr>
-              <w:t>…</w:t>
+              <w:t>4</w:t>
             </w:r>
           </w:p>
         </w:tc>
@@ -7261,8 +8502,70 @@
                 <w:rFonts w:ascii="Arial" w:hAnsi="Arial"/>
                 <w:sz w:val="20"/>
               </w:rPr>
-              <w:t>…</w:t>
-            </w:r>
+              <w:t>Type the following into the console and press enter:</w:t>
+            </w:r>
+          </w:p>
+          <w:p>
+            <w:pPr>
+              <w:pStyle w:val="H1bodytext"/>
+              <w:spacing w:after="0"/>
+              <w:ind w:left="0"/>
+              <w:rPr>
+                <w:rFonts w:ascii="Arial" w:hAnsi="Arial"/>
+                <w:sz w:val="20"/>
+              </w:rPr>
+            </w:pPr>
+          </w:p>
+          <w:p>
+            <w:pPr>
+              <w:pStyle w:val="H1bodytext"/>
+              <w:spacing w:after="0"/>
+              <w:ind w:left="0"/>
+              <w:rPr>
+                <w:rFonts w:ascii="Arial" w:hAnsi="Arial"/>
+                <w:sz w:val="20"/>
+              </w:rPr>
+            </w:pPr>
+            <w:r>
+              <w:rPr>
+                <w:rFonts w:ascii="Consolas" w:hAnsi="Consolas"/>
+                <w:sz w:val="20"/>
+              </w:rPr>
+              <w:t>ls</w:t>
+            </w:r>
+            <w:r>
+              <w:rPr>
+                <w:rFonts w:ascii="Arial" w:hAnsi="Arial"/>
+                <w:sz w:val="20"/>
+              </w:rPr>
+              <w:t xml:space="preserve"> [OUTDIR]</w:t>
+            </w:r>
+            <w:r>
+              <w:rPr>
+                <w:rFonts w:ascii="Arial" w:hAnsi="Arial"/>
+                <w:sz w:val="20"/>
+              </w:rPr>
+              <w:br/>
+            </w:r>
+            <w:r>
+              <w:rPr>
+                <w:rFonts w:ascii="Arial" w:hAnsi="Arial"/>
+                <w:sz w:val="20"/>
+              </w:rPr>
+              <w:br/>
+              <w:t>where OUTDIR is the value you wrote down in the previous step.</w:t>
+            </w:r>
+          </w:p>
+          <w:p>
+            <w:pPr>
+              <w:pStyle w:val="H1bodytext"/>
+              <w:spacing w:after="0"/>
+              <w:ind w:left="0"/>
+              <w:rPr>
+                <w:rFonts w:ascii="Arial" w:hAnsi="Arial"/>
+                <w:sz w:val="20"/>
+              </w:rPr>
+            </w:pPr>
           </w:p>
         </w:tc>
         <w:tc>
@@ -7285,7 +8588,139 @@
                 <w:rFonts w:ascii="Arial" w:hAnsi="Arial"/>
                 <w:sz w:val="20"/>
               </w:rPr>
-              <w:t>…</w:t>
+              <w:t>There are NINTERVALS</w:t>
+            </w:r>
+            <w:r>
+              <w:rPr>
+                <w:rFonts w:ascii="Arial" w:hAnsi="Arial"/>
+                <w:sz w:val="20"/>
+              </w:rPr>
+              <w:t xml:space="preserve"> </w:t>
+            </w:r>
+            <w:r>
+              <w:rPr>
+                <w:rFonts w:ascii="Arial" w:hAnsi="Arial"/>
+                <w:sz w:val="20"/>
+              </w:rPr>
+              <w:t>*</w:t>
+            </w:r>
+            <w:r>
+              <w:rPr>
+                <w:rFonts w:ascii="Arial" w:hAnsi="Arial"/>
+                <w:sz w:val="20"/>
+              </w:rPr>
+              <w:t xml:space="preserve"> </w:t>
+            </w:r>
+            <w:r>
+              <w:rPr>
+                <w:rFonts w:ascii="Arial" w:hAnsi="Arial"/>
+                <w:sz w:val="20"/>
+              </w:rPr>
+              <w:t>NDOMAINS files starting with</w:t>
+            </w:r>
+            <w:r>
+              <w:rPr>
+                <w:rFonts w:ascii="Arial" w:hAnsi="Arial"/>
+                <w:sz w:val="20"/>
+              </w:rPr>
+              <w:t xml:space="preserve"> the prefix</w:t>
+            </w:r>
+            <w:r>
+              <w:rPr>
+                <w:rFonts w:ascii="Arial" w:hAnsi="Arial"/>
+                <w:sz w:val="20"/>
+              </w:rPr>
+              <w:t xml:space="preserve"> “</w:t>
+            </w:r>
+            <w:proofErr w:type="spellStart"/>
+            <w:r>
+              <w:rPr>
+                <w:rFonts w:ascii="Arial" w:hAnsi="Arial"/>
+                <w:sz w:val="20"/>
+              </w:rPr>
+              <w:t>max_for_pathway_for_time</w:t>
+            </w:r>
+            <w:proofErr w:type="spellEnd"/>
+            <w:r>
+              <w:rPr>
+                <w:rFonts w:ascii="Arial" w:hAnsi="Arial"/>
+                <w:sz w:val="20"/>
+              </w:rPr>
+              <w:t>”</w:t>
+            </w:r>
+          </w:p>
+          <w:p>
+            <w:pPr>
+              <w:pStyle w:val="H1bodytext"/>
+              <w:spacing w:after="0"/>
+              <w:ind w:left="0"/>
+              <w:rPr>
+                <w:rFonts w:ascii="Arial" w:hAnsi="Arial"/>
+                <w:sz w:val="20"/>
+              </w:rPr>
+            </w:pPr>
+          </w:p>
+          <w:p>
+            <w:pPr>
+              <w:pStyle w:val="H1bodytext"/>
+              <w:spacing w:after="0"/>
+              <w:ind w:left="0"/>
+              <w:rPr>
+                <w:rFonts w:ascii="Arial" w:hAnsi="Arial"/>
+                <w:sz w:val="20"/>
+              </w:rPr>
+            </w:pPr>
+            <w:r>
+              <w:rPr>
+                <w:rFonts w:ascii="Arial" w:hAnsi="Arial"/>
+                <w:sz w:val="20"/>
+              </w:rPr>
+              <w:t xml:space="preserve">There are NINTERVALS * NDOMAINS files starting with </w:t>
+            </w:r>
+            <w:r>
+              <w:rPr>
+                <w:rFonts w:ascii="Arial" w:hAnsi="Arial"/>
+                <w:sz w:val="20"/>
+              </w:rPr>
+              <w:t xml:space="preserve">prefix </w:t>
+            </w:r>
+            <w:r>
+              <w:rPr>
+                <w:rFonts w:ascii="Arial" w:hAnsi="Arial"/>
+                <w:sz w:val="20"/>
+              </w:rPr>
+              <w:t>“</w:t>
+            </w:r>
+            <w:proofErr w:type="spellStart"/>
+            <w:r>
+              <w:rPr>
+                <w:rFonts w:ascii="Arial" w:hAnsi="Arial"/>
+                <w:sz w:val="20"/>
+              </w:rPr>
+              <w:t>max_for_pathway</w:t>
+            </w:r>
+            <w:proofErr w:type="spellEnd"/>
+            <w:r>
+              <w:rPr>
+                <w:rFonts w:ascii="Arial" w:hAnsi="Arial"/>
+                <w:sz w:val="20"/>
+              </w:rPr>
+              <w:t>”</w:t>
+            </w:r>
+            <w:r>
+              <w:rPr>
+                <w:rFonts w:ascii="Arial" w:hAnsi="Arial"/>
+                <w:sz w:val="20"/>
+              </w:rPr>
+              <w:br/>
+            </w:r>
+            <w:r>
+              <w:rPr>
+                <w:rFonts w:ascii="Arial" w:hAnsi="Arial"/>
+                <w:sz w:val="20"/>
+              </w:rPr>
+              <w:br/>
+              <w:t>there is one file labeled “testlogfile.txt”</w:t>
             </w:r>
           </w:p>
         </w:tc>
@@ -7354,7 +8789,6 @@
               <w:pStyle w:val="Table"/>
             </w:pPr>
             <w:r>
-              <w:lastRenderedPageBreak/>
               <w:t xml:space="preserve">Table </w:t>
             </w:r>
             <w:fldSimple w:instr=" SEQ Table \* ARABIC ">
@@ -7963,10 +9397,87 @@
             <w:r>
               <w:rPr>
                 <w:rFonts w:ascii="Arial" w:hAnsi="Arial"/>
-                <w:sz w:val="20"/>
-              </w:rPr>
-              <w:t>Navigate to the Testing Directory</w:t>
-            </w:r>
+                <w:i/>
+                <w:iCs/>
+                <w:sz w:val="20"/>
+              </w:rPr>
+              <w:t xml:space="preserve">This test assumes </w:t>
+            </w:r>
+            <w:r>
+              <w:rPr>
+                <w:rFonts w:ascii="Arial" w:hAnsi="Arial"/>
+                <w:i/>
+                <w:iCs/>
+                <w:sz w:val="20"/>
+              </w:rPr>
+              <w:t xml:space="preserve">that </w:t>
+            </w:r>
+            <w:r>
+              <w:rPr>
+                <w:rFonts w:ascii="Arial" w:hAnsi="Arial"/>
+                <w:i/>
+                <w:iCs/>
+                <w:sz w:val="20"/>
+              </w:rPr>
+              <w:t>you have already successfully completed Acceptance Test 1.  If you have not done so, please complete that test now.</w:t>
+            </w:r>
+            <w:r>
+              <w:rPr>
+                <w:rFonts w:ascii="Arial" w:hAnsi="Arial"/>
+                <w:i/>
+                <w:iCs/>
+                <w:sz w:val="20"/>
+              </w:rPr>
+              <w:t xml:space="preserve">  If any portion of that test failed, do not start this test.</w:t>
+            </w:r>
+          </w:p>
+          <w:p>
+            <w:pPr>
+              <w:pStyle w:val="H1bodytext"/>
+              <w:spacing w:after="0"/>
+              <w:ind w:left="0"/>
+              <w:rPr>
+                <w:rFonts w:ascii="Arial" w:hAnsi="Arial"/>
+                <w:i/>
+                <w:iCs/>
+                <w:sz w:val="20"/>
+              </w:rPr>
+            </w:pPr>
+          </w:p>
+          <w:p>
+            <w:pPr>
+              <w:pStyle w:val="H1bodytext"/>
+              <w:spacing w:after="0"/>
+              <w:ind w:left="0"/>
+              <w:rPr>
+                <w:rFonts w:ascii="Arial" w:hAnsi="Arial"/>
+                <w:i/>
+                <w:iCs/>
+                <w:sz w:val="20"/>
+              </w:rPr>
+            </w:pPr>
+            <w:r>
+              <w:rPr>
+                <w:rFonts w:ascii="Arial" w:hAnsi="Arial"/>
+                <w:i/>
+                <w:iCs/>
+                <w:sz w:val="20"/>
+              </w:rPr>
+              <w:t xml:space="preserve">For this test, you must transfer the files from the remote server to a location on your own computer so that you can use Microsoft Excel to independently verify the maximum dose calculation. </w:t>
+            </w:r>
+          </w:p>
+          <w:p>
+            <w:pPr>
+              <w:pStyle w:val="H1bodytext"/>
+              <w:spacing w:after="0"/>
+              <w:ind w:left="0"/>
+              <w:rPr>
+                <w:rFonts w:ascii="Arial" w:hAnsi="Arial"/>
+                <w:i/>
+                <w:iCs/>
+                <w:sz w:val="20"/>
+              </w:rPr>
+            </w:pPr>
           </w:p>
         </w:tc>
       </w:tr>
@@ -7995,6 +9506,7 @@
                 <w:rFonts w:ascii="Arial" w:hAnsi="Arial"/>
                 <w:sz w:val="20"/>
               </w:rPr>
+              <w:lastRenderedPageBreak/>
               <w:t>1</w:t>
             </w:r>
           </w:p>
@@ -8682,6 +10194,7 @@
           <w:szCs w:val="18"/>
         </w:rPr>
         <w:br/>
+        <w:t>echo "Testing max dose"</w:t>
       </w:r>
       <w:r>
         <w:rPr>
@@ -8689,113 +10202,116 @@
           <w:sz w:val="20"/>
           <w:szCs w:val="18"/>
         </w:rPr>
-        <w:t>echo "Testing max dose"</w:t>
-      </w:r>
+        <w:br/>
+      </w:r>
+      <w:proofErr w:type="spellStart"/>
       <w:r>
         <w:rPr>
           <w:rFonts w:ascii="Consolas" w:hAnsi="Consolas"/>
           <w:sz w:val="20"/>
           <w:szCs w:val="18"/>
         </w:rPr>
-        <w:br/>
-      </w:r>
-      <w:proofErr w:type="spellStart"/>
+        <w:t>prodTools</w:t>
+      </w:r>
+      <w:proofErr w:type="spellEnd"/>
       <w:r>
         <w:rPr>
           <w:rFonts w:ascii="Consolas" w:hAnsi="Consolas"/>
           <w:sz w:val="20"/>
           <w:szCs w:val="18"/>
         </w:rPr>
-        <w:t>prodTools</w:t>
-      </w:r>
-      <w:proofErr w:type="spellEnd"/>
-      <w:r>
+        <w:t>='/home/ca/CA-CIE-Tools'</w:t>
+      </w:r>
+    </w:p>
+    <w:p>
+      <w:pPr>
+        <w:pStyle w:val="H1bodytext"/>
+        <w:spacing w:after="120"/>
+        <w:ind w:left="1440"/>
         <w:rPr>
           <w:rFonts w:ascii="Consolas" w:hAnsi="Consolas"/>
           <w:sz w:val="20"/>
           <w:szCs w:val="18"/>
         </w:rPr>
-        <w:t>='/home/ca/CA-CIE-Tools'</w:t>
-      </w:r>
-    </w:p>
-    <w:p>
-      <w:pPr>
-        <w:pStyle w:val="H1bodytext"/>
-        <w:spacing w:after="120"/>
-        <w:ind w:left="1440"/>
+      </w:pPr>
+      <w:r>
         <w:rPr>
           <w:rFonts w:ascii="Consolas" w:hAnsi="Consolas"/>
           <w:sz w:val="20"/>
           <w:szCs w:val="18"/>
         </w:rPr>
-      </w:pPr>
+        <w:br/>
+      </w:r>
+      <w:proofErr w:type="spellStart"/>
       <w:r>
         <w:rPr>
           <w:rFonts w:ascii="Consolas" w:hAnsi="Consolas"/>
           <w:sz w:val="20"/>
           <w:szCs w:val="18"/>
         </w:rPr>
-        <w:br/>
-      </w:r>
-      <w:proofErr w:type="spellStart"/>
+        <w:t>controlFile</w:t>
+      </w:r>
+      <w:proofErr w:type="spellEnd"/>
       <w:r>
         <w:rPr>
           <w:rFonts w:ascii="Consolas" w:hAnsi="Consolas"/>
           <w:sz w:val="20"/>
           <w:szCs w:val="18"/>
         </w:rPr>
-        <w:t>controlFile</w:t>
-      </w:r>
-      <w:proofErr w:type="spellEnd"/>
+        <w:t>='inputs/</w:t>
+      </w:r>
+      <w:proofErr w:type="spellStart"/>
       <w:r>
         <w:rPr>
           <w:rFonts w:ascii="Consolas" w:hAnsi="Consolas"/>
           <w:sz w:val="20"/>
           <w:szCs w:val="18"/>
         </w:rPr>
-        <w:t>='inputs/</w:t>
-      </w:r>
-      <w:proofErr w:type="spellStart"/>
+        <w:t>c</w:t>
+      </w:r>
       <w:r>
         <w:rPr>
           <w:rFonts w:ascii="Consolas" w:hAnsi="Consolas"/>
           <w:sz w:val="20"/>
           <w:szCs w:val="18"/>
         </w:rPr>
-        <w:t>c</w:t>
-      </w:r>
+        <w:t>ontrolInput.json</w:t>
+      </w:r>
+      <w:proofErr w:type="spellEnd"/>
       <w:r>
         <w:rPr>
           <w:rFonts w:ascii="Consolas" w:hAnsi="Consolas"/>
           <w:sz w:val="20"/>
           <w:szCs w:val="18"/>
         </w:rPr>
-        <w:t>ontrolInput.json</w:t>
-      </w:r>
-      <w:proofErr w:type="spellEnd"/>
+        <w:t>’</w:t>
+      </w:r>
       <w:r>
         <w:rPr>
           <w:rFonts w:ascii="Consolas" w:hAnsi="Consolas"/>
           <w:sz w:val="20"/>
           <w:szCs w:val="18"/>
         </w:rPr>
-        <w:t>’</w:t>
-      </w:r>
+        <w:br/>
+        <w:t>python3 $prodTools/pylib/runner/runner.py "python3" "$</w:t>
+      </w:r>
+      <w:proofErr w:type="spellStart"/>
       <w:r>
         <w:rPr>
           <w:rFonts w:ascii="Consolas" w:hAnsi="Consolas"/>
           <w:sz w:val="20"/>
           <w:szCs w:val="18"/>
         </w:rPr>
-        <w:br/>
-      </w:r>
+        <w:t>prodTools</w:t>
+      </w:r>
+      <w:proofErr w:type="spellEnd"/>
       <w:r>
         <w:rPr>
           <w:rFonts w:ascii="Consolas" w:hAnsi="Consolas"/>
           <w:sz w:val="20"/>
           <w:szCs w:val="18"/>
         </w:rPr>
-        <w:t>python3 $prodTools/pylib/runner/runner.py "python3" "$</w:t>
+        <w:t>/</w:t>
       </w:r>
       <w:proofErr w:type="spellStart"/>
       <w:r>
@@ -8804,77 +10320,51 @@
           <w:sz w:val="20"/>
           <w:szCs w:val="18"/>
         </w:rPr>
-        <w:t>prod</w:t>
-      </w:r>
+        <w:t>pylib</w:t>
+      </w:r>
+      <w:proofErr w:type="spellEnd"/>
       <w:r>
         <w:rPr>
           <w:rFonts w:ascii="Consolas" w:hAnsi="Consolas"/>
           <w:sz w:val="20"/>
           <w:szCs w:val="18"/>
         </w:rPr>
-        <w:t>Tools</w:t>
-      </w:r>
-      <w:proofErr w:type="spellEnd"/>
+        <w:t>/</w:t>
+      </w:r>
+      <w:proofErr w:type="spellStart"/>
       <w:r>
         <w:rPr>
           <w:rFonts w:ascii="Consolas" w:hAnsi="Consolas"/>
           <w:sz w:val="20"/>
           <w:szCs w:val="18"/>
         </w:rPr>
-        <w:t>/</w:t>
-      </w:r>
-      <w:proofErr w:type="spellStart"/>
+        <w:t>camaxd</w:t>
+      </w:r>
+      <w:proofErr w:type="spellEnd"/>
       <w:r>
         <w:rPr>
           <w:rFonts w:ascii="Consolas" w:hAnsi="Consolas"/>
           <w:sz w:val="20"/>
           <w:szCs w:val="18"/>
         </w:rPr>
-        <w:t>pylib</w:t>
-      </w:r>
-      <w:proofErr w:type="spellEnd"/>
+        <w:t xml:space="preserve">    ose/maxDose.py $</w:t>
+      </w:r>
+      <w:proofErr w:type="spellStart"/>
       <w:r>
         <w:rPr>
           <w:rFonts w:ascii="Consolas" w:hAnsi="Consolas"/>
           <w:sz w:val="20"/>
           <w:szCs w:val="18"/>
         </w:rPr>
-        <w:t>/</w:t>
-      </w:r>
-      <w:proofErr w:type="spellStart"/>
+        <w:t>controlFile</w:t>
+      </w:r>
+      <w:proofErr w:type="spellEnd"/>
       <w:r>
         <w:rPr>
           <w:rFonts w:ascii="Consolas" w:hAnsi="Consolas"/>
           <w:sz w:val="20"/>
           <w:szCs w:val="18"/>
         </w:rPr>
-        <w:t>camaxd</w:t>
-      </w:r>
-      <w:proofErr w:type="spellEnd"/>
-      <w:r>
-        <w:rPr>
-          <w:rFonts w:ascii="Consolas" w:hAnsi="Consolas"/>
-          <w:sz w:val="20"/>
-          <w:szCs w:val="18"/>
-        </w:rPr>
-        <w:t xml:space="preserve">    ose/maxDose.py $</w:t>
-      </w:r>
-      <w:proofErr w:type="spellStart"/>
-      <w:r>
-        <w:rPr>
-          <w:rFonts w:ascii="Consolas" w:hAnsi="Consolas"/>
-          <w:sz w:val="20"/>
-          <w:szCs w:val="18"/>
-        </w:rPr>
-        <w:t>controlFile</w:t>
-      </w:r>
-      <w:proofErr w:type="spellEnd"/>
-      <w:r>
-        <w:rPr>
-          <w:rFonts w:ascii="Consolas" w:hAnsi="Consolas"/>
-          <w:sz w:val="20"/>
-          <w:szCs w:val="18"/>
-        </w:rPr>
         <w:t>" --logfile "output/testlogfile.txt"</w:t>
       </w:r>
     </w:p>
@@ -8939,7 +10429,6 @@
           <w:rFonts w:ascii="Arial" w:hAnsi="Arial" w:cs="Arial"/>
           <w:szCs w:val="22"/>
         </w:rPr>
-        <w:lastRenderedPageBreak/>
         <w:t xml:space="preserve"> </w:t>
       </w:r>
       <w:r>
@@ -8981,6 +10470,7 @@
           <w:rFonts w:ascii="Consolas" w:hAnsi="Consolas" w:cs="Arial"/>
           <w:sz w:val="20"/>
         </w:rPr>
+        <w:lastRenderedPageBreak/>
         <w:t xml:space="preserve">       "</w:t>
       </w:r>
       <w:proofErr w:type="spellStart"/>
@@ -13302,7 +14792,7 @@
 
 <file path=word/commentsExtended.xml><?xml version="1.0" encoding="utf-8"?>
 <w15:commentsEx xmlns:wpc="http://schemas.microsoft.com/office/word/2010/wordprocessingCanvas" xmlns:cx="http://schemas.microsoft.com/office/drawing/2014/chartex" xmlns:cx1="http://schemas.microsoft.com/office/drawing/2015/9/8/chartex" xmlns:cx2="http://schemas.microsoft.com/office/drawing/2015/10/21/chartex" xmlns:cx3="http://schemas.microsoft.com/office/drawing/2016/5/9/chartex" xmlns:cx4="http://schemas.microsoft.com/office/drawing/2016/5/10/chartex" xmlns:cx5="http://schemas.microsoft.com/office/drawing/2016/5/11/chartex" xmlns:cx6="http://schemas.microsoft.com/office/drawing/2016/5/12/chartex" xmlns:cx7="http://schemas.microsoft.com/office/drawing/2016/5/13/chartex" xmlns:cx8="http://schemas.microsoft.com/office/drawing/2016/5/14/chartex" xmlns:mc="http://schemas.openxmlformats.org/markup-compatibility/2006" xmlns:aink="http://schemas.microsoft.com/office/drawing/2016/ink" xmlns:am3d="http://schemas.microsoft.com/office/drawing/2017/model3d" xmlns:o="urn:schemas-microsoft-com:office:office" xmlns:r="http://schemas.openxmlformats.org/officeDocument/2006/relationships" xmlns:m="http://schemas.openxmlformats.org/officeDocument/2006/math" xmlns:v="urn:schemas-microsoft-com:vml" xmlns:wp14="http://schemas.microsoft.com/office/word/2010/wordprocessingDrawing" xmlns:wp="http://schemas.openxmlformats.org/drawingml/2006/wordprocessingDrawing" xmlns:w10="urn:schemas-microsoft-com:office:word" xmlns:w="http://schemas.openxmlformats.org/wordprocessingml/2006/main" xmlns:w14="http://schemas.microsoft.com/office/word/2010/wordml" xmlns:w15="http://schemas.microsoft.com/office/word/2012/wordml" xmlns:w16cex="http://schemas.microsoft.com/office/word/2018/wordml/cex" xmlns:w16cid="http://schemas.microsoft.com/office/word/2016/wordml/cid" xmlns:w16="http://schemas.microsoft.com/office/word/2018/wordml" xmlns:w16se="http://schemas.microsoft.com/office/word/2015/wordml/symex" xmlns:wpg="http://schemas.microsoft.com/office/word/2010/wordprocessingGroup" xmlns:wpi="http://schemas.microsoft.com/office/word/2010/wordprocessingInk" xmlns:wne="http://schemas.microsoft.com/office/word/2006/wordml" xmlns:wps="http://schemas.microsoft.com/office/word/2010/wordprocessingShape" mc:Ignorable="w14 w15 w16se w16cid w16 w16cex wp14">
-  <w15:commentEx w15:paraId="40D24C39" w15:done="0"/>
+  <w15:commentEx w15:paraId="40D24C39" w15:done="1"/>
 </w15:commentsEx>
 </file>
 
@@ -17406,6 +18896,7 @@
     <w:rsid w:val="008911A7"/>
     <w:rsid w:val="009C0EDD"/>
     <w:rsid w:val="00CD1BFD"/>
+    <w:rsid w:val="00CE61DC"/>
     <w:rsid w:val="00E03B4D"/>
     <w:rsid w:val="00EE5E56"/>
     <w:rsid w:val="00FE54F6"/>
@@ -18314,16 +19805,6 @@
 </file>
 
 <file path=customXml/item2.xml><?xml version="1.0" encoding="utf-8"?>
-<p:properties xmlns:p="http://schemas.microsoft.com/office/2006/metadata/properties" xmlns:xsi="http://www.w3.org/2001/XMLSchema-instance" xmlns:pc="http://schemas.microsoft.com/office/infopath/2007/PartnerControls">
-  <documentManagement/>
-</p:properties>
-</file>
-
-<file path=customXml/item3.xml><?xml version="1.0" encoding="utf-8"?>
-<b:Sources xmlns:b="http://schemas.openxmlformats.org/officeDocument/2006/bibliography" xmlns="http://schemas.openxmlformats.org/officeDocument/2006/bibliography" SelectedStyle="\APASixthEditionOfficeOnline.xsl" StyleName="APA" Version="6"/>
-</file>
-
-<file path=customXml/item4.xml><?xml version="1.0" encoding="utf-8"?>
 <ct:contentTypeSchema xmlns:ct="http://schemas.microsoft.com/office/2006/metadata/contentType" xmlns:ma="http://schemas.microsoft.com/office/2006/metadata/properties/metaAttributes" ct:_="" ma:_="" ma:contentTypeName="Document" ma:contentTypeID="0x010100092ED8BFBE6B3A4EA77F2F6C3B7D5F03" ma:contentTypeVersion="8" ma:contentTypeDescription="Create a new document." ma:contentTypeScope="" ma:versionID="796696fc8e9b9101acb13fc7b732803f">
   <xsd:schema xmlns:xsd="http://www.w3.org/2001/XMLSchema" xmlns:xs="http://www.w3.org/2001/XMLSchema" xmlns:p="http://schemas.microsoft.com/office/2006/metadata/properties" xmlns:ns2="786b8faf-106f-4958-a2b4-f779ae144ea5" targetNamespace="http://schemas.microsoft.com/office/2006/metadata/properties" ma:root="true" ma:fieldsID="7e5bcc9bcf80405593e224788f38d223" ns2:_="">
     <xsd:import namespace="786b8faf-106f-4958-a2b4-f779ae144ea5"/>
@@ -18495,6 +19976,16 @@
 </ct:contentTypeSchema>
 </file>
 
+<file path=customXml/item3.xml><?xml version="1.0" encoding="utf-8"?>
+<b:Sources xmlns:b="http://schemas.openxmlformats.org/officeDocument/2006/bibliography" xmlns="http://schemas.openxmlformats.org/officeDocument/2006/bibliography" SelectedStyle="\APASixthEditionOfficeOnline.xsl" StyleName="APA" Version="6"/>
+</file>
+
+<file path=customXml/item4.xml><?xml version="1.0" encoding="utf-8"?>
+<p:properties xmlns:p="http://schemas.microsoft.com/office/2006/metadata/properties" xmlns:xsi="http://www.w3.org/2001/XMLSchema-instance" xmlns:pc="http://schemas.microsoft.com/office/infopath/2007/PartnerControls">
+  <documentManagement/>
+</p:properties>
+</file>
+
 <file path=customXml/itemProps1.xml><?xml version="1.0" encoding="utf-8"?>
 <ds:datastoreItem xmlns:ds="http://schemas.openxmlformats.org/officeDocument/2006/customXml" ds:itemID="{8D42678C-F8F3-49FD-9D71-B1240709B3FD}">
   <ds:schemaRefs>
@@ -18504,23 +19995,6 @@
 </file>
 
 <file path=customXml/itemProps2.xml><?xml version="1.0" encoding="utf-8"?>
-<ds:datastoreItem xmlns:ds="http://schemas.openxmlformats.org/officeDocument/2006/customXml" ds:itemID="{E06CAFCD-6133-4BF3-A671-56544DC9D586}">
-  <ds:schemaRefs>
-    <ds:schemaRef ds:uri="http://schemas.microsoft.com/office/2006/metadata/properties"/>
-    <ds:schemaRef ds:uri="http://schemas.microsoft.com/office/infopath/2007/PartnerControls"/>
-  </ds:schemaRefs>
-</ds:datastoreItem>
-</file>
-
-<file path=customXml/itemProps3.xml><?xml version="1.0" encoding="utf-8"?>
-<ds:datastoreItem xmlns:ds="http://schemas.openxmlformats.org/officeDocument/2006/customXml" ds:itemID="{0D646848-98D7-4B12-BE7A-DACC460A86B9}">
-  <ds:schemaRefs>
-    <ds:schemaRef ds:uri="http://schemas.openxmlformats.org/officeDocument/2006/bibliography"/>
-  </ds:schemaRefs>
-</ds:datastoreItem>
-</file>
-
-<file path=customXml/itemProps4.xml><?xml version="1.0" encoding="utf-8"?>
 <ds:datastoreItem xmlns:ds="http://schemas.openxmlformats.org/officeDocument/2006/customXml" ds:itemID="{1FAACE68-BB26-42D3-BF86-4B60A8669896}">
   <ds:schemaRefs>
     <ds:schemaRef ds:uri="http://schemas.microsoft.com/office/2006/metadata/contentType"/>
@@ -18536,4 +20010,21 @@
     <ds:schemaRef ds:uri="http://schemas.microsoft.com/internal/obd"/>
   </ds:schemaRefs>
 </ds:datastoreItem>
+</file>
+
+<file path=customXml/itemProps3.xml><?xml version="1.0" encoding="utf-8"?>
+<ds:datastoreItem xmlns:ds="http://schemas.openxmlformats.org/officeDocument/2006/customXml" ds:itemID="{0D646848-98D7-4B12-BE7A-DACC460A86B9}">
+  <ds:schemaRefs>
+    <ds:schemaRef ds:uri="http://schemas.openxmlformats.org/officeDocument/2006/bibliography"/>
+  </ds:schemaRefs>
+</ds:datastoreItem>
+</file>
+
+<file path=customXml/itemProps4.xml><?xml version="1.0" encoding="utf-8"?>
+<ds:datastoreItem xmlns:ds="http://schemas.openxmlformats.org/officeDocument/2006/customXml" ds:itemID="{E06CAFCD-6133-4BF3-A671-56544DC9D586}">
+  <ds:schemaRefs>
+    <ds:schemaRef ds:uri="http://schemas.microsoft.com/office/2006/metadata/properties"/>
+    <ds:schemaRef ds:uri="http://schemas.microsoft.com/office/infopath/2007/PartnerControls"/>
+  </ds:schemaRefs>
+</ds:datastoreItem>
 </file>
</xml_diff>

<commit_message>
updated docs: acceptance test case 2
</commit_message>
<xml_diff>
--- a/docs/CACIE_maxDose.docx
+++ b/docs/CACIE_maxDose.docx
@@ -9174,23 +9174,29 @@
               <w:ind w:left="0"/>
               <w:rPr>
                 <w:rFonts w:ascii="Arial" w:hAnsi="Arial"/>
-                <w:sz w:val="20"/>
-              </w:rPr>
-            </w:pPr>
-          </w:p>
-          <w:p>
-            <w:pPr>
-              <w:pStyle w:val="H1bodytext"/>
-              <w:spacing w:after="0"/>
-              <w:ind w:left="0"/>
-              <w:rPr>
-                <w:rFonts w:ascii="Arial" w:hAnsi="Arial"/>
-                <w:sz w:val="20"/>
-              </w:rPr>
-            </w:pPr>
-            <w:r>
-              <w:rPr>
-                <w:rFonts w:ascii="Arial" w:hAnsi="Arial"/>
+                <w:i/>
+                <w:iCs/>
+                <w:sz w:val="20"/>
+              </w:rPr>
+            </w:pPr>
+          </w:p>
+          <w:p>
+            <w:pPr>
+              <w:pStyle w:val="H1bodytext"/>
+              <w:spacing w:after="0"/>
+              <w:ind w:left="0"/>
+              <w:rPr>
+                <w:rFonts w:ascii="Arial" w:hAnsi="Arial"/>
+                <w:i/>
+                <w:iCs/>
+                <w:sz w:val="20"/>
+              </w:rPr>
+            </w:pPr>
+            <w:r>
+              <w:rPr>
+                <w:rFonts w:ascii="Arial" w:hAnsi="Arial"/>
+                <w:i/>
+                <w:iCs/>
                 <w:sz w:val="20"/>
               </w:rPr>
               <w:t xml:space="preserve">cd to the </w:t>
@@ -9198,6 +9204,8 @@
             <w:r>
               <w:rPr>
                 <w:rFonts w:ascii="Arial" w:hAnsi="Arial"/>
+                <w:i/>
+                <w:iCs/>
                 <w:sz w:val="20"/>
               </w:rPr>
               <w:t xml:space="preserve">OUTPUT directory (OUTDIR) </w:t>
@@ -9205,6 +9213,8 @@
             <w:r>
               <w:rPr>
                 <w:rFonts w:ascii="Arial" w:hAnsi="Arial"/>
+                <w:i/>
+                <w:iCs/>
                 <w:sz w:val="20"/>
               </w:rPr>
               <w:t xml:space="preserve">of the previous test case and verify that it </w:t>
@@ -9212,6 +9222,8 @@
             <w:r>
               <w:rPr>
                 <w:rFonts w:ascii="Arial" w:hAnsi="Arial"/>
+                <w:i/>
+                <w:iCs/>
                 <w:sz w:val="20"/>
               </w:rPr>
               <w:t>contains these fou</w:t>
@@ -9219,6 +9231,8 @@
             <w:r>
               <w:rPr>
                 <w:rFonts w:ascii="Arial" w:hAnsi="Arial"/>
+                <w:i/>
+                <w:iCs/>
                 <w:sz w:val="20"/>
               </w:rPr>
               <w:t xml:space="preserve">r csv </w:t>
@@ -9226,6 +9240,8 @@
             <w:r>
               <w:rPr>
                 <w:rFonts w:ascii="Arial" w:hAnsi="Arial"/>
+                <w:i/>
+                <w:iCs/>
                 <w:sz w:val="20"/>
               </w:rPr>
               <w:t>files for each boundary</w:t>
@@ -9233,6 +9249,8 @@
             <w:r>
               <w:rPr>
                 <w:rFonts w:ascii="Arial" w:hAnsi="Arial"/>
+                <w:i/>
+                <w:iCs/>
                 <w:sz w:val="20"/>
               </w:rPr>
               <w:t xml:space="preserve"> (U235)</w:t>
@@ -9240,6 +9258,8 @@
             <w:r>
               <w:rPr>
                 <w:rFonts w:ascii="Arial" w:hAnsi="Arial"/>
+                <w:i/>
+                <w:iCs/>
                 <w:sz w:val="20"/>
               </w:rPr>
               <w:t>:</w:t>
@@ -9252,17 +9272,21 @@
               <w:ind w:left="0"/>
               <w:rPr>
                 <w:rFonts w:ascii="Arial" w:hAnsi="Arial"/>
-                <w:sz w:val="20"/>
-              </w:rPr>
-            </w:pPr>
-          </w:p>
-          <w:p>
-            <w:pPr>
-              <w:pStyle w:val="H1bodytext"/>
-              <w:spacing w:after="0"/>
-              <w:ind w:left="0"/>
-              <w:rPr>
-                <w:rFonts w:ascii="Arial" w:hAnsi="Arial"/>
+                <w:i/>
+                <w:iCs/>
+                <w:sz w:val="20"/>
+              </w:rPr>
+            </w:pPr>
+          </w:p>
+          <w:p>
+            <w:pPr>
+              <w:pStyle w:val="H1bodytext"/>
+              <w:spacing w:after="0"/>
+              <w:ind w:left="0"/>
+              <w:rPr>
+                <w:rFonts w:ascii="Arial" w:hAnsi="Arial"/>
+                <w:i/>
+                <w:iCs/>
                 <w:sz w:val="20"/>
               </w:rPr>
             </w:pPr>
@@ -9280,450 +9304,11 @@
             <w:r>
               <w:rPr>
                 <w:rFonts w:ascii="Arial" w:hAnsi="Arial"/>
-                <w:sz w:val="20"/>
-              </w:rPr>
-              <w:t xml:space="preserve"> </w:t>
-            </w:r>
-            <w:r>
-              <w:rPr>
-                <w:rFonts w:ascii="Arial" w:hAnsi="Arial"/>
-                <w:b/>
-                <w:bCs/>
-                <w:color w:val="FF0000"/>
-                <w:sz w:val="20"/>
-              </w:rPr>
-              <w:t>ca98 2070-3070</w:t>
-            </w:r>
-          </w:p>
-          <w:p>
-            <w:pPr>
-              <w:pStyle w:val="H1bodytext"/>
-              <w:spacing w:after="0"/>
-              <w:ind w:left="0"/>
-              <w:rPr>
-                <w:rFonts w:ascii="Arial" w:hAnsi="Arial"/>
-                <w:sz w:val="20"/>
-              </w:rPr>
-            </w:pPr>
-            <w:r>
-              <w:rPr>
-                <w:rFonts w:ascii="Arial" w:hAnsi="Arial"/>
-                <w:b/>
-                <w:bCs/>
                 <w:i/>
                 <w:iCs/>
                 <w:sz w:val="20"/>
               </w:rPr>
-              <w:t>max for pathway for time</w:t>
-            </w:r>
-            <w:r>
-              <w:rPr>
-                <w:rFonts w:ascii="Arial" w:hAnsi="Arial"/>
-                <w:sz w:val="20"/>
-              </w:rPr>
               <w:t xml:space="preserve"> </w:t>
-            </w:r>
-            <w:r>
-              <w:rPr>
-                <w:rFonts w:ascii="Arial" w:hAnsi="Arial"/>
-                <w:b/>
-                <w:bCs/>
-                <w:color w:val="FF0000"/>
-                <w:sz w:val="20"/>
-              </w:rPr>
-              <w:t>ca98 3070-12070</w:t>
-            </w:r>
-          </w:p>
-          <w:p>
-            <w:pPr>
-              <w:pStyle w:val="H1bodytext"/>
-              <w:spacing w:after="0"/>
-              <w:ind w:left="0"/>
-              <w:rPr>
-                <w:rFonts w:ascii="Arial" w:hAnsi="Arial"/>
-                <w:sz w:val="20"/>
-              </w:rPr>
-            </w:pPr>
-            <w:r>
-              <w:rPr>
-                <w:rFonts w:ascii="Arial" w:hAnsi="Arial"/>
-                <w:b/>
-                <w:bCs/>
-                <w:i/>
-                <w:iCs/>
-                <w:sz w:val="20"/>
-              </w:rPr>
-              <w:t>max for pathway</w:t>
-            </w:r>
-            <w:r>
-              <w:rPr>
-                <w:rFonts w:ascii="Arial" w:hAnsi="Arial"/>
-                <w:sz w:val="20"/>
-              </w:rPr>
-              <w:t xml:space="preserve"> </w:t>
-            </w:r>
-            <w:r>
-              <w:rPr>
-                <w:rFonts w:ascii="Arial" w:hAnsi="Arial"/>
-                <w:b/>
-                <w:bCs/>
-                <w:color w:val="FF0000"/>
-                <w:sz w:val="20"/>
-              </w:rPr>
-              <w:t>ca98 2070-3070</w:t>
-            </w:r>
-          </w:p>
-          <w:p>
-            <w:pPr>
-              <w:pStyle w:val="H1bodytext"/>
-              <w:spacing w:after="0"/>
-              <w:ind w:left="0"/>
-              <w:rPr>
-                <w:rFonts w:ascii="Arial" w:hAnsi="Arial"/>
-                <w:sz w:val="20"/>
-              </w:rPr>
-            </w:pPr>
-            <w:r>
-              <w:rPr>
-                <w:rFonts w:ascii="Arial" w:hAnsi="Arial"/>
-                <w:b/>
-                <w:bCs/>
-                <w:i/>
-                <w:iCs/>
-                <w:sz w:val="20"/>
-              </w:rPr>
-              <w:t>max for pathway</w:t>
-            </w:r>
-            <w:r>
-              <w:rPr>
-                <w:rFonts w:ascii="Arial" w:hAnsi="Arial"/>
-                <w:sz w:val="20"/>
-              </w:rPr>
-              <w:t xml:space="preserve"> </w:t>
-            </w:r>
-            <w:r>
-              <w:rPr>
-                <w:rFonts w:ascii="Arial" w:hAnsi="Arial"/>
-                <w:b/>
-                <w:bCs/>
-                <w:color w:val="FF0000"/>
-                <w:sz w:val="20"/>
-              </w:rPr>
-              <w:t>ca98 3070-12070</w:t>
-            </w:r>
-          </w:p>
-          <w:p>
-            <w:pPr>
-              <w:pStyle w:val="H1bodytext"/>
-              <w:spacing w:after="0"/>
-              <w:ind w:left="0"/>
-              <w:rPr>
-                <w:rFonts w:ascii="Arial" w:hAnsi="Arial"/>
-                <w:sz w:val="20"/>
-              </w:rPr>
-            </w:pPr>
-            <w:r>
-              <w:rPr>
-                <w:rFonts w:ascii="Consolas" w:hAnsi="Consolas"/>
-                <w:sz w:val="20"/>
-              </w:rPr>
-              <w:br/>
-            </w:r>
-            <w:r>
-              <w:rPr>
-                <w:rFonts w:ascii="Arial" w:hAnsi="Arial"/>
-                <w:b/>
-                <w:bCs/>
-                <w:i/>
-                <w:iCs/>
-                <w:sz w:val="20"/>
-              </w:rPr>
-              <w:t>max for pathway for time</w:t>
-            </w:r>
-            <w:r>
-              <w:rPr>
-                <w:rFonts w:ascii="Arial" w:hAnsi="Arial"/>
-                <w:sz w:val="20"/>
-              </w:rPr>
-              <w:t xml:space="preserve"> </w:t>
-            </w:r>
-            <w:r>
-              <w:rPr>
-                <w:rFonts w:ascii="Arial" w:hAnsi="Arial"/>
-                <w:b/>
-                <w:bCs/>
-                <w:color w:val="FF0000"/>
-                <w:sz w:val="20"/>
-              </w:rPr>
-              <w:t>inner 2070-3070</w:t>
-            </w:r>
-          </w:p>
-          <w:p>
-            <w:pPr>
-              <w:pStyle w:val="H1bodytext"/>
-              <w:spacing w:after="0"/>
-              <w:ind w:left="0"/>
-              <w:rPr>
-                <w:rFonts w:ascii="Arial" w:hAnsi="Arial"/>
-                <w:sz w:val="20"/>
-              </w:rPr>
-            </w:pPr>
-            <w:r>
-              <w:rPr>
-                <w:rFonts w:ascii="Arial" w:hAnsi="Arial"/>
-                <w:b/>
-                <w:bCs/>
-                <w:i/>
-                <w:iCs/>
-                <w:sz w:val="20"/>
-              </w:rPr>
-              <w:t>max for pathway for time</w:t>
-            </w:r>
-            <w:r>
-              <w:rPr>
-                <w:rFonts w:ascii="Arial" w:hAnsi="Arial"/>
-                <w:sz w:val="20"/>
-              </w:rPr>
-              <w:t xml:space="preserve"> </w:t>
-            </w:r>
-            <w:r>
-              <w:rPr>
-                <w:rFonts w:ascii="Arial" w:hAnsi="Arial"/>
-                <w:b/>
-                <w:bCs/>
-                <w:color w:val="FF0000"/>
-                <w:sz w:val="20"/>
-              </w:rPr>
-              <w:t>inner 3070-12070</w:t>
-            </w:r>
-          </w:p>
-          <w:p>
-            <w:pPr>
-              <w:pStyle w:val="H1bodytext"/>
-              <w:spacing w:after="0"/>
-              <w:ind w:left="0"/>
-              <w:rPr>
-                <w:rFonts w:ascii="Arial" w:hAnsi="Arial"/>
-                <w:sz w:val="20"/>
-              </w:rPr>
-            </w:pPr>
-            <w:r>
-              <w:rPr>
-                <w:rFonts w:ascii="Arial" w:hAnsi="Arial"/>
-                <w:b/>
-                <w:bCs/>
-                <w:i/>
-                <w:iCs/>
-                <w:sz w:val="20"/>
-              </w:rPr>
-              <w:t>max for pathway</w:t>
-            </w:r>
-            <w:r>
-              <w:rPr>
-                <w:rFonts w:ascii="Arial" w:hAnsi="Arial"/>
-                <w:sz w:val="20"/>
-              </w:rPr>
-              <w:t xml:space="preserve"> </w:t>
-            </w:r>
-            <w:r>
-              <w:rPr>
-                <w:rFonts w:ascii="Arial" w:hAnsi="Arial"/>
-                <w:b/>
-                <w:bCs/>
-                <w:color w:val="FF0000"/>
-                <w:sz w:val="20"/>
-              </w:rPr>
-              <w:t>inner 2070-3070</w:t>
-            </w:r>
-          </w:p>
-          <w:p>
-            <w:pPr>
-              <w:pStyle w:val="H1bodytext"/>
-              <w:spacing w:after="0"/>
-              <w:ind w:left="0"/>
-              <w:rPr>
-                <w:rFonts w:ascii="Arial" w:hAnsi="Arial"/>
-                <w:sz w:val="20"/>
-              </w:rPr>
-            </w:pPr>
-            <w:r>
-              <w:rPr>
-                <w:rFonts w:ascii="Arial" w:hAnsi="Arial"/>
-                <w:b/>
-                <w:bCs/>
-                <w:i/>
-                <w:iCs/>
-                <w:sz w:val="20"/>
-              </w:rPr>
-              <w:t>max for pathway</w:t>
-            </w:r>
-            <w:r>
-              <w:rPr>
-                <w:rFonts w:ascii="Arial" w:hAnsi="Arial"/>
-                <w:sz w:val="20"/>
-              </w:rPr>
-              <w:t xml:space="preserve"> </w:t>
-            </w:r>
-            <w:r>
-              <w:rPr>
-                <w:rFonts w:ascii="Arial" w:hAnsi="Arial"/>
-                <w:b/>
-                <w:bCs/>
-                <w:color w:val="FF0000"/>
-                <w:sz w:val="20"/>
-              </w:rPr>
-              <w:t>inner 3070-12070</w:t>
-            </w:r>
-          </w:p>
-          <w:p>
-            <w:pPr>
-              <w:pStyle w:val="H1bodytext"/>
-              <w:spacing w:after="0"/>
-              <w:ind w:left="0"/>
-              <w:rPr>
-                <w:rFonts w:ascii="Arial" w:hAnsi="Arial"/>
-                <w:sz w:val="20"/>
-              </w:rPr>
-            </w:pPr>
-          </w:p>
-          <w:p>
-            <w:pPr>
-              <w:pStyle w:val="H1bodytext"/>
-              <w:spacing w:after="0"/>
-              <w:ind w:left="0"/>
-              <w:rPr>
-                <w:rFonts w:ascii="Arial" w:hAnsi="Arial"/>
-                <w:color w:val="FF0000"/>
-                <w:sz w:val="20"/>
-              </w:rPr>
-            </w:pPr>
-            <w:r>
-              <w:rPr>
-                <w:rFonts w:ascii="Arial" w:hAnsi="Arial"/>
-                <w:b/>
-                <w:bCs/>
-                <w:i/>
-                <w:iCs/>
-                <w:sz w:val="20"/>
-              </w:rPr>
-              <w:t>max for pathway for time</w:t>
-            </w:r>
-            <w:r>
-              <w:rPr>
-                <w:rFonts w:ascii="Arial" w:hAnsi="Arial"/>
-                <w:sz w:val="20"/>
-              </w:rPr>
-              <w:t xml:space="preserve"> </w:t>
-            </w:r>
-            <w:r>
-              <w:rPr>
-                <w:rFonts w:ascii="Arial" w:hAnsi="Arial"/>
-                <w:b/>
-                <w:bCs/>
-                <w:color w:val="FF0000"/>
-                <w:sz w:val="20"/>
-              </w:rPr>
-              <w:t>outer 2070-3070</w:t>
-            </w:r>
-          </w:p>
-          <w:p>
-            <w:pPr>
-              <w:pStyle w:val="H1bodytext"/>
-              <w:spacing w:after="0"/>
-              <w:ind w:left="0"/>
-              <w:rPr>
-                <w:rFonts w:ascii="Arial" w:hAnsi="Arial"/>
-                <w:sz w:val="20"/>
-              </w:rPr>
-            </w:pPr>
-            <w:r>
-              <w:rPr>
-                <w:rFonts w:ascii="Arial" w:hAnsi="Arial"/>
-                <w:b/>
-                <w:bCs/>
-                <w:i/>
-                <w:iCs/>
-                <w:sz w:val="20"/>
-              </w:rPr>
-              <w:t>max for pathway for time</w:t>
-            </w:r>
-            <w:r>
-              <w:rPr>
-                <w:rFonts w:ascii="Arial" w:hAnsi="Arial"/>
-                <w:sz w:val="20"/>
-              </w:rPr>
-              <w:t xml:space="preserve"> </w:t>
-            </w:r>
-            <w:r>
-              <w:rPr>
-                <w:rFonts w:ascii="Arial" w:hAnsi="Arial"/>
-                <w:b/>
-                <w:bCs/>
-                <w:color w:val="FF0000"/>
-                <w:sz w:val="20"/>
-              </w:rPr>
-              <w:t>outer 3070-12070</w:t>
-            </w:r>
-          </w:p>
-          <w:p>
-            <w:pPr>
-              <w:pStyle w:val="H1bodytext"/>
-              <w:spacing w:after="0"/>
-              <w:ind w:left="0"/>
-              <w:rPr>
-                <w:rFonts w:ascii="Arial" w:hAnsi="Arial"/>
-                <w:sz w:val="20"/>
-              </w:rPr>
-            </w:pPr>
-            <w:r>
-              <w:rPr>
-                <w:rFonts w:ascii="Arial" w:hAnsi="Arial"/>
-                <w:b/>
-                <w:bCs/>
-                <w:i/>
-                <w:iCs/>
-                <w:sz w:val="20"/>
-              </w:rPr>
-              <w:t>max for pathway</w:t>
-            </w:r>
-            <w:r>
-              <w:rPr>
-                <w:rFonts w:ascii="Arial" w:hAnsi="Arial"/>
-                <w:sz w:val="20"/>
-              </w:rPr>
-              <w:t xml:space="preserve"> </w:t>
-            </w:r>
-            <w:r>
-              <w:rPr>
-                <w:rFonts w:ascii="Arial" w:hAnsi="Arial"/>
-                <w:b/>
-                <w:bCs/>
-                <w:color w:val="FF0000"/>
-                <w:sz w:val="20"/>
-              </w:rPr>
-              <w:t>outer 2070-3070</w:t>
-            </w:r>
-          </w:p>
-          <w:p>
-            <w:pPr>
-              <w:pStyle w:val="H1bodytext"/>
-              <w:spacing w:after="0"/>
-              <w:ind w:left="0"/>
-              <w:rPr>
-                <w:rFonts w:ascii="Arial" w:hAnsi="Arial"/>
-                <w:sz w:val="20"/>
-              </w:rPr>
-            </w:pPr>
-            <w:r>
-              <w:rPr>
-                <w:rFonts w:ascii="Arial" w:hAnsi="Arial"/>
-                <w:b/>
-                <w:bCs/>
-                <w:i/>
-                <w:iCs/>
-                <w:sz w:val="20"/>
-              </w:rPr>
-              <w:t xml:space="preserve">max for pathway </w:t>
             </w:r>
             <w:r>
               <w:rPr>
@@ -9735,17 +9320,516 @@
                 <w:color w:val="FF0000"/>
                 <w:sz w:val="20"/>
               </w:rPr>
-              <w:t>outer</w:t>
-            </w:r>
+              <w:t>ca98 2070-3070</w:t>
+            </w:r>
+          </w:p>
+          <w:p>
+            <w:pPr>
+              <w:pStyle w:val="H1bodytext"/>
+              <w:spacing w:after="0"/>
+              <w:ind w:left="0"/>
+              <w:rPr>
+                <w:rFonts w:ascii="Arial" w:hAnsi="Arial"/>
+                <w:i/>
+                <w:iCs/>
+                <w:sz w:val="20"/>
+              </w:rPr>
+            </w:pPr>
             <w:r>
               <w:rPr>
                 <w:rFonts w:ascii="Arial" w:hAnsi="Arial"/>
                 <w:b/>
                 <w:bCs/>
+                <w:i/>
+                <w:iCs/>
+                <w:sz w:val="20"/>
+              </w:rPr>
+              <w:t>max for pathway for time</w:t>
+            </w:r>
+            <w:r>
+              <w:rPr>
+                <w:rFonts w:ascii="Arial" w:hAnsi="Arial"/>
+                <w:i/>
+                <w:iCs/>
+                <w:sz w:val="20"/>
+              </w:rPr>
+              <w:t xml:space="preserve"> </w:t>
+            </w:r>
+            <w:r>
+              <w:rPr>
+                <w:rFonts w:ascii="Arial" w:hAnsi="Arial"/>
+                <w:b/>
+                <w:bCs/>
+                <w:i/>
+                <w:iCs/>
                 <w:color w:val="FF0000"/>
                 <w:sz w:val="20"/>
               </w:rPr>
-              <w:t xml:space="preserve"> 3070-12070</w:t>
+              <w:t>ca98 3070-12070</w:t>
+            </w:r>
+          </w:p>
+          <w:p>
+            <w:pPr>
+              <w:pStyle w:val="H1bodytext"/>
+              <w:spacing w:after="0"/>
+              <w:ind w:left="0"/>
+              <w:rPr>
+                <w:rFonts w:ascii="Arial" w:hAnsi="Arial"/>
+                <w:i/>
+                <w:iCs/>
+                <w:sz w:val="20"/>
+              </w:rPr>
+            </w:pPr>
+            <w:r>
+              <w:rPr>
+                <w:rFonts w:ascii="Arial" w:hAnsi="Arial"/>
+                <w:b/>
+                <w:bCs/>
+                <w:i/>
+                <w:iCs/>
+                <w:sz w:val="20"/>
+              </w:rPr>
+              <w:t>max for pathway</w:t>
+            </w:r>
+            <w:r>
+              <w:rPr>
+                <w:rFonts w:ascii="Arial" w:hAnsi="Arial"/>
+                <w:i/>
+                <w:iCs/>
+                <w:sz w:val="20"/>
+              </w:rPr>
+              <w:t xml:space="preserve"> </w:t>
+            </w:r>
+            <w:r>
+              <w:rPr>
+                <w:rFonts w:ascii="Arial" w:hAnsi="Arial"/>
+                <w:b/>
+                <w:bCs/>
+                <w:i/>
+                <w:iCs/>
+                <w:color w:val="FF0000"/>
+                <w:sz w:val="20"/>
+              </w:rPr>
+              <w:t>ca98 2070-3070</w:t>
+            </w:r>
+          </w:p>
+          <w:p>
+            <w:pPr>
+              <w:pStyle w:val="H1bodytext"/>
+              <w:spacing w:after="0"/>
+              <w:ind w:left="0"/>
+              <w:rPr>
+                <w:rFonts w:ascii="Arial" w:hAnsi="Arial"/>
+                <w:i/>
+                <w:iCs/>
+                <w:sz w:val="20"/>
+              </w:rPr>
+            </w:pPr>
+            <w:r>
+              <w:rPr>
+                <w:rFonts w:ascii="Arial" w:hAnsi="Arial"/>
+                <w:b/>
+                <w:bCs/>
+                <w:i/>
+                <w:iCs/>
+                <w:sz w:val="20"/>
+              </w:rPr>
+              <w:t>max for pathway</w:t>
+            </w:r>
+            <w:r>
+              <w:rPr>
+                <w:rFonts w:ascii="Arial" w:hAnsi="Arial"/>
+                <w:i/>
+                <w:iCs/>
+                <w:sz w:val="20"/>
+              </w:rPr>
+              <w:t xml:space="preserve"> </w:t>
+            </w:r>
+            <w:r>
+              <w:rPr>
+                <w:rFonts w:ascii="Arial" w:hAnsi="Arial"/>
+                <w:b/>
+                <w:bCs/>
+                <w:i/>
+                <w:iCs/>
+                <w:color w:val="FF0000"/>
+                <w:sz w:val="20"/>
+              </w:rPr>
+              <w:t>ca98 3070-12070</w:t>
+            </w:r>
+          </w:p>
+          <w:p>
+            <w:pPr>
+              <w:pStyle w:val="H1bodytext"/>
+              <w:spacing w:after="0"/>
+              <w:ind w:left="0"/>
+              <w:rPr>
+                <w:rFonts w:ascii="Arial" w:hAnsi="Arial"/>
+                <w:i/>
+                <w:iCs/>
+                <w:sz w:val="20"/>
+              </w:rPr>
+            </w:pPr>
+            <w:r>
+              <w:rPr>
+                <w:rFonts w:ascii="Consolas" w:hAnsi="Consolas"/>
+                <w:i/>
+                <w:iCs/>
+                <w:sz w:val="20"/>
+              </w:rPr>
+              <w:br/>
+            </w:r>
+            <w:r>
+              <w:rPr>
+                <w:rFonts w:ascii="Arial" w:hAnsi="Arial"/>
+                <w:b/>
+                <w:bCs/>
+                <w:i/>
+                <w:iCs/>
+                <w:sz w:val="20"/>
+              </w:rPr>
+              <w:t>max for pathway for time</w:t>
+            </w:r>
+            <w:r>
+              <w:rPr>
+                <w:rFonts w:ascii="Arial" w:hAnsi="Arial"/>
+                <w:i/>
+                <w:iCs/>
+                <w:sz w:val="20"/>
+              </w:rPr>
+              <w:t xml:space="preserve"> </w:t>
+            </w:r>
+            <w:r>
+              <w:rPr>
+                <w:rFonts w:ascii="Arial" w:hAnsi="Arial"/>
+                <w:b/>
+                <w:bCs/>
+                <w:i/>
+                <w:iCs/>
+                <w:color w:val="FF0000"/>
+                <w:sz w:val="20"/>
+              </w:rPr>
+              <w:t>inner 2070-3070</w:t>
+            </w:r>
+          </w:p>
+          <w:p>
+            <w:pPr>
+              <w:pStyle w:val="H1bodytext"/>
+              <w:spacing w:after="0"/>
+              <w:ind w:left="0"/>
+              <w:rPr>
+                <w:rFonts w:ascii="Arial" w:hAnsi="Arial"/>
+                <w:i/>
+                <w:iCs/>
+                <w:sz w:val="20"/>
+              </w:rPr>
+            </w:pPr>
+            <w:r>
+              <w:rPr>
+                <w:rFonts w:ascii="Arial" w:hAnsi="Arial"/>
+                <w:b/>
+                <w:bCs/>
+                <w:i/>
+                <w:iCs/>
+                <w:sz w:val="20"/>
+              </w:rPr>
+              <w:t>max for pathway for time</w:t>
+            </w:r>
+            <w:r>
+              <w:rPr>
+                <w:rFonts w:ascii="Arial" w:hAnsi="Arial"/>
+                <w:i/>
+                <w:iCs/>
+                <w:sz w:val="20"/>
+              </w:rPr>
+              <w:t xml:space="preserve"> </w:t>
+            </w:r>
+            <w:r>
+              <w:rPr>
+                <w:rFonts w:ascii="Arial" w:hAnsi="Arial"/>
+                <w:b/>
+                <w:bCs/>
+                <w:i/>
+                <w:iCs/>
+                <w:color w:val="FF0000"/>
+                <w:sz w:val="20"/>
+              </w:rPr>
+              <w:t>inner 3070-12070</w:t>
+            </w:r>
+          </w:p>
+          <w:p>
+            <w:pPr>
+              <w:pStyle w:val="H1bodytext"/>
+              <w:spacing w:after="0"/>
+              <w:ind w:left="0"/>
+              <w:rPr>
+                <w:rFonts w:ascii="Arial" w:hAnsi="Arial"/>
+                <w:i/>
+                <w:iCs/>
+                <w:sz w:val="20"/>
+              </w:rPr>
+            </w:pPr>
+            <w:r>
+              <w:rPr>
+                <w:rFonts w:ascii="Arial" w:hAnsi="Arial"/>
+                <w:b/>
+                <w:bCs/>
+                <w:i/>
+                <w:iCs/>
+                <w:sz w:val="20"/>
+              </w:rPr>
+              <w:t>max for pathway</w:t>
+            </w:r>
+            <w:r>
+              <w:rPr>
+                <w:rFonts w:ascii="Arial" w:hAnsi="Arial"/>
+                <w:i/>
+                <w:iCs/>
+                <w:sz w:val="20"/>
+              </w:rPr>
+              <w:t xml:space="preserve"> </w:t>
+            </w:r>
+            <w:r>
+              <w:rPr>
+                <w:rFonts w:ascii="Arial" w:hAnsi="Arial"/>
+                <w:b/>
+                <w:bCs/>
+                <w:i/>
+                <w:iCs/>
+                <w:color w:val="FF0000"/>
+                <w:sz w:val="20"/>
+              </w:rPr>
+              <w:t>inner 2070-3070</w:t>
+            </w:r>
+          </w:p>
+          <w:p>
+            <w:pPr>
+              <w:pStyle w:val="H1bodytext"/>
+              <w:spacing w:after="0"/>
+              <w:ind w:left="0"/>
+              <w:rPr>
+                <w:rFonts w:ascii="Arial" w:hAnsi="Arial"/>
+                <w:i/>
+                <w:iCs/>
+                <w:sz w:val="20"/>
+              </w:rPr>
+            </w:pPr>
+            <w:r>
+              <w:rPr>
+                <w:rFonts w:ascii="Arial" w:hAnsi="Arial"/>
+                <w:b/>
+                <w:bCs/>
+                <w:i/>
+                <w:iCs/>
+                <w:sz w:val="20"/>
+              </w:rPr>
+              <w:t>max for pathway</w:t>
+            </w:r>
+            <w:r>
+              <w:rPr>
+                <w:rFonts w:ascii="Arial" w:hAnsi="Arial"/>
+                <w:i/>
+                <w:iCs/>
+                <w:sz w:val="20"/>
+              </w:rPr>
+              <w:t xml:space="preserve"> </w:t>
+            </w:r>
+            <w:r>
+              <w:rPr>
+                <w:rFonts w:ascii="Arial" w:hAnsi="Arial"/>
+                <w:b/>
+                <w:bCs/>
+                <w:i/>
+                <w:iCs/>
+                <w:color w:val="FF0000"/>
+                <w:sz w:val="20"/>
+              </w:rPr>
+              <w:t>inner 3070-12070</w:t>
+            </w:r>
+          </w:p>
+          <w:p>
+            <w:pPr>
+              <w:pStyle w:val="H1bodytext"/>
+              <w:spacing w:after="0"/>
+              <w:ind w:left="0"/>
+              <w:rPr>
+                <w:rFonts w:ascii="Arial" w:hAnsi="Arial"/>
+                <w:i/>
+                <w:iCs/>
+                <w:sz w:val="20"/>
+              </w:rPr>
+            </w:pPr>
+          </w:p>
+          <w:p>
+            <w:pPr>
+              <w:pStyle w:val="H1bodytext"/>
+              <w:spacing w:after="0"/>
+              <w:ind w:left="0"/>
+              <w:rPr>
+                <w:rFonts w:ascii="Arial" w:hAnsi="Arial"/>
+                <w:i/>
+                <w:iCs/>
+                <w:color w:val="FF0000"/>
+                <w:sz w:val="20"/>
+              </w:rPr>
+            </w:pPr>
+            <w:r>
+              <w:rPr>
+                <w:rFonts w:ascii="Arial" w:hAnsi="Arial"/>
+                <w:b/>
+                <w:bCs/>
+                <w:i/>
+                <w:iCs/>
+                <w:sz w:val="20"/>
+              </w:rPr>
+              <w:t>max for pathway for time</w:t>
+            </w:r>
+            <w:r>
+              <w:rPr>
+                <w:rFonts w:ascii="Arial" w:hAnsi="Arial"/>
+                <w:i/>
+                <w:iCs/>
+                <w:sz w:val="20"/>
+              </w:rPr>
+              <w:t xml:space="preserve"> </w:t>
+            </w:r>
+            <w:r>
+              <w:rPr>
+                <w:rFonts w:ascii="Arial" w:hAnsi="Arial"/>
+                <w:b/>
+                <w:bCs/>
+                <w:i/>
+                <w:iCs/>
+                <w:color w:val="FF0000"/>
+                <w:sz w:val="20"/>
+              </w:rPr>
+              <w:t>outer 2070-3070</w:t>
+            </w:r>
+          </w:p>
+          <w:p>
+            <w:pPr>
+              <w:pStyle w:val="H1bodytext"/>
+              <w:spacing w:after="0"/>
+              <w:ind w:left="0"/>
+              <w:rPr>
+                <w:rFonts w:ascii="Arial" w:hAnsi="Arial"/>
+                <w:i/>
+                <w:iCs/>
+                <w:sz w:val="20"/>
+              </w:rPr>
+            </w:pPr>
+            <w:r>
+              <w:rPr>
+                <w:rFonts w:ascii="Arial" w:hAnsi="Arial"/>
+                <w:b/>
+                <w:bCs/>
+                <w:i/>
+                <w:iCs/>
+                <w:sz w:val="20"/>
+              </w:rPr>
+              <w:t>max for pathway for time</w:t>
+            </w:r>
+            <w:r>
+              <w:rPr>
+                <w:rFonts w:ascii="Arial" w:hAnsi="Arial"/>
+                <w:i/>
+                <w:iCs/>
+                <w:sz w:val="20"/>
+              </w:rPr>
+              <w:t xml:space="preserve"> </w:t>
+            </w:r>
+            <w:r>
+              <w:rPr>
+                <w:rFonts w:ascii="Arial" w:hAnsi="Arial"/>
+                <w:b/>
+                <w:bCs/>
+                <w:i/>
+                <w:iCs/>
+                <w:color w:val="FF0000"/>
+                <w:sz w:val="20"/>
+              </w:rPr>
+              <w:t>outer 3070-12070</w:t>
+            </w:r>
+          </w:p>
+          <w:p>
+            <w:pPr>
+              <w:pStyle w:val="H1bodytext"/>
+              <w:spacing w:after="0"/>
+              <w:ind w:left="0"/>
+              <w:rPr>
+                <w:rFonts w:ascii="Arial" w:hAnsi="Arial"/>
+                <w:i/>
+                <w:iCs/>
+                <w:sz w:val="20"/>
+              </w:rPr>
+            </w:pPr>
+            <w:r>
+              <w:rPr>
+                <w:rFonts w:ascii="Arial" w:hAnsi="Arial"/>
+                <w:b/>
+                <w:bCs/>
+                <w:i/>
+                <w:iCs/>
+                <w:sz w:val="20"/>
+              </w:rPr>
+              <w:t>max for pathway</w:t>
+            </w:r>
+            <w:r>
+              <w:rPr>
+                <w:rFonts w:ascii="Arial" w:hAnsi="Arial"/>
+                <w:i/>
+                <w:iCs/>
+                <w:sz w:val="20"/>
+              </w:rPr>
+              <w:t xml:space="preserve"> </w:t>
+            </w:r>
+            <w:r>
+              <w:rPr>
+                <w:rFonts w:ascii="Arial" w:hAnsi="Arial"/>
+                <w:b/>
+                <w:bCs/>
+                <w:i/>
+                <w:iCs/>
+                <w:color w:val="FF0000"/>
+                <w:sz w:val="20"/>
+              </w:rPr>
+              <w:t>outer 2070-3070</w:t>
+            </w:r>
+          </w:p>
+          <w:p>
+            <w:pPr>
+              <w:pStyle w:val="H1bodytext"/>
+              <w:spacing w:after="0"/>
+              <w:ind w:left="0"/>
+              <w:rPr>
+                <w:rFonts w:ascii="Arial" w:hAnsi="Arial"/>
+                <w:i/>
+                <w:iCs/>
+                <w:sz w:val="20"/>
+              </w:rPr>
+            </w:pPr>
+            <w:r>
+              <w:rPr>
+                <w:rFonts w:ascii="Arial" w:hAnsi="Arial"/>
+                <w:b/>
+                <w:bCs/>
+                <w:i/>
+                <w:iCs/>
+                <w:sz w:val="20"/>
+              </w:rPr>
+              <w:t xml:space="preserve">max for pathway </w:t>
+            </w:r>
+            <w:r>
+              <w:rPr>
+                <w:rFonts w:ascii="Arial" w:hAnsi="Arial"/>
+                <w:b/>
+                <w:bCs/>
+                <w:i/>
+                <w:iCs/>
+                <w:color w:val="FF0000"/>
+                <w:sz w:val="20"/>
+              </w:rPr>
+              <w:t>outer 3070-12070</w:t>
             </w:r>
           </w:p>
         </w:tc>
@@ -9834,15 +9918,37 @@
               <w:ind w:left="0"/>
               <w:rPr>
                 <w:rFonts w:ascii="Arial" w:hAnsi="Arial"/>
-                <w:sz w:val="20"/>
-              </w:rPr>
-            </w:pPr>
-            <w:r>
-              <w:rPr>
-                <w:rFonts w:ascii="Arial" w:hAnsi="Arial"/>
-                <w:sz w:val="20"/>
-              </w:rPr>
-              <w:t>Copy the files in step 1 to your local machine using SFTP or similar.</w:t>
+                <w:i/>
+                <w:iCs/>
+                <w:sz w:val="20"/>
+              </w:rPr>
+            </w:pPr>
+            <w:r>
+              <w:rPr>
+                <w:rFonts w:ascii="Arial" w:hAnsi="Arial"/>
+                <w:i/>
+                <w:iCs/>
+                <w:sz w:val="20"/>
+              </w:rPr>
+              <w:t>While you can perform the remainder of this test on the machine itself, it might be easier if you the c</w:t>
+            </w:r>
+            <w:r>
+              <w:rPr>
+                <w:rFonts w:ascii="Arial" w:hAnsi="Arial"/>
+                <w:i/>
+                <w:iCs/>
+                <w:sz w:val="20"/>
+              </w:rPr>
+              <w:t xml:space="preserve">opy the files in step 1 to your local machine </w:t>
+            </w:r>
+            <w:r>
+              <w:rPr>
+                <w:rFonts w:ascii="Arial" w:hAnsi="Arial"/>
+                <w:i/>
+                <w:iCs/>
+                <w:sz w:val="20"/>
+              </w:rPr>
+              <w:t>and use a program like Excel or similar to inspect individual rows.</w:t>
             </w:r>
           </w:p>
         </w:tc>
@@ -17896,7 +18002,6 @@
   <w:rsids>
     <w:rsidRoot w:val="00EE5E56"/>
     <w:rsid w:val="000B660F"/>
-    <w:rsid w:val="00343B11"/>
     <w:rsid w:val="0039400B"/>
     <w:rsid w:val="0072006C"/>
     <w:rsid w:val="007E060A"/>
@@ -17907,6 +18012,7 @@
     <w:rsid w:val="00E01AA4"/>
     <w:rsid w:val="00E03B4D"/>
     <w:rsid w:val="00EE5E56"/>
+    <w:rsid w:val="00F760BA"/>
     <w:rsid w:val="00FE54F6"/>
   </w:rsids>
   <m:mathPr>

</xml_diff>

<commit_message>
added code review results to documentation
</commit_message>
<xml_diff>
--- a/docs/CACIE_maxDose.docx
+++ b/docs/CACIE_maxDose.docx
@@ -273,21 +273,7 @@
         <w:rPr>
           <w:rFonts w:ascii="Arial" w:hAnsi="Arial"/>
         </w:rPr>
-        <w:t xml:space="preserve">exports results as a collection of </w:t>
-      </w:r>
-      <w:proofErr w:type="gramStart"/>
-      <w:r>
-        <w:rPr>
-          <w:rFonts w:ascii="Arial" w:hAnsi="Arial"/>
-        </w:rPr>
-        <w:t>comma</w:t>
-      </w:r>
-      <w:proofErr w:type="gramEnd"/>
-      <w:r>
-        <w:rPr>
-          <w:rFonts w:ascii="Arial" w:hAnsi="Arial"/>
-        </w:rPr>
-        <w:t xml:space="preserve"> separated value (CSV) files that </w:t>
+        <w:t xml:space="preserve">exports results as a collection of comma separated value (CSV) files that </w:t>
       </w:r>
       <w:r>
         <w:rPr>
@@ -1511,16 +1497,8 @@
         <w:rPr>
           <w:rFonts w:ascii="Consolas" w:hAnsi="Consolas"/>
         </w:rPr>
-        <w:t xml:space="preserve">    "domains</w:t>
-      </w:r>
-      <w:proofErr w:type="gramStart"/>
-      <w:r>
-        <w:rPr>
-          <w:rFonts w:ascii="Consolas" w:hAnsi="Consolas"/>
-        </w:rPr>
-        <w:t>":[</w:t>
-      </w:r>
-      <w:proofErr w:type="gramEnd"/>
+        <w:t xml:space="preserve">    "domains":[</w:t>
+      </w:r>
     </w:p>
     <w:p>
       <w:pPr>
@@ -1725,14 +1703,12 @@
         <w:t>dateranges</w:t>
       </w:r>
       <w:proofErr w:type="spellEnd"/>
-      <w:proofErr w:type="gramStart"/>
       <w:r>
         <w:rPr>
           <w:rFonts w:ascii="Consolas" w:hAnsi="Consolas"/>
         </w:rPr>
         <w:t>":[</w:t>
       </w:r>
-      <w:proofErr w:type="gramEnd"/>
     </w:p>
     <w:p>
       <w:pPr>
@@ -2335,7 +2311,6 @@
         </w:rPr>
       </w:pPr>
       <w:proofErr w:type="spellStart"/>
-      <w:proofErr w:type="gramStart"/>
       <w:r>
         <w:rPr>
           <w:rFonts w:ascii="Consolas" w:hAnsi="Consolas"/>
@@ -2344,7 +2319,6 @@
         <w:t>row,column</w:t>
       </w:r>
       <w:proofErr w:type="spellEnd"/>
-      <w:proofErr w:type="gramEnd"/>
       <w:r>
         <w:rPr>
           <w:rFonts w:ascii="Consolas" w:hAnsi="Consolas"/>
@@ -2468,21 +2442,7 @@
         <w:rPr>
           <w:rFonts w:ascii="Arial" w:hAnsi="Arial"/>
         </w:rPr>
-        <w:t>is a CSV file containing the calculated dose for each exposure pathway at every point in time and space in the model domain.  Each row represents a unique space/time/</w:t>
-      </w:r>
-      <w:proofErr w:type="gramStart"/>
-      <w:r>
-        <w:rPr>
-          <w:rFonts w:ascii="Arial" w:hAnsi="Arial"/>
-        </w:rPr>
-        <w:t>pathway..</w:t>
-      </w:r>
-      <w:proofErr w:type="gramEnd"/>
-      <w:r>
-        <w:rPr>
-          <w:rFonts w:ascii="Arial" w:hAnsi="Arial"/>
-        </w:rPr>
-        <w:t xml:space="preserve">  </w:t>
+        <w:t xml:space="preserve">is a CSV file containing the calculated dose for each exposure pathway at every point in time and space in the model domain.  Each row represents a unique space/time/pathway..  </w:t>
       </w:r>
     </w:p>
     <w:p>
@@ -3774,7 +3734,6 @@
         <w:t>_</w:t>
       </w:r>
       <w:proofErr w:type="spellStart"/>
-      <w:proofErr w:type="gramStart"/>
       <w:r>
         <w:rPr>
           <w:rFonts w:ascii="Arial" w:hAnsi="Arial"/>
@@ -3788,7 +3747,6 @@
         </w:rPr>
         <w:t>[</w:t>
       </w:r>
-      <w:proofErr w:type="gramEnd"/>
       <w:r>
         <w:rPr>
           <w:rFonts w:ascii="Arial" w:hAnsi="Arial"/>
@@ -3915,7 +3873,6 @@
         <w:t>_[COPC]_[DOMAIN]_</w:t>
       </w:r>
       <w:proofErr w:type="spellStart"/>
-      <w:proofErr w:type="gramStart"/>
       <w:r>
         <w:rPr>
           <w:rFonts w:ascii="Arial" w:hAnsi="Arial"/>
@@ -3927,14 +3884,7 @@
         <w:rPr>
           <w:rFonts w:ascii="Arial" w:hAnsi="Arial"/>
         </w:rPr>
-        <w:t>[</w:t>
-      </w:r>
-      <w:proofErr w:type="gramEnd"/>
-      <w:r>
-        <w:rPr>
-          <w:rFonts w:ascii="Arial" w:hAnsi="Arial"/>
-        </w:rPr>
-        <w:t>START-END].csv</w:t>
+        <w:t>[START-END].csv</w:t>
       </w:r>
       <w:r>
         <w:rPr>
@@ -4068,20 +4018,10 @@
       </w:pPr>
       <w:r>
         <w:rPr>
-          <w:rFonts w:ascii="Arial" w:hAnsi="Arial"/>
-          <w:highlight w:val="yellow"/>
-        </w:rPr>
-        <w:t>Details of the Code Review here.</w:t>
-      </w:r>
-    </w:p>
-    <w:p>
-      <w:pPr>
-        <w:pStyle w:val="H1bodytext"/>
-        <w:spacing w:after="120"/>
-        <w:rPr>
-          <w:rFonts w:ascii="Arial" w:hAnsi="Arial"/>
-        </w:rPr>
-      </w:pPr>
+          <w:rFonts w:ascii="Arial" w:hAnsi="Arial" w:cs="Arial"/>
+        </w:rPr>
+        <w:t>Code walkthrough was performed by Neil Powers on 08/6/2020. No impacts to other repository tools or shared library dependencies were identified for the Max Dose tool</w:t>
+      </w:r>
     </w:p>
     <w:p>
       <w:pPr>
@@ -7555,23 +7495,7 @@
                 <w:rFonts w:ascii="Arial" w:hAnsi="Arial"/>
                 <w:sz w:val="20"/>
               </w:rPr>
-              <w:t xml:space="preserve">The script begins to </w:t>
-            </w:r>
-            <w:proofErr w:type="gramStart"/>
-            <w:r>
-              <w:rPr>
-                <w:rFonts w:ascii="Arial" w:hAnsi="Arial"/>
-                <w:sz w:val="20"/>
-              </w:rPr>
-              <w:t>run</w:t>
-            </w:r>
-            <w:proofErr w:type="gramEnd"/>
-            <w:r>
-              <w:rPr>
-                <w:rFonts w:ascii="Arial" w:hAnsi="Arial"/>
-                <w:sz w:val="20"/>
-              </w:rPr>
-              <w:t xml:space="preserve"> and the console notifies you that Acceptance test 1 has started and that the output is logged to output/testlogfile.txt</w:t>
+              <w:t>The script begins to run and the console notifies you that Acceptance test 1 has started and that the output is logged to output/testlogfile.txt</w:t>
             </w:r>
           </w:p>
         </w:tc>
@@ -10173,23 +10097,7 @@
                 <w:rFonts w:ascii="Arial" w:hAnsi="Arial"/>
                 <w:sz w:val="20"/>
               </w:rPr>
-              <w:t xml:space="preserve"> </w:t>
-            </w:r>
-            <w:proofErr w:type="gramStart"/>
-            <w:r>
-              <w:rPr>
-                <w:rFonts w:ascii="Arial" w:hAnsi="Arial"/>
-                <w:sz w:val="20"/>
-              </w:rPr>
-              <w:t>values</w:t>
-            </w:r>
-            <w:proofErr w:type="gramEnd"/>
-            <w:r>
-              <w:rPr>
-                <w:rFonts w:ascii="Arial" w:hAnsi="Arial"/>
-                <w:sz w:val="20"/>
-              </w:rPr>
-              <w:t xml:space="preserve"> all match.</w:t>
+              <w:t xml:space="preserve"> values all match.</w:t>
             </w:r>
           </w:p>
         </w:tc>
@@ -10394,23 +10302,7 @@
                 <w:rFonts w:ascii="Arial" w:hAnsi="Arial"/>
                 <w:sz w:val="20"/>
               </w:rPr>
-              <w:t xml:space="preserve"> </w:t>
-            </w:r>
-            <w:proofErr w:type="gramStart"/>
-            <w:r>
-              <w:rPr>
-                <w:rFonts w:ascii="Arial" w:hAnsi="Arial"/>
-                <w:sz w:val="20"/>
-              </w:rPr>
-              <w:t>values</w:t>
-            </w:r>
-            <w:proofErr w:type="gramEnd"/>
-            <w:r>
-              <w:rPr>
-                <w:rFonts w:ascii="Arial" w:hAnsi="Arial"/>
-                <w:sz w:val="20"/>
-              </w:rPr>
-              <w:t xml:space="preserve"> all match. </w:t>
+              <w:t xml:space="preserve"> values all match. </w:t>
             </w:r>
             <w:r>
               <w:rPr>
@@ -10980,23 +10872,7 @@
           <w:rFonts w:ascii="Arial" w:hAnsi="Arial" w:cs="Arial"/>
           <w:szCs w:val="22"/>
         </w:rPr>
-        <w:t xml:space="preserve">control file is reproduced below.  Note that three domains and </w:t>
-      </w:r>
-      <w:proofErr w:type="gramStart"/>
-      <w:r>
-        <w:rPr>
-          <w:rFonts w:ascii="Arial" w:hAnsi="Arial" w:cs="Arial"/>
-          <w:szCs w:val="22"/>
-        </w:rPr>
-        <w:t>two time</w:t>
-      </w:r>
-      <w:proofErr w:type="gramEnd"/>
-      <w:r>
-        <w:rPr>
-          <w:rFonts w:ascii="Arial" w:hAnsi="Arial" w:cs="Arial"/>
-          <w:szCs w:val="22"/>
-        </w:rPr>
-        <w:t xml:space="preserve"> intervals are defined:</w:t>
+        <w:t>control file is reproduced below.  Note that three domains and two time intervals are defined:</w:t>
       </w:r>
     </w:p>
     <w:p>
@@ -11120,17 +10996,41 @@
           <w:rFonts w:ascii="Consolas" w:hAnsi="Consolas" w:cs="Arial"/>
           <w:sz w:val="20"/>
         </w:rPr>
-        <w:t xml:space="preserve">       "domains</w:t>
-      </w:r>
-      <w:proofErr w:type="gramStart"/>
-      <w:r>
+        <w:t xml:space="preserve">       "domains":[</w:t>
+      </w:r>
+    </w:p>
+    <w:p>
+      <w:pPr>
+        <w:pStyle w:val="H1bodytext"/>
+        <w:spacing w:after="120"/>
         <w:rPr>
           <w:rFonts w:ascii="Consolas" w:hAnsi="Consolas" w:cs="Arial"/>
           <w:sz w:val="20"/>
         </w:rPr>
-        <w:t>":[</w:t>
-      </w:r>
-      <w:proofErr w:type="gramEnd"/>
+      </w:pPr>
+      <w:r>
+        <w:rPr>
+          <w:rFonts w:ascii="Consolas" w:hAnsi="Consolas" w:cs="Arial"/>
+          <w:sz w:val="20"/>
+        </w:rPr>
+        <w:t xml:space="preserve">           {"</w:t>
+      </w:r>
+      <w:proofErr w:type="spellStart"/>
+      <w:r>
+        <w:rPr>
+          <w:rFonts w:ascii="Consolas" w:hAnsi="Consolas" w:cs="Arial"/>
+          <w:sz w:val="20"/>
+        </w:rPr>
+        <w:t>name":"inner</w:t>
+      </w:r>
+      <w:proofErr w:type="spellEnd"/>
+      <w:r>
+        <w:rPr>
+          <w:rFonts w:ascii="Consolas" w:hAnsi="Consolas" w:cs="Arial"/>
+          <w:sz w:val="20"/>
+        </w:rPr>
+        <w:t>",</w:t>
+      </w:r>
     </w:p>
     <w:p>
       <w:pPr>
@@ -11146,22 +11046,39 @@
           <w:rFonts w:ascii="Consolas" w:hAnsi="Consolas" w:cs="Arial"/>
           <w:sz w:val="20"/>
         </w:rPr>
-        <w:t xml:space="preserve">           {"</w:t>
-      </w:r>
-      <w:proofErr w:type="spellStart"/>
-      <w:r>
+        <w:t xml:space="preserve">             "fpath":"inputs/Inner_Area/P2R_Cells_On_and_Outside_Outer_Area_Bou    ndary.csv"},</w:t>
+      </w:r>
+    </w:p>
+    <w:p>
+      <w:pPr>
+        <w:pStyle w:val="H1bodytext"/>
+        <w:spacing w:after="120"/>
         <w:rPr>
           <w:rFonts w:ascii="Consolas" w:hAnsi="Consolas" w:cs="Arial"/>
           <w:sz w:val="20"/>
         </w:rPr>
-        <w:t>name":"inner</w:t>
-      </w:r>
-      <w:proofErr w:type="spellEnd"/>
+      </w:pPr>
       <w:r>
         <w:rPr>
           <w:rFonts w:ascii="Consolas" w:hAnsi="Consolas" w:cs="Arial"/>
           <w:sz w:val="20"/>
         </w:rPr>
+        <w:t xml:space="preserve">           {"</w:t>
+      </w:r>
+      <w:proofErr w:type="spellStart"/>
+      <w:r>
+        <w:rPr>
+          <w:rFonts w:ascii="Consolas" w:hAnsi="Consolas" w:cs="Arial"/>
+          <w:sz w:val="20"/>
+        </w:rPr>
+        <w:t>name":"outer</w:t>
+      </w:r>
+      <w:proofErr w:type="spellEnd"/>
+      <w:r>
+        <w:rPr>
+          <w:rFonts w:ascii="Consolas" w:hAnsi="Consolas" w:cs="Arial"/>
+          <w:sz w:val="20"/>
+        </w:rPr>
         <w:t>",</w:t>
       </w:r>
     </w:p>
@@ -11179,7 +11096,7 @@
           <w:rFonts w:ascii="Consolas" w:hAnsi="Consolas" w:cs="Arial"/>
           <w:sz w:val="20"/>
         </w:rPr>
-        <w:t xml:space="preserve">             "fpath":"inputs/Inner_Area/P2R_Cells_On_and_Outside_Outer_Area_Bou    ndary.csv"},</w:t>
+        <w:t xml:space="preserve">             "fpath":"inputs/Outer_Area/P2R_Cells_On_and_Outside_Inner_Area_Bou    ndary.csv"},</w:t>
       </w:r>
     </w:p>
     <w:p>
@@ -11196,23 +11113,24 @@
           <w:rFonts w:ascii="Consolas" w:hAnsi="Consolas" w:cs="Arial"/>
           <w:sz w:val="20"/>
         </w:rPr>
-        <w:t xml:space="preserve">           {"</w:t>
-      </w:r>
-      <w:proofErr w:type="spellStart"/>
-      <w:r>
+        <w:t xml:space="preserve">          {</w:t>
+      </w:r>
+    </w:p>
+    <w:p>
+      <w:pPr>
+        <w:pStyle w:val="H1bodytext"/>
+        <w:spacing w:after="120"/>
         <w:rPr>
           <w:rFonts w:ascii="Consolas" w:hAnsi="Consolas" w:cs="Arial"/>
           <w:sz w:val="20"/>
         </w:rPr>
-        <w:t>name":"outer</w:t>
-      </w:r>
-      <w:proofErr w:type="spellEnd"/>
+      </w:pPr>
       <w:r>
         <w:rPr>
           <w:rFonts w:ascii="Consolas" w:hAnsi="Consolas" w:cs="Arial"/>
           <w:sz w:val="20"/>
         </w:rPr>
-        <w:t>",</w:t>
+        <w:t xml:space="preserve">            "name":"ca98",</w:t>
       </w:r>
     </w:p>
     <w:p>
@@ -11229,7 +11147,23 @@
           <w:rFonts w:ascii="Consolas" w:hAnsi="Consolas" w:cs="Arial"/>
           <w:sz w:val="20"/>
         </w:rPr>
-        <w:t xml:space="preserve">             "fpath":"inputs/Outer_Area/P2R_Cells_On_and_Outside_Inner_Area_Bou    ndary.csv"},</w:t>
+        <w:t xml:space="preserve">            "</w:t>
+      </w:r>
+      <w:proofErr w:type="spellStart"/>
+      <w:r>
+        <w:rPr>
+          <w:rFonts w:ascii="Consolas" w:hAnsi="Consolas" w:cs="Arial"/>
+          <w:sz w:val="20"/>
+        </w:rPr>
+        <w:t>fpath</w:t>
+      </w:r>
+      <w:proofErr w:type="spellEnd"/>
+      <w:r>
+        <w:rPr>
+          <w:rFonts w:ascii="Consolas" w:hAnsi="Consolas" w:cs="Arial"/>
+          <w:sz w:val="20"/>
+        </w:rPr>
+        <w:t>":"inputs/CA98/P2R_Cells_On_CA98_Boundary.csv"</w:t>
       </w:r>
     </w:p>
     <w:p>
@@ -11246,7 +11180,7 @@
           <w:rFonts w:ascii="Consolas" w:hAnsi="Consolas" w:cs="Arial"/>
           <w:sz w:val="20"/>
         </w:rPr>
-        <w:t xml:space="preserve">          {</w:t>
+        <w:t xml:space="preserve">          }</w:t>
       </w:r>
     </w:p>
     <w:p>
@@ -11263,7 +11197,7 @@
           <w:rFonts w:ascii="Consolas" w:hAnsi="Consolas" w:cs="Arial"/>
           <w:sz w:val="20"/>
         </w:rPr>
-        <w:t xml:space="preserve">            "name":"ca98",</w:t>
+        <w:t xml:space="preserve">      ],</w:t>
       </w:r>
     </w:p>
     <w:p>
@@ -11280,7 +11214,7 @@
           <w:rFonts w:ascii="Consolas" w:hAnsi="Consolas" w:cs="Arial"/>
           <w:sz w:val="20"/>
         </w:rPr>
-        <w:t xml:space="preserve">            "</w:t>
+        <w:t xml:space="preserve">      "</w:t>
       </w:r>
       <w:proofErr w:type="spellStart"/>
       <w:r>
@@ -11288,7 +11222,7 @@
           <w:rFonts w:ascii="Consolas" w:hAnsi="Consolas" w:cs="Arial"/>
           <w:sz w:val="20"/>
         </w:rPr>
-        <w:t>fpath</w:t>
+        <w:t>outputdir</w:t>
       </w:r>
       <w:proofErr w:type="spellEnd"/>
       <w:r>
@@ -11296,7 +11230,7 @@
           <w:rFonts w:ascii="Consolas" w:hAnsi="Consolas" w:cs="Arial"/>
           <w:sz w:val="20"/>
         </w:rPr>
-        <w:t>":"inputs/CA98/P2R_Cells_On_CA98_Boundary.csv"</w:t>
+        <w:t>":"output",</w:t>
       </w:r>
     </w:p>
     <w:p>
@@ -11313,93 +11247,24 @@
           <w:rFonts w:ascii="Consolas" w:hAnsi="Consolas" w:cs="Arial"/>
           <w:sz w:val="20"/>
         </w:rPr>
-        <w:t xml:space="preserve">          }</w:t>
-      </w:r>
-    </w:p>
-    <w:p>
-      <w:pPr>
-        <w:pStyle w:val="H1bodytext"/>
-        <w:spacing w:after="120"/>
+        <w:t xml:space="preserve">      "</w:t>
+      </w:r>
+      <w:proofErr w:type="spellStart"/>
+      <w:r>
         <w:rPr>
           <w:rFonts w:ascii="Consolas" w:hAnsi="Consolas" w:cs="Arial"/>
           <w:sz w:val="20"/>
         </w:rPr>
-      </w:pPr>
+        <w:t>dateranges</w:t>
+      </w:r>
+      <w:proofErr w:type="spellEnd"/>
       <w:r>
         <w:rPr>
           <w:rFonts w:ascii="Consolas" w:hAnsi="Consolas" w:cs="Arial"/>
           <w:sz w:val="20"/>
         </w:rPr>
-        <w:t xml:space="preserve">      ],</w:t>
-      </w:r>
-    </w:p>
-    <w:p>
-      <w:pPr>
-        <w:pStyle w:val="H1bodytext"/>
-        <w:spacing w:after="120"/>
-        <w:rPr>
-          <w:rFonts w:ascii="Consolas" w:hAnsi="Consolas" w:cs="Arial"/>
-          <w:sz w:val="20"/>
-        </w:rPr>
-      </w:pPr>
-      <w:r>
-        <w:rPr>
-          <w:rFonts w:ascii="Consolas" w:hAnsi="Consolas" w:cs="Arial"/>
-          <w:sz w:val="20"/>
-        </w:rPr>
-        <w:t xml:space="preserve">      "</w:t>
-      </w:r>
-      <w:proofErr w:type="spellStart"/>
-      <w:r>
-        <w:rPr>
-          <w:rFonts w:ascii="Consolas" w:hAnsi="Consolas" w:cs="Arial"/>
-          <w:sz w:val="20"/>
-        </w:rPr>
-        <w:t>outputdir</w:t>
-      </w:r>
-      <w:proofErr w:type="spellEnd"/>
-      <w:r>
-        <w:rPr>
-          <w:rFonts w:ascii="Consolas" w:hAnsi="Consolas" w:cs="Arial"/>
-          <w:sz w:val="20"/>
-        </w:rPr>
-        <w:t>":"output",</w:t>
-      </w:r>
-    </w:p>
-    <w:p>
-      <w:pPr>
-        <w:pStyle w:val="H1bodytext"/>
-        <w:spacing w:after="120"/>
-        <w:rPr>
-          <w:rFonts w:ascii="Consolas" w:hAnsi="Consolas" w:cs="Arial"/>
-          <w:sz w:val="20"/>
-        </w:rPr>
-      </w:pPr>
-      <w:r>
-        <w:rPr>
-          <w:rFonts w:ascii="Consolas" w:hAnsi="Consolas" w:cs="Arial"/>
-          <w:sz w:val="20"/>
-        </w:rPr>
-        <w:t xml:space="preserve">      "</w:t>
-      </w:r>
-      <w:proofErr w:type="spellStart"/>
-      <w:r>
-        <w:rPr>
-          <w:rFonts w:ascii="Consolas" w:hAnsi="Consolas" w:cs="Arial"/>
-          <w:sz w:val="20"/>
-        </w:rPr>
-        <w:t>dateranges</w:t>
-      </w:r>
-      <w:proofErr w:type="spellEnd"/>
-      <w:proofErr w:type="gramStart"/>
-      <w:r>
-        <w:rPr>
-          <w:rFonts w:ascii="Consolas" w:hAnsi="Consolas" w:cs="Arial"/>
-          <w:sz w:val="20"/>
-        </w:rPr>
         <w:t>":[</w:t>
       </w:r>
-      <w:proofErr w:type="gramEnd"/>
     </w:p>
     <w:p>
       <w:pPr>
@@ -18003,6 +17868,7 @@
     <w:rsidRoot w:val="00EE5E56"/>
     <w:rsid w:val="000B660F"/>
     <w:rsid w:val="0039400B"/>
+    <w:rsid w:val="003B045A"/>
     <w:rsid w:val="0072006C"/>
     <w:rsid w:val="007E060A"/>
     <w:rsid w:val="008911A7"/>
@@ -18012,7 +17878,6 @@
     <w:rsid w:val="00E01AA4"/>
     <w:rsid w:val="00E03B4D"/>
     <w:rsid w:val="00EE5E56"/>
-    <w:rsid w:val="00F760BA"/>
     <w:rsid w:val="00FE54F6"/>
   </w:rsids>
   <m:mathPr>

</xml_diff>

<commit_message>
updated documentation to include the completed acceptance tests
</commit_message>
<xml_diff>
--- a/docs/CACIE_maxDose.docx
+++ b/docs/CACIE_maxDose.docx
@@ -273,7 +273,21 @@
         <w:rPr>
           <w:rFonts w:ascii="Arial" w:hAnsi="Arial"/>
         </w:rPr>
-        <w:t xml:space="preserve">exports results as a collection of comma separated value (CSV) files that </w:t>
+        <w:t xml:space="preserve">exports results as a collection of </w:t>
+      </w:r>
+      <w:proofErr w:type="gramStart"/>
+      <w:r>
+        <w:rPr>
+          <w:rFonts w:ascii="Arial" w:hAnsi="Arial"/>
+        </w:rPr>
+        <w:t>comma</w:t>
+      </w:r>
+      <w:proofErr w:type="gramEnd"/>
+      <w:r>
+        <w:rPr>
+          <w:rFonts w:ascii="Arial" w:hAnsi="Arial"/>
+        </w:rPr>
+        <w:t xml:space="preserve"> separated value (CSV) files that </w:t>
       </w:r>
       <w:r>
         <w:rPr>
@@ -1497,8 +1511,16 @@
         <w:rPr>
           <w:rFonts w:ascii="Consolas" w:hAnsi="Consolas"/>
         </w:rPr>
-        <w:t xml:space="preserve">    "domains":[</w:t>
-      </w:r>
+        <w:t xml:space="preserve">    "domains</w:t>
+      </w:r>
+      <w:proofErr w:type="gramStart"/>
+      <w:r>
+        <w:rPr>
+          <w:rFonts w:ascii="Consolas" w:hAnsi="Consolas"/>
+        </w:rPr>
+        <w:t>":[</w:t>
+      </w:r>
+      <w:proofErr w:type="gramEnd"/>
     </w:p>
     <w:p>
       <w:pPr>
@@ -1703,12 +1725,14 @@
         <w:t>dateranges</w:t>
       </w:r>
       <w:proofErr w:type="spellEnd"/>
+      <w:proofErr w:type="gramStart"/>
       <w:r>
         <w:rPr>
           <w:rFonts w:ascii="Consolas" w:hAnsi="Consolas"/>
         </w:rPr>
         <w:t>":[</w:t>
       </w:r>
+      <w:proofErr w:type="gramEnd"/>
     </w:p>
     <w:p>
       <w:pPr>
@@ -2311,6 +2335,7 @@
         </w:rPr>
       </w:pPr>
       <w:proofErr w:type="spellStart"/>
+      <w:proofErr w:type="gramStart"/>
       <w:r>
         <w:rPr>
           <w:rFonts w:ascii="Consolas" w:hAnsi="Consolas"/>
@@ -2319,6 +2344,7 @@
         <w:t>row,column</w:t>
       </w:r>
       <w:proofErr w:type="spellEnd"/>
+      <w:proofErr w:type="gramEnd"/>
       <w:r>
         <w:rPr>
           <w:rFonts w:ascii="Consolas" w:hAnsi="Consolas"/>
@@ -2442,7 +2468,21 @@
         <w:rPr>
           <w:rFonts w:ascii="Arial" w:hAnsi="Arial"/>
         </w:rPr>
-        <w:t xml:space="preserve">is a CSV file containing the calculated dose for each exposure pathway at every point in time and space in the model domain.  Each row represents a unique space/time/pathway..  </w:t>
+        <w:t>is a CSV file containing the calculated dose for each exposure pathway at every point in time and space in the model domain.  Each row represents a unique space/time/</w:t>
+      </w:r>
+      <w:proofErr w:type="gramStart"/>
+      <w:r>
+        <w:rPr>
+          <w:rFonts w:ascii="Arial" w:hAnsi="Arial"/>
+        </w:rPr>
+        <w:t>pathway..</w:t>
+      </w:r>
+      <w:proofErr w:type="gramEnd"/>
+      <w:r>
+        <w:rPr>
+          <w:rFonts w:ascii="Arial" w:hAnsi="Arial"/>
+        </w:rPr>
+        <w:t xml:space="preserve">  </w:t>
       </w:r>
     </w:p>
     <w:p>
@@ -3734,6 +3774,7 @@
         <w:t>_</w:t>
       </w:r>
       <w:proofErr w:type="spellStart"/>
+      <w:proofErr w:type="gramStart"/>
       <w:r>
         <w:rPr>
           <w:rFonts w:ascii="Arial" w:hAnsi="Arial"/>
@@ -3747,6 +3788,7 @@
         </w:rPr>
         <w:t>[</w:t>
       </w:r>
+      <w:proofErr w:type="gramEnd"/>
       <w:r>
         <w:rPr>
           <w:rFonts w:ascii="Arial" w:hAnsi="Arial"/>
@@ -3873,6 +3915,7 @@
         <w:t>_[COPC]_[DOMAIN]_</w:t>
       </w:r>
       <w:proofErr w:type="spellStart"/>
+      <w:proofErr w:type="gramStart"/>
       <w:r>
         <w:rPr>
           <w:rFonts w:ascii="Arial" w:hAnsi="Arial"/>
@@ -3884,7 +3927,14 @@
         <w:rPr>
           <w:rFonts w:ascii="Arial" w:hAnsi="Arial"/>
         </w:rPr>
-        <w:t>[START-END].csv</w:t>
+        <w:t>[</w:t>
+      </w:r>
+      <w:proofErr w:type="gramEnd"/>
+      <w:r>
+        <w:rPr>
+          <w:rFonts w:ascii="Arial" w:hAnsi="Arial"/>
+        </w:rPr>
+        <w:t>START-END].csv</w:t>
       </w:r>
       <w:r>
         <w:rPr>
@@ -4190,27 +4240,14 @@
             <w:r>
               <w:t xml:space="preserve">Table </w:t>
             </w:r>
-            <w:r>
-              <w:fldChar w:fldCharType="begin"/>
-            </w:r>
-            <w:r>
-              <w:instrText xml:space="preserve"> SEQ Table \* ARABIC </w:instrText>
-            </w:r>
-            <w:r>
-              <w:fldChar w:fldCharType="separate"/>
-            </w:r>
-            <w:r>
-              <w:rPr>
-                <w:noProof/>
-              </w:rPr>
-              <w:t>1</w:t>
-            </w:r>
-            <w:r>
-              <w:rPr>
-                <w:noProof/>
-              </w:rPr>
-              <w:fldChar w:fldCharType="end"/>
-            </w:r>
+            <w:fldSimple w:instr=" SEQ Table \* ARABIC ">
+              <w:r>
+                <w:rPr>
+                  <w:noProof/>
+                </w:rPr>
+                <w:t>1</w:t>
+              </w:r>
+            </w:fldSimple>
             <w:bookmarkEnd w:id="2"/>
             <w:commentRangeEnd w:id="3"/>
             <w:r>
@@ -7495,7 +7532,23 @@
                 <w:rFonts w:ascii="Arial" w:hAnsi="Arial"/>
                 <w:sz w:val="20"/>
               </w:rPr>
-              <w:t>The script begins to run and the console notifies you that Acceptance test 1 has started and that the output is logged to output/testlogfile.txt</w:t>
+              <w:t xml:space="preserve">The script begins to </w:t>
+            </w:r>
+            <w:proofErr w:type="gramStart"/>
+            <w:r>
+              <w:rPr>
+                <w:rFonts w:ascii="Arial" w:hAnsi="Arial"/>
+                <w:sz w:val="20"/>
+              </w:rPr>
+              <w:t>run</w:t>
+            </w:r>
+            <w:proofErr w:type="gramEnd"/>
+            <w:r>
+              <w:rPr>
+                <w:rFonts w:ascii="Arial" w:hAnsi="Arial"/>
+                <w:sz w:val="20"/>
+              </w:rPr>
+              <w:t xml:space="preserve"> and the console notifies you that Acceptance test 1 has started and that the output is logged to output/testlogfile.txt</w:t>
             </w:r>
           </w:p>
         </w:tc>
@@ -10097,7 +10150,23 @@
                 <w:rFonts w:ascii="Arial" w:hAnsi="Arial"/>
                 <w:sz w:val="20"/>
               </w:rPr>
-              <w:t xml:space="preserve"> values all match.</w:t>
+              <w:t xml:space="preserve"> </w:t>
+            </w:r>
+            <w:proofErr w:type="gramStart"/>
+            <w:r>
+              <w:rPr>
+                <w:rFonts w:ascii="Arial" w:hAnsi="Arial"/>
+                <w:sz w:val="20"/>
+              </w:rPr>
+              <w:t>values</w:t>
+            </w:r>
+            <w:proofErr w:type="gramEnd"/>
+            <w:r>
+              <w:rPr>
+                <w:rFonts w:ascii="Arial" w:hAnsi="Arial"/>
+                <w:sz w:val="20"/>
+              </w:rPr>
+              <w:t xml:space="preserve"> all match.</w:t>
             </w:r>
           </w:p>
         </w:tc>
@@ -10302,7 +10371,23 @@
                 <w:rFonts w:ascii="Arial" w:hAnsi="Arial"/>
                 <w:sz w:val="20"/>
               </w:rPr>
-              <w:t xml:space="preserve"> values all match. </w:t>
+              <w:t xml:space="preserve"> </w:t>
+            </w:r>
+            <w:proofErr w:type="gramStart"/>
+            <w:r>
+              <w:rPr>
+                <w:rFonts w:ascii="Arial" w:hAnsi="Arial"/>
+                <w:sz w:val="20"/>
+              </w:rPr>
+              <w:t>values</w:t>
+            </w:r>
+            <w:proofErr w:type="gramEnd"/>
+            <w:r>
+              <w:rPr>
+                <w:rFonts w:ascii="Arial" w:hAnsi="Arial"/>
+                <w:sz w:val="20"/>
+              </w:rPr>
+              <w:t xml:space="preserve"> all match. </w:t>
             </w:r>
             <w:r>
               <w:rPr>
@@ -10368,23 +10453,6 @@
       </w:pPr>
       <w:r>
         <w:t>Acceptance Test Report</w:t>
-      </w:r>
-    </w:p>
-    <w:p>
-      <w:pPr>
-        <w:pStyle w:val="H1bodytext"/>
-        <w:spacing w:after="120"/>
-        <w:rPr>
-          <w:rFonts w:ascii="Arial" w:hAnsi="Arial" w:cs="Arial"/>
-          <w:highlight w:val="yellow"/>
-        </w:rPr>
-      </w:pPr>
-      <w:r>
-        <w:rPr>
-          <w:rFonts w:ascii="Arial" w:hAnsi="Arial" w:cs="Arial"/>
-          <w:highlight w:val="yellow"/>
-        </w:rPr>
-        <w:t>The test report will state whether the tool is qualified for use, summarize test case results, and report all resolved incidents and resolution of unresolved incidents.</w:t>
       </w:r>
     </w:p>
     <w:p>
@@ -10478,7 +10546,13 @@
         <w:rPr>
           <w:rFonts w:ascii="Arial" w:hAnsi="Arial" w:cs="Arial"/>
         </w:rPr>
-        <w:t>. It is …</w:t>
+        <w:t xml:space="preserve">. </w:t>
+      </w:r>
+      <w:r>
+        <w:rPr>
+          <w:rFonts w:ascii="Arial" w:hAnsi="Arial" w:cs="Arial"/>
+        </w:rPr>
+        <w:t>This test runs the program and verifies that it accepts the required inputs and produces the required outputs.</w:t>
       </w:r>
     </w:p>
     <w:p>
@@ -10509,7 +10583,47 @@
         <w:rPr>
           <w:rFonts w:ascii="Arial" w:hAnsi="Arial" w:cs="Arial"/>
         </w:rPr>
-        <w:t>. It is …</w:t>
+        <w:t xml:space="preserve">. </w:t>
+      </w:r>
+      <w:r>
+        <w:rPr>
+          <w:rFonts w:ascii="Arial" w:hAnsi="Arial" w:cs="Arial"/>
+        </w:rPr>
+        <w:t xml:space="preserve"> This test asks the user to verify that the output is identical to a file where the calculations for the </w:t>
+      </w:r>
+      <w:proofErr w:type="spellStart"/>
+      <w:r>
+        <w:rPr>
+          <w:rFonts w:ascii="Arial" w:hAnsi="Arial" w:cs="Arial"/>
+        </w:rPr>
+        <w:t>maxDose</w:t>
+      </w:r>
+      <w:proofErr w:type="spellEnd"/>
+      <w:r>
+        <w:rPr>
+          <w:rFonts w:ascii="Arial" w:hAnsi="Arial" w:cs="Arial"/>
+        </w:rPr>
+        <w:t xml:space="preserve"> were computed by hand independently.</w:t>
+      </w:r>
+      <w:r>
+        <w:rPr>
+          <w:rFonts w:ascii="Arial" w:hAnsi="Arial" w:cs="Arial"/>
+        </w:rPr>
+        <w:t xml:space="preserve">  Showing that the two files are identical proves that the tool is calculating </w:t>
+      </w:r>
+      <w:proofErr w:type="spellStart"/>
+      <w:r>
+        <w:rPr>
+          <w:rFonts w:ascii="Arial" w:hAnsi="Arial" w:cs="Arial"/>
+        </w:rPr>
+        <w:t>maxDose</w:t>
+      </w:r>
+      <w:proofErr w:type="spellEnd"/>
+      <w:r>
+        <w:rPr>
+          <w:rFonts w:ascii="Arial" w:hAnsi="Arial" w:cs="Arial"/>
+        </w:rPr>
+        <w:t xml:space="preserve"> as expected.</w:t>
       </w:r>
     </w:p>
     <w:p>
@@ -10872,7 +10986,23 @@
           <w:rFonts w:ascii="Arial" w:hAnsi="Arial" w:cs="Arial"/>
           <w:szCs w:val="22"/>
         </w:rPr>
-        <w:t>control file is reproduced below.  Note that three domains and two time intervals are defined:</w:t>
+        <w:t xml:space="preserve">control file is reproduced below.  Note that three domains and </w:t>
+      </w:r>
+      <w:proofErr w:type="gramStart"/>
+      <w:r>
+        <w:rPr>
+          <w:rFonts w:ascii="Arial" w:hAnsi="Arial" w:cs="Arial"/>
+          <w:szCs w:val="22"/>
+        </w:rPr>
+        <w:t>two time</w:t>
+      </w:r>
+      <w:proofErr w:type="gramEnd"/>
+      <w:r>
+        <w:rPr>
+          <w:rFonts w:ascii="Arial" w:hAnsi="Arial" w:cs="Arial"/>
+          <w:szCs w:val="22"/>
+        </w:rPr>
+        <w:t xml:space="preserve"> intervals are defined:</w:t>
       </w:r>
     </w:p>
     <w:p>
@@ -10996,8 +11126,17 @@
           <w:rFonts w:ascii="Consolas" w:hAnsi="Consolas" w:cs="Arial"/>
           <w:sz w:val="20"/>
         </w:rPr>
-        <w:t xml:space="preserve">       "domains":[</w:t>
-      </w:r>
+        <w:t xml:space="preserve">       "domains</w:t>
+      </w:r>
+      <w:proofErr w:type="gramStart"/>
+      <w:r>
+        <w:rPr>
+          <w:rFonts w:ascii="Consolas" w:hAnsi="Consolas" w:cs="Arial"/>
+          <w:sz w:val="20"/>
+        </w:rPr>
+        <w:t>":[</w:t>
+      </w:r>
+      <w:proofErr w:type="gramEnd"/>
     </w:p>
     <w:p>
       <w:pPr>
@@ -11258,6 +11397,7 @@
         <w:t>dateranges</w:t>
       </w:r>
       <w:proofErr w:type="spellEnd"/>
+      <w:proofErr w:type="gramStart"/>
       <w:r>
         <w:rPr>
           <w:rFonts w:ascii="Consolas" w:hAnsi="Consolas" w:cs="Arial"/>
@@ -11265,6 +11405,7 @@
         </w:rPr>
         <w:t>":[</w:t>
       </w:r>
+      <w:proofErr w:type="gramEnd"/>
     </w:p>
     <w:p>
       <w:pPr>
@@ -11428,244 +11569,6 @@
     </w:p>
     <w:p>
       <w:pPr>
-        <w:pStyle w:val="H1bodytext"/>
-        <w:spacing w:after="120"/>
-        <w:ind w:left="0"/>
-        <w:rPr>
-          <w:rFonts w:ascii="Arial" w:hAnsi="Arial" w:cs="Arial"/>
-        </w:rPr>
-      </w:pPr>
-    </w:p>
-    <w:p>
-      <w:pPr>
-        <w:pStyle w:val="H1bodytext"/>
-        <w:spacing w:after="120"/>
-        <w:jc w:val="center"/>
-        <w:rPr>
-          <w:rFonts w:ascii="Arial" w:hAnsi="Arial" w:cs="Arial"/>
-          <w:b/>
-          <w:bCs/>
-        </w:rPr>
-      </w:pPr>
-    </w:p>
-    <w:p>
-      <w:pPr>
-        <w:pStyle w:val="H1bodytext"/>
-        <w:spacing w:after="120"/>
-        <w:jc w:val="center"/>
-        <w:rPr>
-          <w:rFonts w:ascii="Arial" w:hAnsi="Arial" w:cs="Arial"/>
-          <w:b/>
-          <w:bCs/>
-        </w:rPr>
-      </w:pPr>
-    </w:p>
-    <w:p>
-      <w:pPr>
-        <w:pStyle w:val="H1bodytext"/>
-        <w:spacing w:after="120"/>
-        <w:jc w:val="center"/>
-        <w:rPr>
-          <w:rFonts w:ascii="Arial" w:hAnsi="Arial" w:cs="Arial"/>
-          <w:b/>
-          <w:bCs/>
-        </w:rPr>
-      </w:pPr>
-    </w:p>
-    <w:p>
-      <w:pPr>
-        <w:pStyle w:val="H1bodytext"/>
-        <w:spacing w:after="120"/>
-        <w:jc w:val="center"/>
-        <w:rPr>
-          <w:rFonts w:ascii="Arial" w:hAnsi="Arial" w:cs="Arial"/>
-          <w:b/>
-          <w:bCs/>
-        </w:rPr>
-      </w:pPr>
-    </w:p>
-    <w:p>
-      <w:pPr>
-        <w:pStyle w:val="H1bodytext"/>
-        <w:spacing w:after="120"/>
-        <w:jc w:val="center"/>
-        <w:rPr>
-          <w:rFonts w:ascii="Arial" w:hAnsi="Arial" w:cs="Arial"/>
-          <w:b/>
-          <w:bCs/>
-        </w:rPr>
-      </w:pPr>
-    </w:p>
-    <w:p>
-      <w:pPr>
-        <w:pStyle w:val="H1bodytext"/>
-        <w:spacing w:after="120"/>
-        <w:jc w:val="center"/>
-        <w:rPr>
-          <w:rFonts w:ascii="Arial" w:hAnsi="Arial" w:cs="Arial"/>
-          <w:b/>
-          <w:bCs/>
-        </w:rPr>
-      </w:pPr>
-    </w:p>
-    <w:p>
-      <w:pPr>
-        <w:pStyle w:val="H1bodytext"/>
-        <w:spacing w:after="120"/>
-        <w:jc w:val="center"/>
-        <w:rPr>
-          <w:rFonts w:ascii="Arial" w:hAnsi="Arial" w:cs="Arial"/>
-          <w:b/>
-          <w:bCs/>
-        </w:rPr>
-      </w:pPr>
-    </w:p>
-    <w:p>
-      <w:pPr>
-        <w:pStyle w:val="H1bodytext"/>
-        <w:spacing w:after="120"/>
-        <w:jc w:val="center"/>
-        <w:rPr>
-          <w:rFonts w:ascii="Arial" w:hAnsi="Arial" w:cs="Arial"/>
-          <w:b/>
-          <w:bCs/>
-        </w:rPr>
-      </w:pPr>
-    </w:p>
-    <w:p>
-      <w:pPr>
-        <w:pStyle w:val="H1bodytext"/>
-        <w:spacing w:after="120"/>
-        <w:jc w:val="center"/>
-        <w:rPr>
-          <w:rFonts w:ascii="Arial" w:hAnsi="Arial" w:cs="Arial"/>
-          <w:b/>
-          <w:bCs/>
-        </w:rPr>
-      </w:pPr>
-    </w:p>
-    <w:p>
-      <w:pPr>
-        <w:pStyle w:val="H1bodytext"/>
-        <w:spacing w:after="120"/>
-        <w:jc w:val="center"/>
-        <w:rPr>
-          <w:rFonts w:ascii="Arial" w:hAnsi="Arial" w:cs="Arial"/>
-          <w:b/>
-          <w:bCs/>
-        </w:rPr>
-      </w:pPr>
-    </w:p>
-    <w:p>
-      <w:pPr>
-        <w:pStyle w:val="H1bodytext"/>
-        <w:spacing w:after="120"/>
-        <w:jc w:val="center"/>
-        <w:rPr>
-          <w:rFonts w:ascii="Arial" w:hAnsi="Arial" w:cs="Arial"/>
-          <w:b/>
-          <w:bCs/>
-        </w:rPr>
-      </w:pPr>
-    </w:p>
-    <w:p>
-      <w:pPr>
-        <w:pStyle w:val="H1bodytext"/>
-        <w:spacing w:after="120"/>
-        <w:jc w:val="center"/>
-        <w:rPr>
-          <w:rFonts w:ascii="Arial" w:hAnsi="Arial" w:cs="Arial"/>
-          <w:b/>
-          <w:bCs/>
-        </w:rPr>
-      </w:pPr>
-    </w:p>
-    <w:p>
-      <w:pPr>
-        <w:pStyle w:val="H1bodytext"/>
-        <w:spacing w:after="120"/>
-        <w:jc w:val="center"/>
-        <w:rPr>
-          <w:rFonts w:ascii="Arial" w:hAnsi="Arial" w:cs="Arial"/>
-          <w:b/>
-          <w:bCs/>
-        </w:rPr>
-      </w:pPr>
-    </w:p>
-    <w:p>
-      <w:pPr>
-        <w:pStyle w:val="H1bodytext"/>
-        <w:spacing w:after="120"/>
-        <w:jc w:val="center"/>
-        <w:rPr>
-          <w:rFonts w:ascii="Arial" w:hAnsi="Arial" w:cs="Arial"/>
-          <w:b/>
-          <w:bCs/>
-        </w:rPr>
-      </w:pPr>
-    </w:p>
-    <w:p>
-      <w:pPr>
-        <w:pStyle w:val="H1bodytext"/>
-        <w:spacing w:after="120"/>
-        <w:jc w:val="center"/>
-        <w:rPr>
-          <w:rFonts w:ascii="Arial" w:hAnsi="Arial" w:cs="Arial"/>
-          <w:b/>
-          <w:bCs/>
-        </w:rPr>
-      </w:pPr>
-    </w:p>
-    <w:p>
-      <w:pPr>
-        <w:pStyle w:val="H1bodytext"/>
-        <w:spacing w:after="120"/>
-        <w:jc w:val="center"/>
-        <w:rPr>
-          <w:rFonts w:ascii="Arial" w:hAnsi="Arial" w:cs="Arial"/>
-          <w:b/>
-          <w:bCs/>
-        </w:rPr>
-      </w:pPr>
-    </w:p>
-    <w:p>
-      <w:pPr>
-        <w:pStyle w:val="H1bodytext"/>
-        <w:spacing w:after="120"/>
-        <w:jc w:val="center"/>
-        <w:rPr>
-          <w:rFonts w:ascii="Arial" w:hAnsi="Arial" w:cs="Arial"/>
-          <w:b/>
-          <w:bCs/>
-        </w:rPr>
-      </w:pPr>
-    </w:p>
-    <w:p>
-      <w:pPr>
-        <w:pStyle w:val="H1bodytext"/>
-        <w:spacing w:after="120"/>
-        <w:jc w:val="center"/>
-        <w:rPr>
-          <w:rFonts w:ascii="Arial" w:hAnsi="Arial" w:cs="Arial"/>
-          <w:b/>
-          <w:bCs/>
-        </w:rPr>
-      </w:pPr>
-    </w:p>
-    <w:p>
-      <w:pPr>
-        <w:pStyle w:val="H1bodytext"/>
-        <w:spacing w:after="120"/>
-        <w:jc w:val="center"/>
-        <w:rPr>
-          <w:rFonts w:ascii="Arial" w:hAnsi="Arial" w:cs="Arial"/>
-          <w:b/>
-          <w:bCs/>
-        </w:rPr>
-      </w:pPr>
-    </w:p>
-    <w:p>
-      <w:pPr>
         <w:pStyle w:val="Heading1"/>
         <w:numPr>
           <w:ilvl w:val="0"/>
@@ -11679,42 +11582,18 @@
       </w:pPr>
       <w:bookmarkStart w:id="4" w:name="_Ref33082828"/>
       <w:r>
+        <w:lastRenderedPageBreak/>
         <w:t xml:space="preserve">Appendix </w:t>
       </w:r>
-      <w:r>
-        <w:fldChar w:fldCharType="begin"/>
-      </w:r>
-      <w:r>
-        <w:instrText xml:space="preserve"> SEQ Appendix \* ALPHABETIC </w:instrText>
-      </w:r>
-      <w:r>
-        <w:fldChar w:fldCharType="separate"/>
-      </w:r>
-      <w:r>
-        <w:rPr>
-          <w:noProof/>
-        </w:rPr>
-        <w:t>A</w:t>
-      </w:r>
-      <w:r>
-        <w:rPr>
-          <w:noProof/>
-        </w:rPr>
-        <w:fldChar w:fldCharType="end"/>
-      </w:r>
+      <w:fldSimple w:instr=" SEQ Appendix \* ALPHABETIC ">
+        <w:r>
+          <w:rPr>
+            <w:noProof/>
+          </w:rPr>
+          <w:t>A</w:t>
+        </w:r>
+      </w:fldSimple>
       <w:bookmarkEnd w:id="4"/>
-    </w:p>
-    <w:p>
-      <w:pPr>
-        <w:pStyle w:val="H1bodytext"/>
-        <w:spacing w:after="120"/>
-        <w:ind w:left="0"/>
-        <w:rPr>
-          <w:rFonts w:ascii="Arial" w:hAnsi="Arial" w:cs="Arial"/>
-          <w:b/>
-          <w:bCs/>
-        </w:rPr>
-      </w:pPr>
     </w:p>
     <w:p>
       <w:pPr>
@@ -11764,104 +11643,125 @@
     <w:p>
       <w:pPr>
         <w:spacing w:after="160" w:line="259" w:lineRule="auto"/>
-      </w:pPr>
-      <w:r>
-        <w:br w:type="page"/>
+        <w:rPr>
+          <w:b/>
+          <w:bCs/>
+        </w:rPr>
+      </w:pPr>
+      <w:r>
+        <w:rPr>
+          <w:b/>
+          <w:bCs/>
+        </w:rPr>
+        <w:t>Tool Runner Log</w:t>
+      </w:r>
+    </w:p>
+    <w:p/>
+    <w:p>
+      <w:r>
+        <w:t>INFO--08/06/2020 11:02:35 PM--Starting CA-CIE Tool Runner.</w:t>
+      </w:r>
+      <w:r>
+        <w:tab/>
+        <w:t>Logging to "output/testlogfile.txt"</w:t>
       </w:r>
     </w:p>
     <w:p>
       <w:r>
-        <w:rPr>
-          <w:b/>
-          <w:bCs/>
-        </w:rPr>
-        <w:lastRenderedPageBreak/>
-        <w:t>Testing Process Description</w:t>
+        <w:t>INFO--08/06/2020 11:02:35 PM--Code Version: 63140375918466bd0d783e985d6fe8e0eda338f4 v4.0: /home/ca/CA-CIE-Tools/</w:t>
+      </w:r>
+      <w:proofErr w:type="spellStart"/>
+      <w:r>
+        <w:t>pylib</w:t>
+      </w:r>
+      <w:proofErr w:type="spellEnd"/>
+      <w:r>
+        <w:t>/runner/runner.py&lt;--1bcfd6779e9cbdb82673405873a8e5e81514ae27</w:t>
+      </w:r>
+    </w:p>
+    <w:p/>
+    <w:p>
+      <w:r>
+        <w:t>INFO--08/06/2020 11:02:35 PM--Code Version: 42a66e69e6242a249cb59a8963bb4fe9c68a7ba9 Local repo SHA-1 has does not correspond to a remote repo release version: /home/ca/dose/test-maxDose/CA-CIE-Tools/pylib/camaxdose/maxDose.py&lt;--94e001bfe1b518dd48d20d81d68cf117d5c887a8</w:t>
+      </w:r>
+    </w:p>
+    <w:p/>
+    <w:p>
+      <w:r>
+        <w:t xml:space="preserve">INFO--08/06/2020 11:02:35 PM--QA Status: </w:t>
+      </w:r>
+      <w:proofErr w:type="gramStart"/>
+      <w:r>
+        <w:t>QUALIFIED :</w:t>
+      </w:r>
+      <w:proofErr w:type="gramEnd"/>
+      <w:r>
+        <w:t xml:space="preserve"> /home/ca/CA-CIE-Tools/pylib/runner/runner.py</w:t>
       </w:r>
     </w:p>
     <w:p>
       <w:r>
-        <w:t>[</w:t>
-      </w:r>
-      <w:r>
-        <w:rPr>
-          <w:highlight w:val="yellow"/>
-        </w:rPr>
-        <w:t xml:space="preserve">OPTIONAL </w:t>
-      </w:r>
-      <w:r>
-        <w:rPr>
-          <w:highlight w:val="yellow"/>
-        </w:rPr>
-        <w:t>SECTION IF THE</w:t>
-      </w:r>
-      <w:r>
-        <w:rPr>
-          <w:highlight w:val="yellow"/>
-        </w:rPr>
-        <w:t xml:space="preserve"> TESTING USES A SCRIPT OR ANOTHER PROGRAM. IF </w:t>
-      </w:r>
-      <w:r>
-        <w:rPr>
-          <w:highlight w:val="yellow"/>
-        </w:rPr>
-        <w:t xml:space="preserve">NO DETAILS ARE REQUIRED BEYOND THE BASIC ACCEPTANCE TEST PLAN CASE 1 BELOW THEN DELET THIS SECTION AND MOVE THE </w:t>
-      </w:r>
-      <w:r>
-        <w:rPr>
-          <w:b/>
-          <w:bCs/>
-          <w:highlight w:val="yellow"/>
-        </w:rPr>
-        <w:t>Tool Runner Log</w:t>
-      </w:r>
-      <w:r>
-        <w:rPr>
-          <w:highlight w:val="yellow"/>
-        </w:rPr>
-        <w:t xml:space="preserve"> SECTION UP IN THIS SECTION’S PLACE</w:t>
-      </w:r>
-      <w:r>
-        <w:t>]</w:t>
+        <w:t xml:space="preserve">INFO--08/06/2020 11:02:35 PM--QA Status: </w:t>
+      </w:r>
+      <w:proofErr w:type="gramStart"/>
+      <w:r>
+        <w:t>TEST :</w:t>
+      </w:r>
+      <w:proofErr w:type="gramEnd"/>
+      <w:r>
+        <w:t xml:space="preserve"> /home/ca/dose/test-maxDose/CA-CIE-Tools/pylib/camaxdose/maxDose.py</w:t>
+      </w:r>
+    </w:p>
+    <w:p>
+      <w:r>
+        <w:t>INFO--08/06/2020 11:02:35 PM--Invoking Command:"python3"</w:t>
+      </w:r>
+      <w:r>
+        <w:tab/>
+        <w:t>with Arguments:"/home/ca/dose/test-maxDose/CA-CIE-Tools/pylib/camaxdose/maxDose.py inputs/</w:t>
+      </w:r>
+      <w:proofErr w:type="spellStart"/>
+      <w:r>
+        <w:t>testControlInput.json</w:t>
+      </w:r>
+      <w:proofErr w:type="spellEnd"/>
+      <w:r>
+        <w:t>"</w:t>
+      </w:r>
+    </w:p>
+    <w:p>
+      <w:r>
+        <w:t>INFO--08/06/2020 11:02:35 PM--</w:t>
+      </w:r>
+      <w:proofErr w:type="spellStart"/>
+      <w:r>
+        <w:t>Username:ca</w:t>
+      </w:r>
+      <w:proofErr w:type="spellEnd"/>
+      <w:r>
+        <w:tab/>
+      </w:r>
+      <w:proofErr w:type="spellStart"/>
+      <w:proofErr w:type="gramStart"/>
+      <w:r>
+        <w:t>Computer:twotbbase</w:t>
+      </w:r>
+      <w:proofErr w:type="spellEnd"/>
+      <w:proofErr w:type="gramEnd"/>
+      <w:r>
+        <w:tab/>
+      </w:r>
+      <w:proofErr w:type="spellStart"/>
+      <w:r>
+        <w:t>Platform:Linux</w:t>
+      </w:r>
+      <w:proofErr w:type="spellEnd"/>
+      <w:r>
+        <w:t xml:space="preserve"> 4.15.0-111-generic #112-Ubuntu SMP Thu Jul 9 20:32:34 UTC 2020</w:t>
       </w:r>
     </w:p>
     <w:p/>
     <w:p/>
-    <w:p>
-      <w:pPr>
-        <w:rPr>
-          <w:b/>
-          <w:bCs/>
-        </w:rPr>
-      </w:pPr>
-      <w:r>
-        <w:rPr>
-          <w:b/>
-          <w:bCs/>
-        </w:rPr>
-        <w:t>Tool Runner Log</w:t>
-      </w:r>
-    </w:p>
-    <w:p>
-      <w:r>
-        <w:t>[</w:t>
-      </w:r>
-      <w:r>
-        <w:rPr>
-          <w:highlight w:val="yellow"/>
-        </w:rPr>
-        <w:t>COPY AND PASTE THE TOOL RUNNER LOG IN THIS AREA</w:t>
-      </w:r>
-      <w:r>
-        <w:rPr>
-          <w:highlight w:val="yellow"/>
-        </w:rPr>
-        <w:t xml:space="preserve"> FOR ACCEPTANCE TEST PLAN CASE 1</w:t>
-      </w:r>
-      <w:r>
-        <w:t>]</w:t>
-      </w:r>
-    </w:p>
     <w:p/>
     <w:p/>
     <w:tbl>
@@ -11897,11 +11797,13 @@
           </w:tcPr>
           <w:p>
             <w:pPr>
-              <w:pStyle w:val="Heading6"/>
-              <w:outlineLvl w:val="5"/>
-            </w:pPr>
-            <w:r>
-              <w:t>Table A-1</w:t>
+              <w:pStyle w:val="Table"/>
+            </w:pPr>
+            <w:r>
+              <w:t xml:space="preserve">Table </w:t>
+            </w:r>
+            <w:r>
+              <w:t>A1</w:t>
             </w:r>
           </w:p>
           <w:p>
@@ -11926,14 +11828,13 @@
                 </w:rPr>
                 <w:alias w:val="Keywords"/>
                 <w:tag w:val=""/>
-                <w:id w:val="-560323131"/>
+                <w:id w:val="-280501021"/>
                 <w:placeholder>
-                  <w:docPart w:val="2B843C4A27A34402BA53CF6C04C3FBFE"/>
+                  <w:docPart w:val="118D43FE9FBF4A4C8F5C1D6A03E8172F"/>
                 </w:placeholder>
                 <w:dataBinding w:prefixMappings="xmlns:ns0='http://purl.org/dc/elements/1.1/' xmlns:ns1='http://schemas.openxmlformats.org/package/2006/metadata/core-properties' " w:xpath="/ns1:coreProperties[1]/ns1:keywords[1]" w:storeItemID="{6C3C8BC8-F283-45AE-878A-BAB7291924A1}"/>
                 <w:text/>
               </w:sdtPr>
-              <w:sdtEndPr/>
               <w:sdtContent>
                 <w:proofErr w:type="spellStart"/>
                 <w:r>
@@ -12005,14 +11906,13 @@
                 </w:rPr>
                 <w:alias w:val="Keywords"/>
                 <w:tag w:val=""/>
-                <w:id w:val="927769467"/>
+                <w:id w:val="933092623"/>
                 <w:placeholder>
-                  <w:docPart w:val="D1EE0C3F918E4592941D2E39D0C58C5C"/>
+                  <w:docPart w:val="1529FC838D5542A3817D5925A3D88F93"/>
                 </w:placeholder>
                 <w:dataBinding w:prefixMappings="xmlns:ns0='http://purl.org/dc/elements/1.1/' xmlns:ns1='http://schemas.openxmlformats.org/package/2006/metadata/core-properties' " w:xpath="/ns1:coreProperties[1]/ns1:keywords[1]" w:storeItemID="{6C3C8BC8-F283-45AE-878A-BAB7291924A1}"/>
                 <w:text/>
               </w:sdtPr>
-              <w:sdtEndPr/>
               <w:sdtContent>
                 <w:proofErr w:type="spellStart"/>
                 <w:r>
@@ -12083,14 +11983,13 @@
                 </w:rPr>
                 <w:alias w:val="Keywords"/>
                 <w:tag w:val=""/>
-                <w:id w:val="118343825"/>
+                <w:id w:val="64390459"/>
                 <w:placeholder>
-                  <w:docPart w:val="02D4F4EBF7194308872A90920415122D"/>
+                  <w:docPart w:val="8B828E018BFB494A8DD60F8A8E3C8F18"/>
                 </w:placeholder>
                 <w:dataBinding w:prefixMappings="xmlns:ns0='http://purl.org/dc/elements/1.1/' xmlns:ns1='http://schemas.openxmlformats.org/package/2006/metadata/core-properties' " w:xpath="/ns1:coreProperties[1]/ns1:keywords[1]" w:storeItemID="{6C3C8BC8-F283-45AE-878A-BAB7291924A1}"/>
                 <w:text/>
               </w:sdtPr>
-              <w:sdtEndPr/>
               <w:sdtContent>
                 <w:r>
                   <w:rPr>
@@ -12151,6 +12050,14 @@
               </w:rPr>
               <w:t>Date:</w:t>
             </w:r>
+            <w:r>
+              <w:rPr>
+                <w:rFonts w:ascii="Arial" w:hAnsi="Arial"/>
+                <w:b/>
+                <w:sz w:val="20"/>
+              </w:rPr>
+              <w:t xml:space="preserve"> 8/6/2020</w:t>
+            </w:r>
           </w:p>
         </w:tc>
       </w:tr>
@@ -12223,24 +12130,25 @@
                 <w:b/>
                 <w:sz w:val="20"/>
               </w:rPr>
-              <w:t>[</w:t>
-            </w:r>
-            <w:r>
-              <w:rPr>
-                <w:rFonts w:ascii="Arial" w:hAnsi="Arial"/>
-                <w:b/>
-                <w:sz w:val="20"/>
-                <w:highlight w:val="yellow"/>
-              </w:rPr>
-              <w:t>PUT LINK TO THE DIRECTORY HERE</w:t>
-            </w:r>
-            <w:r>
-              <w:rPr>
-                <w:rFonts w:ascii="Arial" w:hAnsi="Arial"/>
-                <w:b/>
-                <w:sz w:val="20"/>
-              </w:rPr>
-              <w:t>]</w:t>
+              <w:t>/home/ca/dose/test-</w:t>
+            </w:r>
+            <w:proofErr w:type="spellStart"/>
+            <w:r>
+              <w:rPr>
+                <w:rFonts w:ascii="Arial" w:hAnsi="Arial"/>
+                <w:b/>
+                <w:sz w:val="20"/>
+              </w:rPr>
+              <w:t>maxDose</w:t>
+            </w:r>
+            <w:proofErr w:type="spellEnd"/>
+            <w:r>
+              <w:rPr>
+                <w:rFonts w:ascii="Arial" w:hAnsi="Arial"/>
+                <w:b/>
+                <w:sz w:val="20"/>
+              </w:rPr>
+              <w:t>/output/testlogfile.txt</w:t>
             </w:r>
           </w:p>
         </w:tc>
@@ -12271,7 +12179,7 @@
                 <w:b/>
                 <w:sz w:val="20"/>
               </w:rPr>
-              <w:t>Test Performed By:</w:t>
+              <w:t>Test Performed By: Neira Mondragon</w:t>
             </w:r>
           </w:p>
         </w:tc>
@@ -12316,10 +12224,19 @@
                 <w:rFonts w:ascii="Arial" w:hAnsi="Arial"/>
                 <w:b/>
                 <w:sz w:val="20"/>
-                <w:highlight w:val="yellow"/>
-              </w:rPr>
-              <w:t>[PROVIDE LINK TO TESTING DIRECTORY]</w:t>
-            </w:r>
+              </w:rPr>
+              <w:t>/home/ca/dose/test-</w:t>
+            </w:r>
+            <w:proofErr w:type="spellStart"/>
+            <w:r>
+              <w:rPr>
+                <w:rFonts w:ascii="Arial" w:hAnsi="Arial"/>
+                <w:b/>
+                <w:sz w:val="20"/>
+              </w:rPr>
+              <w:t>maxDose</w:t>
+            </w:r>
+            <w:proofErr w:type="spellEnd"/>
           </w:p>
         </w:tc>
       </w:tr>
@@ -12496,7 +12413,14 @@
                 <w:rFonts w:ascii="Arial" w:hAnsi="Arial"/>
                 <w:sz w:val="20"/>
               </w:rPr>
-              <w:t>Navigate to the Testing Directory</w:t>
+              <w:t>You will need to log in to the server to perform this test.  Please request the server location and login credentials from the lead developer.</w:t>
+            </w:r>
+            <w:r>
+              <w:rPr>
+                <w:rFonts w:ascii="Arial" w:hAnsi="Arial"/>
+                <w:sz w:val="20"/>
+              </w:rPr>
+              <w:br/>
             </w:r>
           </w:p>
         </w:tc>
@@ -12550,8 +12474,46 @@
                 <w:rFonts w:ascii="Arial" w:hAnsi="Arial"/>
                 <w:sz w:val="20"/>
               </w:rPr>
-              <w:t>…</w:t>
-            </w:r>
+              <w:t>cd into the test directory by typing into the console and press enter:</w:t>
+            </w:r>
+          </w:p>
+          <w:p>
+            <w:pPr>
+              <w:pStyle w:val="H1bodytext"/>
+              <w:spacing w:after="0"/>
+              <w:ind w:left="0"/>
+              <w:rPr>
+                <w:rFonts w:ascii="Arial" w:hAnsi="Arial"/>
+                <w:sz w:val="20"/>
+              </w:rPr>
+            </w:pPr>
+          </w:p>
+          <w:p>
+            <w:pPr>
+              <w:pStyle w:val="H1bodytext"/>
+              <w:spacing w:after="0"/>
+              <w:ind w:left="0"/>
+              <w:rPr>
+                <w:rFonts w:ascii="Consolas" w:hAnsi="Consolas"/>
+                <w:sz w:val="20"/>
+              </w:rPr>
+            </w:pPr>
+            <w:r>
+              <w:rPr>
+                <w:rFonts w:ascii="Consolas" w:hAnsi="Consolas"/>
+                <w:sz w:val="20"/>
+              </w:rPr>
+              <w:t>cd ~/dose/test-</w:t>
+            </w:r>
+            <w:proofErr w:type="spellStart"/>
+            <w:r>
+              <w:rPr>
+                <w:rFonts w:ascii="Consolas" w:hAnsi="Consolas"/>
+                <w:sz w:val="20"/>
+              </w:rPr>
+              <w:t>maxDose</w:t>
+            </w:r>
+            <w:proofErr w:type="spellEnd"/>
           </w:p>
         </w:tc>
         <w:tc>
@@ -12569,13 +12531,6 @@
                 <w:sz w:val="20"/>
               </w:rPr>
             </w:pPr>
-            <w:r>
-              <w:rPr>
-                <w:rFonts w:ascii="Arial" w:hAnsi="Arial"/>
-                <w:sz w:val="20"/>
-              </w:rPr>
-              <w:t>…</w:t>
-            </w:r>
           </w:p>
         </w:tc>
         <w:tc>
@@ -12594,6 +12549,13 @@
                 <w:sz w:val="20"/>
               </w:rPr>
             </w:pPr>
+            <w:r>
+              <w:rPr>
+                <w:rFonts w:ascii="Arial" w:hAnsi="Arial"/>
+                <w:sz w:val="20"/>
+              </w:rPr>
+              <w:t>NA</w:t>
+            </w:r>
           </w:p>
         </w:tc>
       </w:tr>
@@ -12646,7 +12608,36 @@
                 <w:rFonts w:ascii="Arial" w:hAnsi="Arial"/>
                 <w:sz w:val="20"/>
               </w:rPr>
-              <w:t>…</w:t>
+              <w:t>Run the test script by typing into console and press enter:</w:t>
+            </w:r>
+          </w:p>
+          <w:p>
+            <w:pPr>
+              <w:pStyle w:val="H1bodytext"/>
+              <w:spacing w:after="0"/>
+              <w:ind w:left="0"/>
+              <w:rPr>
+                <w:rFonts w:ascii="Arial" w:hAnsi="Arial"/>
+                <w:sz w:val="20"/>
+              </w:rPr>
+            </w:pPr>
+          </w:p>
+          <w:p>
+            <w:pPr>
+              <w:pStyle w:val="H1bodytext"/>
+              <w:spacing w:after="0"/>
+              <w:ind w:left="0"/>
+              <w:rPr>
+                <w:rFonts w:ascii="Consolas" w:hAnsi="Consolas"/>
+                <w:sz w:val="20"/>
+              </w:rPr>
+            </w:pPr>
+            <w:r>
+              <w:rPr>
+                <w:rFonts w:ascii="Consolas" w:hAnsi="Consolas"/>
+                <w:sz w:val="20"/>
+              </w:rPr>
+              <w:t>./testMaxDoseAT1.sh</w:t>
             </w:r>
           </w:p>
         </w:tc>
@@ -12670,7 +12661,23 @@
                 <w:rFonts w:ascii="Arial" w:hAnsi="Arial"/>
                 <w:sz w:val="20"/>
               </w:rPr>
-              <w:t>…</w:t>
+              <w:t xml:space="preserve">The script begins to </w:t>
+            </w:r>
+            <w:proofErr w:type="gramStart"/>
+            <w:r>
+              <w:rPr>
+                <w:rFonts w:ascii="Arial" w:hAnsi="Arial"/>
+                <w:sz w:val="20"/>
+              </w:rPr>
+              <w:t>run</w:t>
+            </w:r>
+            <w:proofErr w:type="gramEnd"/>
+            <w:r>
+              <w:rPr>
+                <w:rFonts w:ascii="Arial" w:hAnsi="Arial"/>
+                <w:sz w:val="20"/>
+              </w:rPr>
+              <w:t xml:space="preserve"> and the console notifies you that Acceptance test 1 has started and that the output is logged to output/testlogfile.txt</w:t>
             </w:r>
           </w:p>
         </w:tc>
@@ -12690,6 +12697,13 @@
                 <w:sz w:val="20"/>
               </w:rPr>
             </w:pPr>
+            <w:r>
+              <w:rPr>
+                <w:rFonts w:ascii="Arial" w:hAnsi="Arial"/>
+                <w:sz w:val="20"/>
+              </w:rPr>
+              <w:t>Pass</w:t>
+            </w:r>
           </w:p>
         </w:tc>
       </w:tr>
@@ -12742,7 +12756,88 @@
                 <w:rFonts w:ascii="Arial" w:hAnsi="Arial"/>
                 <w:sz w:val="20"/>
               </w:rPr>
-              <w:t>…</w:t>
+              <w:t>Obtain information from the input control file and enter it into the fields in the box on the right:</w:t>
+            </w:r>
+          </w:p>
+          <w:p>
+            <w:pPr>
+              <w:pStyle w:val="H1bodytext"/>
+              <w:spacing w:after="0"/>
+              <w:ind w:left="0"/>
+              <w:rPr>
+                <w:rFonts w:ascii="Arial" w:hAnsi="Arial"/>
+                <w:sz w:val="20"/>
+              </w:rPr>
+            </w:pPr>
+          </w:p>
+          <w:p>
+            <w:pPr>
+              <w:pStyle w:val="H1bodytext"/>
+              <w:spacing w:after="0"/>
+              <w:ind w:left="0"/>
+              <w:rPr>
+                <w:rFonts w:ascii="Arial" w:hAnsi="Arial"/>
+                <w:sz w:val="20"/>
+              </w:rPr>
+            </w:pPr>
+            <w:r>
+              <w:rPr>
+                <w:rFonts w:ascii="Arial" w:hAnsi="Arial"/>
+                <w:sz w:val="20"/>
+              </w:rPr>
+              <w:t>Type the following into the console and press enter</w:t>
+            </w:r>
+          </w:p>
+          <w:p>
+            <w:pPr>
+              <w:pStyle w:val="H1bodytext"/>
+              <w:spacing w:after="0"/>
+              <w:ind w:left="0"/>
+              <w:rPr>
+                <w:rFonts w:ascii="Arial" w:hAnsi="Arial"/>
+                <w:sz w:val="20"/>
+              </w:rPr>
+            </w:pPr>
+          </w:p>
+          <w:p>
+            <w:pPr>
+              <w:pStyle w:val="H1bodytext"/>
+              <w:spacing w:after="0"/>
+              <w:ind w:left="0"/>
+              <w:rPr>
+                <w:rFonts w:ascii="Consolas" w:hAnsi="Consolas"/>
+                <w:sz w:val="20"/>
+              </w:rPr>
+            </w:pPr>
+            <w:r>
+              <w:rPr>
+                <w:rFonts w:ascii="Consolas" w:hAnsi="Consolas"/>
+                <w:sz w:val="20"/>
+              </w:rPr>
+              <w:t>vim -R inputs/</w:t>
+            </w:r>
+            <w:proofErr w:type="spellStart"/>
+            <w:r>
+              <w:rPr>
+                <w:rFonts w:ascii="Consolas" w:hAnsi="Consolas"/>
+                <w:sz w:val="20"/>
+              </w:rPr>
+              <w:t>testControlInput.json</w:t>
+            </w:r>
+            <w:proofErr w:type="spellEnd"/>
+            <w:r>
+              <w:rPr>
+                <w:rFonts w:ascii="Consolas" w:hAnsi="Consolas"/>
+                <w:sz w:val="20"/>
+              </w:rPr>
+              <w:br/>
+            </w:r>
+            <w:r>
+              <w:rPr>
+                <w:rFonts w:ascii="Consolas" w:hAnsi="Consolas"/>
+                <w:sz w:val="20"/>
+              </w:rPr>
+              <w:br/>
             </w:r>
           </w:p>
         </w:tc>
@@ -12766,8 +12861,289 @@
                 <w:rFonts w:ascii="Arial" w:hAnsi="Arial"/>
                 <w:sz w:val="20"/>
               </w:rPr>
-              <w:t>…</w:t>
-            </w:r>
+              <w:lastRenderedPageBreak/>
+              <w:t xml:space="preserve">1) Number of unique objects in the “domain” field (each object </w:t>
+            </w:r>
+            <w:r>
+              <w:rPr>
+                <w:rFonts w:ascii="Arial" w:hAnsi="Arial"/>
+                <w:sz w:val="20"/>
+              </w:rPr>
+              <w:lastRenderedPageBreak/>
+              <w:t>has a “name” and “</w:t>
+            </w:r>
+            <w:proofErr w:type="spellStart"/>
+            <w:r>
+              <w:rPr>
+                <w:rFonts w:ascii="Arial" w:hAnsi="Arial"/>
+                <w:sz w:val="20"/>
+              </w:rPr>
+              <w:t>fpath</w:t>
+            </w:r>
+            <w:proofErr w:type="spellEnd"/>
+            <w:r>
+              <w:rPr>
+                <w:rFonts w:ascii="Arial" w:hAnsi="Arial"/>
+                <w:sz w:val="20"/>
+              </w:rPr>
+              <w:t>” attribute):</w:t>
+            </w:r>
+          </w:p>
+          <w:p>
+            <w:pPr>
+              <w:pStyle w:val="H1bodytext"/>
+              <w:spacing w:after="0"/>
+              <w:ind w:left="0"/>
+              <w:rPr>
+                <w:rFonts w:ascii="Arial" w:hAnsi="Arial"/>
+                <w:sz w:val="20"/>
+              </w:rPr>
+            </w:pPr>
+          </w:p>
+          <w:p>
+            <w:pPr>
+              <w:pStyle w:val="H1bodytext"/>
+              <w:spacing w:after="0"/>
+              <w:ind w:left="0"/>
+              <w:rPr>
+                <w:rFonts w:ascii="Arial" w:hAnsi="Arial"/>
+                <w:sz w:val="20"/>
+              </w:rPr>
+            </w:pPr>
+            <w:r>
+              <w:rPr>
+                <w:rFonts w:ascii="Arial" w:hAnsi="Arial"/>
+                <w:sz w:val="20"/>
+              </w:rPr>
+              <w:t>NDOMAINS = ______3______</w:t>
+            </w:r>
+            <w:r>
+              <w:rPr>
+                <w:rFonts w:ascii="Arial" w:hAnsi="Arial"/>
+                <w:sz w:val="20"/>
+              </w:rPr>
+              <w:br/>
+            </w:r>
+          </w:p>
+          <w:p>
+            <w:pPr>
+              <w:pStyle w:val="H1bodytext"/>
+              <w:spacing w:after="0"/>
+              <w:ind w:left="0"/>
+              <w:rPr>
+                <w:rFonts w:ascii="Arial" w:hAnsi="Arial"/>
+                <w:sz w:val="20"/>
+              </w:rPr>
+            </w:pPr>
+          </w:p>
+          <w:p>
+            <w:pPr>
+              <w:pStyle w:val="H1bodytext"/>
+              <w:spacing w:after="0"/>
+              <w:ind w:left="0"/>
+              <w:rPr>
+                <w:rFonts w:ascii="Arial" w:hAnsi="Arial"/>
+                <w:sz w:val="20"/>
+              </w:rPr>
+            </w:pPr>
+            <w:r>
+              <w:rPr>
+                <w:rFonts w:ascii="Arial" w:hAnsi="Arial"/>
+                <w:sz w:val="20"/>
+              </w:rPr>
+              <w:t>2) Number of unique objects in the “</w:t>
+            </w:r>
+            <w:proofErr w:type="spellStart"/>
+            <w:r>
+              <w:rPr>
+                <w:rFonts w:ascii="Arial" w:hAnsi="Arial"/>
+                <w:sz w:val="20"/>
+              </w:rPr>
+              <w:t>dateranges</w:t>
+            </w:r>
+            <w:proofErr w:type="spellEnd"/>
+            <w:r>
+              <w:rPr>
+                <w:rFonts w:ascii="Arial" w:hAnsi="Arial"/>
+                <w:sz w:val="20"/>
+              </w:rPr>
+              <w:t>” field (each object has a “</w:t>
+            </w:r>
+            <w:proofErr w:type="spellStart"/>
+            <w:r>
+              <w:rPr>
+                <w:rFonts w:ascii="Arial" w:hAnsi="Arial"/>
+                <w:sz w:val="20"/>
+              </w:rPr>
+              <w:t>start_year</w:t>
+            </w:r>
+            <w:proofErr w:type="spellEnd"/>
+            <w:r>
+              <w:rPr>
+                <w:rFonts w:ascii="Arial" w:hAnsi="Arial"/>
+                <w:sz w:val="20"/>
+              </w:rPr>
+              <w:t>” and “</w:t>
+            </w:r>
+            <w:proofErr w:type="spellStart"/>
+            <w:r>
+              <w:rPr>
+                <w:rFonts w:ascii="Arial" w:hAnsi="Arial"/>
+                <w:sz w:val="20"/>
+              </w:rPr>
+              <w:t>end_year</w:t>
+            </w:r>
+            <w:proofErr w:type="spellEnd"/>
+            <w:r>
+              <w:rPr>
+                <w:rFonts w:ascii="Arial" w:hAnsi="Arial"/>
+                <w:sz w:val="20"/>
+              </w:rPr>
+              <w:t>” attributes):</w:t>
+            </w:r>
+          </w:p>
+          <w:p>
+            <w:pPr>
+              <w:pStyle w:val="H1bodytext"/>
+              <w:spacing w:after="0"/>
+              <w:ind w:left="0"/>
+              <w:rPr>
+                <w:rFonts w:ascii="Arial" w:hAnsi="Arial"/>
+                <w:sz w:val="20"/>
+              </w:rPr>
+            </w:pPr>
+          </w:p>
+          <w:p>
+            <w:pPr>
+              <w:pStyle w:val="H1bodytext"/>
+              <w:spacing w:after="0"/>
+              <w:ind w:left="0"/>
+              <w:rPr>
+                <w:rFonts w:ascii="Arial" w:hAnsi="Arial"/>
+                <w:sz w:val="20"/>
+              </w:rPr>
+            </w:pPr>
+            <w:r>
+              <w:rPr>
+                <w:rFonts w:ascii="Arial" w:hAnsi="Arial"/>
+                <w:b/>
+                <w:bCs/>
+                <w:sz w:val="20"/>
+              </w:rPr>
+              <w:t>NINTERVALS</w:t>
+            </w:r>
+            <w:r>
+              <w:rPr>
+                <w:rFonts w:ascii="Arial" w:hAnsi="Arial"/>
+                <w:sz w:val="20"/>
+              </w:rPr>
+              <w:t xml:space="preserve"> = ____2____</w:t>
+            </w:r>
+          </w:p>
+          <w:p>
+            <w:pPr>
+              <w:pStyle w:val="H1bodytext"/>
+              <w:spacing w:after="0"/>
+              <w:ind w:left="0"/>
+              <w:rPr>
+                <w:rFonts w:ascii="Arial" w:hAnsi="Arial"/>
+                <w:sz w:val="20"/>
+              </w:rPr>
+            </w:pPr>
+          </w:p>
+          <w:p>
+            <w:pPr>
+              <w:pStyle w:val="H1bodytext"/>
+              <w:spacing w:after="0"/>
+              <w:ind w:left="0"/>
+              <w:rPr>
+                <w:rFonts w:ascii="Arial" w:hAnsi="Arial"/>
+                <w:sz w:val="20"/>
+              </w:rPr>
+            </w:pPr>
+            <w:r>
+              <w:rPr>
+                <w:rFonts w:ascii="Arial" w:hAnsi="Arial"/>
+                <w:sz w:val="20"/>
+              </w:rPr>
+              <w:t>3) Write down the argument to the right of “</w:t>
+            </w:r>
+            <w:proofErr w:type="spellStart"/>
+            <w:r>
+              <w:rPr>
+                <w:rFonts w:ascii="Arial" w:hAnsi="Arial"/>
+                <w:sz w:val="20"/>
+              </w:rPr>
+              <w:t>outputdir</w:t>
+            </w:r>
+            <w:proofErr w:type="spellEnd"/>
+            <w:r>
+              <w:rPr>
+                <w:rFonts w:ascii="Arial" w:hAnsi="Arial"/>
+                <w:sz w:val="20"/>
+              </w:rPr>
+              <w:t>” field:</w:t>
+            </w:r>
+          </w:p>
+          <w:p>
+            <w:pPr>
+              <w:pStyle w:val="H1bodytext"/>
+              <w:spacing w:after="0"/>
+              <w:ind w:left="0"/>
+              <w:rPr>
+                <w:rFonts w:ascii="Arial" w:hAnsi="Arial"/>
+                <w:sz w:val="20"/>
+              </w:rPr>
+            </w:pPr>
+          </w:p>
+          <w:p>
+            <w:pPr>
+              <w:pStyle w:val="H1bodytext"/>
+              <w:spacing w:after="0"/>
+              <w:ind w:left="0"/>
+              <w:rPr>
+                <w:rFonts w:ascii="Arial" w:hAnsi="Arial"/>
+                <w:sz w:val="20"/>
+              </w:rPr>
+            </w:pPr>
+          </w:p>
+          <w:p>
+            <w:pPr>
+              <w:pStyle w:val="H1bodytext"/>
+              <w:spacing w:after="0"/>
+              <w:ind w:left="0"/>
+              <w:rPr>
+                <w:rFonts w:ascii="Arial" w:hAnsi="Arial"/>
+                <w:sz w:val="20"/>
+              </w:rPr>
+            </w:pPr>
+            <w:r>
+              <w:rPr>
+                <w:rFonts w:ascii="Arial" w:hAnsi="Arial"/>
+                <w:b/>
+                <w:bCs/>
+                <w:sz w:val="20"/>
+              </w:rPr>
+              <w:t>OUTDIR</w:t>
+            </w:r>
+            <w:r>
+              <w:rPr>
+                <w:rFonts w:ascii="Arial" w:hAnsi="Arial"/>
+                <w:sz w:val="20"/>
+              </w:rPr>
+              <w:t xml:space="preserve"> = _______output________</w:t>
+            </w:r>
+          </w:p>
+          <w:p>
+            <w:pPr>
+              <w:pStyle w:val="H1bodytext"/>
+              <w:spacing w:after="0"/>
+              <w:ind w:left="0"/>
+              <w:rPr>
+                <w:rFonts w:ascii="Arial" w:hAnsi="Arial"/>
+                <w:sz w:val="20"/>
+              </w:rPr>
+            </w:pPr>
           </w:p>
         </w:tc>
         <w:tc>
@@ -12785,6 +13161,14 @@
                 <w:sz w:val="20"/>
               </w:rPr>
             </w:pPr>
+            <w:r>
+              <w:rPr>
+                <w:rFonts w:ascii="Arial" w:hAnsi="Arial"/>
+                <w:sz w:val="20"/>
+              </w:rPr>
+              <w:lastRenderedPageBreak/>
+              <w:t>Pass</w:t>
+            </w:r>
           </w:p>
         </w:tc>
       </w:tr>
@@ -12837,8 +13221,70 @@
                 <w:rFonts w:ascii="Arial" w:hAnsi="Arial"/>
                 <w:sz w:val="20"/>
               </w:rPr>
-              <w:t>…</w:t>
-            </w:r>
+              <w:t>Type the following into the console and press enter:</w:t>
+            </w:r>
+          </w:p>
+          <w:p>
+            <w:pPr>
+              <w:pStyle w:val="H1bodytext"/>
+              <w:spacing w:after="0"/>
+              <w:ind w:left="0"/>
+              <w:rPr>
+                <w:rFonts w:ascii="Arial" w:hAnsi="Arial"/>
+                <w:sz w:val="20"/>
+              </w:rPr>
+            </w:pPr>
+          </w:p>
+          <w:p>
+            <w:pPr>
+              <w:pStyle w:val="H1bodytext"/>
+              <w:spacing w:after="0"/>
+              <w:ind w:left="0"/>
+              <w:rPr>
+                <w:rFonts w:ascii="Arial" w:hAnsi="Arial"/>
+                <w:sz w:val="20"/>
+              </w:rPr>
+            </w:pPr>
+            <w:r>
+              <w:rPr>
+                <w:rFonts w:ascii="Consolas" w:hAnsi="Consolas"/>
+                <w:sz w:val="20"/>
+              </w:rPr>
+              <w:t>ls</w:t>
+            </w:r>
+            <w:r>
+              <w:rPr>
+                <w:rFonts w:ascii="Arial" w:hAnsi="Arial"/>
+                <w:sz w:val="20"/>
+              </w:rPr>
+              <w:t xml:space="preserve"> [OUTDIR]</w:t>
+            </w:r>
+            <w:r>
+              <w:rPr>
+                <w:rFonts w:ascii="Arial" w:hAnsi="Arial"/>
+                <w:sz w:val="20"/>
+              </w:rPr>
+              <w:br/>
+            </w:r>
+            <w:r>
+              <w:rPr>
+                <w:rFonts w:ascii="Arial" w:hAnsi="Arial"/>
+                <w:sz w:val="20"/>
+              </w:rPr>
+              <w:br/>
+              <w:t>where OUTDIR is the value you wrote down in the previous step.</w:t>
+            </w:r>
+          </w:p>
+          <w:p>
+            <w:pPr>
+              <w:pStyle w:val="H1bodytext"/>
+              <w:spacing w:after="0"/>
+              <w:ind w:left="0"/>
+              <w:rPr>
+                <w:rFonts w:ascii="Arial" w:hAnsi="Arial"/>
+                <w:sz w:val="20"/>
+              </w:rPr>
+            </w:pPr>
           </w:p>
         </w:tc>
         <w:tc>
@@ -12861,7 +13307,83 @@
                 <w:rFonts w:ascii="Arial" w:hAnsi="Arial"/>
                 <w:sz w:val="20"/>
               </w:rPr>
-              <w:t>…</w:t>
+              <w:t>There are NINTERVALS * NDOMAINS files starting with the prefix “</w:t>
+            </w:r>
+            <w:proofErr w:type="spellStart"/>
+            <w:r>
+              <w:rPr>
+                <w:rFonts w:ascii="Arial" w:hAnsi="Arial"/>
+                <w:sz w:val="20"/>
+              </w:rPr>
+              <w:t>max_for_pathway_for_time</w:t>
+            </w:r>
+            <w:proofErr w:type="spellEnd"/>
+            <w:r>
+              <w:rPr>
+                <w:rFonts w:ascii="Arial" w:hAnsi="Arial"/>
+                <w:sz w:val="20"/>
+              </w:rPr>
+              <w:t>”</w:t>
+            </w:r>
+          </w:p>
+          <w:p>
+            <w:pPr>
+              <w:pStyle w:val="H1bodytext"/>
+              <w:spacing w:after="0"/>
+              <w:ind w:left="0"/>
+              <w:rPr>
+                <w:rFonts w:ascii="Arial" w:hAnsi="Arial"/>
+                <w:sz w:val="20"/>
+              </w:rPr>
+            </w:pPr>
+          </w:p>
+          <w:p>
+            <w:pPr>
+              <w:pStyle w:val="H1bodytext"/>
+              <w:spacing w:after="0"/>
+              <w:ind w:left="0"/>
+              <w:rPr>
+                <w:rFonts w:ascii="Arial" w:hAnsi="Arial"/>
+                <w:sz w:val="20"/>
+              </w:rPr>
+            </w:pPr>
+            <w:r>
+              <w:rPr>
+                <w:rFonts w:ascii="Arial" w:hAnsi="Arial"/>
+                <w:sz w:val="20"/>
+              </w:rPr>
+              <w:t>There are NINTERVALS * NDOMAINS files starting with prefix “</w:t>
+            </w:r>
+            <w:proofErr w:type="spellStart"/>
+            <w:r>
+              <w:rPr>
+                <w:rFonts w:ascii="Arial" w:hAnsi="Arial"/>
+                <w:sz w:val="20"/>
+              </w:rPr>
+              <w:t>max_for_pathway</w:t>
+            </w:r>
+            <w:proofErr w:type="spellEnd"/>
+            <w:r>
+              <w:rPr>
+                <w:rFonts w:ascii="Arial" w:hAnsi="Arial"/>
+                <w:sz w:val="20"/>
+              </w:rPr>
+              <w:t>”</w:t>
+            </w:r>
+            <w:r>
+              <w:rPr>
+                <w:rFonts w:ascii="Arial" w:hAnsi="Arial"/>
+                <w:sz w:val="20"/>
+              </w:rPr>
+              <w:br/>
+            </w:r>
+            <w:r>
+              <w:rPr>
+                <w:rFonts w:ascii="Arial" w:hAnsi="Arial"/>
+                <w:sz w:val="20"/>
+              </w:rPr>
+              <w:br/>
+              <w:t>there is one file labeled “testlogfile.txt”</w:t>
             </w:r>
           </w:p>
         </w:tc>
@@ -12880,91 +13402,19 @@
                 <w:sz w:val="20"/>
               </w:rPr>
             </w:pPr>
+            <w:r>
+              <w:rPr>
+                <w:rFonts w:ascii="Arial" w:hAnsi="Arial"/>
+                <w:sz w:val="20"/>
+              </w:rPr>
+              <w:t>Pass</w:t>
+            </w:r>
           </w:p>
         </w:tc>
       </w:tr>
     </w:tbl>
     <w:p/>
     <w:p/>
-    <w:p/>
-    <w:p/>
-    <w:p>
-      <w:pPr>
-        <w:spacing w:after="160" w:line="259" w:lineRule="auto"/>
-      </w:pPr>
-      <w:r>
-        <w:br w:type="page"/>
-      </w:r>
-    </w:p>
-    <w:p>
-      <w:r>
-        <w:rPr>
-          <w:b/>
-          <w:bCs/>
-        </w:rPr>
-        <w:lastRenderedPageBreak/>
-        <w:t>Testing Process Description</w:t>
-      </w:r>
-    </w:p>
-    <w:p>
-      <w:r>
-        <w:t>[</w:t>
-      </w:r>
-      <w:r>
-        <w:rPr>
-          <w:highlight w:val="yellow"/>
-        </w:rPr>
-        <w:t xml:space="preserve">OPTIONAL SECTION IF THE TESTING USES A SCRIPT OR ANOTHER PROGRAM. IF NO DETAILS ARE REQUIRED BEYOND THE BASIC ACCEPTANCE TEST PLAN CASE 1 BELOW THEN DELET THIS SECTION AND MOVE THE </w:t>
-      </w:r>
-      <w:r>
-        <w:rPr>
-          <w:b/>
-          <w:bCs/>
-          <w:highlight w:val="yellow"/>
-        </w:rPr>
-        <w:t>Tool Runner Log</w:t>
-      </w:r>
-      <w:r>
-        <w:rPr>
-          <w:highlight w:val="yellow"/>
-        </w:rPr>
-        <w:t xml:space="preserve"> SECTION UP IN THIS SECTION’S PLACE</w:t>
-      </w:r>
-      <w:r>
-        <w:t>]</w:t>
-      </w:r>
-    </w:p>
-    <w:p/>
-    <w:p/>
-    <w:p>
-      <w:pPr>
-        <w:rPr>
-          <w:b/>
-          <w:bCs/>
-        </w:rPr>
-      </w:pPr>
-      <w:r>
-        <w:rPr>
-          <w:b/>
-          <w:bCs/>
-        </w:rPr>
-        <w:t>Tool Runner Log</w:t>
-      </w:r>
-    </w:p>
-    <w:p>
-      <w:r>
-        <w:t>[</w:t>
-      </w:r>
-      <w:r>
-        <w:rPr>
-          <w:highlight w:val="yellow"/>
-        </w:rPr>
-        <w:t>COPY AND PASTE THE TOOL RUNNER LOG IN THIS AREA FOR ACCEPTANCE TEST PLAN CASE 1</w:t>
-      </w:r>
-      <w:r>
-        <w:t>]</w:t>
-      </w:r>
-    </w:p>
     <w:p/>
     <w:p/>
     <w:tbl>
@@ -12976,8 +13426,8 @@
       </w:tblPr>
       <w:tblGrid>
         <w:gridCol w:w="650"/>
-        <w:gridCol w:w="4210"/>
-        <w:gridCol w:w="3016"/>
+        <w:gridCol w:w="4300"/>
+        <w:gridCol w:w="2926"/>
         <w:gridCol w:w="1484"/>
       </w:tblGrid>
       <w:tr>
@@ -13000,95 +13450,16 @@
           </w:tcPr>
           <w:p>
             <w:pPr>
-              <w:pStyle w:val="Heading6"/>
-              <w:outlineLvl w:val="5"/>
-              <w:rPr>
-                <w:sz w:val="20"/>
-              </w:rPr>
-            </w:pPr>
-            <w:r>
-              <w:t>Table A-2</w:t>
-            </w:r>
-          </w:p>
-          <w:p>
-            <w:pPr>
-              <w:pStyle w:val="H1bodytext"/>
-              <w:spacing w:after="0"/>
-              <w:ind w:left="0"/>
-              <w:jc w:val="center"/>
-              <w:rPr>
-                <w:rFonts w:ascii="Arial" w:hAnsi="Arial"/>
-                <w:b/>
-                <w:szCs w:val="22"/>
-              </w:rPr>
-            </w:pPr>
-            <w:sdt>
-              <w:sdtPr>
-                <w:rPr>
-                  <w:rFonts w:ascii="Arial" w:hAnsi="Arial"/>
-                  <w:b/>
-                  <w:bCs/>
-                  <w:szCs w:val="22"/>
-                </w:rPr>
-                <w:alias w:val="Keywords"/>
-                <w:tag w:val=""/>
-                <w:id w:val="-857894715"/>
-                <w:placeholder>
-                  <w:docPart w:val="8616CCCB3D67418EAA4A14CFB45B9F04"/>
-                </w:placeholder>
-                <w:dataBinding w:prefixMappings="xmlns:ns0='http://purl.org/dc/elements/1.1/' xmlns:ns1='http://schemas.openxmlformats.org/package/2006/metadata/core-properties' " w:xpath="/ns1:coreProperties[1]/ns1:keywords[1]" w:storeItemID="{6C3C8BC8-F283-45AE-878A-BAB7291924A1}"/>
-                <w:text/>
-              </w:sdtPr>
-              <w:sdtEndPr/>
-              <w:sdtContent>
-                <w:proofErr w:type="spellStart"/>
-                <w:r>
-                  <w:rPr>
-                    <w:rFonts w:ascii="Arial" w:hAnsi="Arial"/>
-                    <w:b/>
-                    <w:bCs/>
-                    <w:szCs w:val="22"/>
-                  </w:rPr>
-                  <w:t>maxDose</w:t>
-                </w:r>
-                <w:proofErr w:type="spellEnd"/>
-              </w:sdtContent>
-            </w:sdt>
-            <w:r>
-              <w:rPr>
-                <w:rFonts w:ascii="Arial" w:hAnsi="Arial" w:cs="Arial"/>
-                <w:b/>
-                <w:szCs w:val="22"/>
-              </w:rPr>
-              <w:t xml:space="preserve"> Acceptance </w:t>
-            </w:r>
-            <w:r>
-              <w:rPr>
-                <w:rFonts w:ascii="Arial" w:hAnsi="Arial"/>
-                <w:b/>
-                <w:szCs w:val="22"/>
-              </w:rPr>
-              <w:t>Test Plan Case 2</w:t>
-            </w:r>
-          </w:p>
-        </w:tc>
-      </w:tr>
-      <w:tr>
-        <w:trPr>
-          <w:cantSplit/>
-          <w:trHeight w:val="530"/>
-          <w:tblHeader/>
-        </w:trPr>
-        <w:tc>
-          <w:tcPr>
-            <w:tcW w:w="4860" w:type="dxa"/>
-            <w:gridSpan w:val="2"/>
-            <w:tcBorders>
-              <w:top w:val="single" w:sz="4" w:space="0" w:color="auto"/>
-            </w:tcBorders>
-            <w:shd w:val="clear" w:color="auto" w:fill="auto"/>
-            <w:vAlign w:val="center"/>
-          </w:tcPr>
+              <w:pStyle w:val="Table"/>
+            </w:pPr>
+            <w:r>
+              <w:lastRenderedPageBreak/>
+              <w:t xml:space="preserve">Table </w:t>
+            </w:r>
+            <w:r>
+              <w:t>A2</w:t>
+            </w:r>
+          </w:p>
           <w:p>
             <w:pPr>
               <w:pStyle w:val="H1bodytext"/>
@@ -13111,14 +13482,13 @@
                 </w:rPr>
                 <w:alias w:val="Keywords"/>
                 <w:tag w:val=""/>
-                <w:id w:val="874037858"/>
+                <w:id w:val="1281918865"/>
                 <w:placeholder>
-                  <w:docPart w:val="E2651D6B5209491E824897C28D5CBCEC"/>
+                  <w:docPart w:val="A3A995F6D11B44E58045D2E424449C45"/>
                 </w:placeholder>
                 <w:dataBinding w:prefixMappings="xmlns:ns0='http://purl.org/dc/elements/1.1/' xmlns:ns1='http://schemas.openxmlformats.org/package/2006/metadata/core-properties' " w:xpath="/ns1:coreProperties[1]/ns1:keywords[1]" w:storeItemID="{6C3C8BC8-F283-45AE-878A-BAB7291924A1}"/>
                 <w:text/>
               </w:sdtPr>
-              <w:sdtEndPr/>
               <w:sdtContent>
                 <w:proofErr w:type="spellStart"/>
                 <w:r>
@@ -13135,6 +13505,92 @@
             </w:sdt>
             <w:r>
               <w:rPr>
+                <w:rFonts w:ascii="Arial" w:hAnsi="Arial" w:cs="Arial"/>
+                <w:b/>
+                <w:sz w:val="20"/>
+              </w:rPr>
+              <w:t xml:space="preserve"> Acceptance </w:t>
+            </w:r>
+            <w:r>
+              <w:rPr>
+                <w:rFonts w:ascii="Arial" w:hAnsi="Arial"/>
+                <w:b/>
+                <w:sz w:val="20"/>
+              </w:rPr>
+              <w:t>Test Plan</w:t>
+            </w:r>
+            <w:r>
+              <w:rPr>
+                <w:rFonts w:ascii="Arial" w:hAnsi="Arial"/>
+                <w:b/>
+                <w:sz w:val="20"/>
+              </w:rPr>
+              <w:t xml:space="preserve"> Case 2</w:t>
+            </w:r>
+          </w:p>
+        </w:tc>
+      </w:tr>
+      <w:tr>
+        <w:trPr>
+          <w:cantSplit/>
+          <w:trHeight w:val="530"/>
+          <w:tblHeader/>
+        </w:trPr>
+        <w:tc>
+          <w:tcPr>
+            <w:tcW w:w="4950" w:type="dxa"/>
+            <w:gridSpan w:val="2"/>
+            <w:tcBorders>
+              <w:top w:val="single" w:sz="4" w:space="0" w:color="auto"/>
+            </w:tcBorders>
+            <w:shd w:val="clear" w:color="auto" w:fill="auto"/>
+            <w:vAlign w:val="center"/>
+          </w:tcPr>
+          <w:p>
+            <w:pPr>
+              <w:pStyle w:val="H1bodytext"/>
+              <w:spacing w:after="0"/>
+              <w:ind w:left="0"/>
+              <w:jc w:val="center"/>
+              <w:rPr>
+                <w:rFonts w:ascii="Arial" w:hAnsi="Arial"/>
+                <w:b/>
+                <w:sz w:val="20"/>
+              </w:rPr>
+            </w:pPr>
+            <w:sdt>
+              <w:sdtPr>
+                <w:rPr>
+                  <w:rFonts w:ascii="Arial" w:hAnsi="Arial"/>
+                  <w:b/>
+                  <w:bCs/>
+                  <w:sz w:val="20"/>
+                </w:rPr>
+                <w:alias w:val="Keywords"/>
+                <w:tag w:val=""/>
+                <w:id w:val="817922236"/>
+                <w:placeholder>
+                  <w:docPart w:val="4F33EAB5CB724504978BE4488EC26201"/>
+                </w:placeholder>
+                <w:dataBinding w:prefixMappings="xmlns:ns0='http://purl.org/dc/elements/1.1/' xmlns:ns1='http://schemas.openxmlformats.org/package/2006/metadata/core-properties' " w:xpath="/ns1:coreProperties[1]/ns1:keywords[1]" w:storeItemID="{6C3C8BC8-F283-45AE-878A-BAB7291924A1}"/>
+                <w:text/>
+              </w:sdtPr>
+              <w:sdtContent>
+                <w:proofErr w:type="spellStart"/>
+                <w:r>
+                  <w:rPr>
+                    <w:rFonts w:ascii="Arial" w:hAnsi="Arial"/>
+                    <w:b/>
+                    <w:bCs/>
+                    <w:sz w:val="20"/>
+                  </w:rPr>
+                  <w:t>maxDose</w:t>
+                </w:r>
+                <w:proofErr w:type="spellEnd"/>
+              </w:sdtContent>
+            </w:sdt>
+            <w:r>
+              <w:rPr>
                 <w:rFonts w:ascii="Arial" w:hAnsi="Arial"/>
                 <w:b/>
                 <w:sz w:val="20"/>
@@ -13173,14 +13629,13 @@
                 </w:rPr>
                 <w:alias w:val="Keywords"/>
                 <w:tag w:val=""/>
-                <w:id w:val="-2077966845"/>
+                <w:id w:val="-133943851"/>
                 <w:placeholder>
-                  <w:docPart w:val="198B47BB2CC942838312D462BEFEAC30"/>
+                  <w:docPart w:val="D583C7448923452D9BE974B3F9C34466"/>
                 </w:placeholder>
                 <w:dataBinding w:prefixMappings="xmlns:ns0='http://purl.org/dc/elements/1.1/' xmlns:ns1='http://schemas.openxmlformats.org/package/2006/metadata/core-properties' " w:xpath="/ns1:coreProperties[1]/ns1:keywords[1]" w:storeItemID="{6C3C8BC8-F283-45AE-878A-BAB7291924A1}"/>
                 <w:text/>
               </w:sdtPr>
-              <w:sdtEndPr/>
               <w:sdtContent>
                 <w:r>
                   <w:rPr>
@@ -13214,7 +13669,7 @@
         </w:tc>
         <w:tc>
           <w:tcPr>
-            <w:tcW w:w="4500" w:type="dxa"/>
+            <w:tcW w:w="4410" w:type="dxa"/>
             <w:gridSpan w:val="2"/>
             <w:tcBorders>
               <w:top w:val="single" w:sz="4" w:space="0" w:color="auto"/>
@@ -13240,6 +13695,14 @@
                 <w:sz w:val="20"/>
               </w:rPr>
               <w:t>Date:</w:t>
+            </w:r>
+            <w:r>
+              <w:rPr>
+                <w:rFonts w:ascii="Arial" w:hAnsi="Arial"/>
+                <w:b/>
+                <w:sz w:val="20"/>
+              </w:rPr>
+              <w:t xml:space="preserve"> 8/6/2020</w:t>
             </w:r>
           </w:p>
         </w:tc>
@@ -13252,7 +13715,7 @@
         </w:trPr>
         <w:tc>
           <w:tcPr>
-            <w:tcW w:w="4860" w:type="dxa"/>
+            <w:tcW w:w="4950" w:type="dxa"/>
             <w:gridSpan w:val="2"/>
             <w:tcBorders>
               <w:top w:val="single" w:sz="4" w:space="0" w:color="auto"/>
@@ -13313,30 +13776,13 @@
                 <w:b/>
                 <w:sz w:val="20"/>
               </w:rPr>
-              <w:t>[</w:t>
-            </w:r>
-            <w:r>
-              <w:rPr>
-                <w:rFonts w:ascii="Arial" w:hAnsi="Arial"/>
-                <w:b/>
-                <w:sz w:val="20"/>
-                <w:highlight w:val="yellow"/>
-              </w:rPr>
-              <w:t>PUT LINK TO THE DIRECTORY HERE</w:t>
-            </w:r>
-            <w:r>
-              <w:rPr>
-                <w:rFonts w:ascii="Arial" w:hAnsi="Arial"/>
-                <w:b/>
-                <w:sz w:val="20"/>
-              </w:rPr>
-              <w:t>]</w:t>
-            </w:r>
-          </w:p>
-        </w:tc>
-        <w:tc>
-          <w:tcPr>
-            <w:tcW w:w="4500" w:type="dxa"/>
+              <w:t>N/A</w:t>
+            </w:r>
+          </w:p>
+        </w:tc>
+        <w:tc>
+          <w:tcPr>
+            <w:tcW w:w="4410" w:type="dxa"/>
             <w:gridSpan w:val="2"/>
             <w:tcBorders>
               <w:top w:val="single" w:sz="4" w:space="0" w:color="auto"/>
@@ -13361,7 +13807,7 @@
                 <w:b/>
                 <w:sz w:val="20"/>
               </w:rPr>
-              <w:t>Test Performed By:</w:t>
+              <w:t>Test Performed By: Neira Mondragon</w:t>
             </w:r>
           </w:p>
         </w:tc>
@@ -13406,9 +13852,26 @@
                 <w:rFonts w:ascii="Arial" w:hAnsi="Arial"/>
                 <w:b/>
                 <w:sz w:val="20"/>
-                <w:highlight w:val="yellow"/>
-              </w:rPr>
-              <w:t>[PROVIDE LINK TO TESTING DIRECTORY]</w:t>
+              </w:rPr>
+              <w:t>/home/ca/dose/test-</w:t>
+            </w:r>
+            <w:proofErr w:type="spellStart"/>
+            <w:r>
+              <w:rPr>
+                <w:rFonts w:ascii="Arial" w:hAnsi="Arial"/>
+                <w:b/>
+                <w:sz w:val="20"/>
+              </w:rPr>
+              <w:t>maxDose</w:t>
+            </w:r>
+            <w:proofErr w:type="spellEnd"/>
+            <w:r>
+              <w:rPr>
+                <w:rFonts w:ascii="Arial" w:hAnsi="Arial"/>
+                <w:b/>
+                <w:sz w:val="20"/>
+              </w:rPr>
+              <w:t>/</w:t>
             </w:r>
           </w:p>
         </w:tc>
@@ -13460,7 +13923,7 @@
         </w:tc>
         <w:tc>
           <w:tcPr>
-            <w:tcW w:w="4210" w:type="dxa"/>
+            <w:tcW w:w="4300" w:type="dxa"/>
             <w:tcBorders>
               <w:top w:val="single" w:sz="4" w:space="0" w:color="auto"/>
             </w:tcBorders>
@@ -13491,7 +13954,7 @@
         </w:tc>
         <w:tc>
           <w:tcPr>
-            <w:tcW w:w="3016" w:type="dxa"/>
+            <w:tcW w:w="2926" w:type="dxa"/>
             <w:tcBorders>
               <w:top w:val="single" w:sz="4" w:space="0" w:color="auto"/>
             </w:tcBorders>
@@ -13586,16 +14049,66 @@
             <w:r>
               <w:rPr>
                 <w:rFonts w:ascii="Arial" w:hAnsi="Arial"/>
-                <w:sz w:val="20"/>
-              </w:rPr>
-              <w:t>Navigate to the Testing Directory</w:t>
-            </w:r>
+                <w:i/>
+                <w:iCs/>
+                <w:sz w:val="20"/>
+              </w:rPr>
+              <w:t>This test assumes that you have already successfully completed Acceptance Test 1.  If you have not done so, please complete that test now.  If any portion of that test failed, do not start this test.</w:t>
+            </w:r>
+          </w:p>
+          <w:p>
+            <w:pPr>
+              <w:pStyle w:val="H1bodytext"/>
+              <w:spacing w:after="0"/>
+              <w:ind w:left="0"/>
+              <w:rPr>
+                <w:rFonts w:ascii="Arial" w:hAnsi="Arial"/>
+                <w:i/>
+                <w:iCs/>
+                <w:sz w:val="20"/>
+              </w:rPr>
+            </w:pPr>
+          </w:p>
+          <w:p>
+            <w:pPr>
+              <w:pStyle w:val="H1bodytext"/>
+              <w:spacing w:after="0"/>
+              <w:ind w:left="0"/>
+              <w:rPr>
+                <w:rFonts w:ascii="Arial" w:hAnsi="Arial"/>
+                <w:i/>
+                <w:iCs/>
+                <w:sz w:val="20"/>
+              </w:rPr>
+            </w:pPr>
+            <w:r>
+              <w:rPr>
+                <w:rFonts w:ascii="Arial" w:hAnsi="Arial"/>
+                <w:i/>
+                <w:iCs/>
+                <w:sz w:val="20"/>
+              </w:rPr>
+              <w:t xml:space="preserve">For this test, you must transfer the files from the remote server to a location on your own computer so that you can use Microsoft Excel to independently verify the maximum dose calculation. </w:t>
+            </w:r>
+          </w:p>
+          <w:p>
+            <w:pPr>
+              <w:pStyle w:val="H1bodytext"/>
+              <w:spacing w:after="0"/>
+              <w:ind w:left="0"/>
+              <w:rPr>
+                <w:rFonts w:ascii="Arial" w:hAnsi="Arial"/>
+                <w:i/>
+                <w:iCs/>
+                <w:sz w:val="20"/>
+              </w:rPr>
+            </w:pPr>
           </w:p>
         </w:tc>
       </w:tr>
       <w:tr>
         <w:trPr>
-          <w:trHeight w:val="494"/>
+          <w:trHeight w:val="4310"/>
         </w:trPr>
         <w:tc>
           <w:tcPr>
@@ -13624,7 +14137,7 @@
         </w:tc>
         <w:tc>
           <w:tcPr>
-            <w:tcW w:w="4210" w:type="dxa"/>
+            <w:tcW w:w="4300" w:type="dxa"/>
             <w:vAlign w:val="center"/>
           </w:tcPr>
           <w:p>
@@ -13634,21 +14147,605 @@
               <w:ind w:left="0"/>
               <w:rPr>
                 <w:rFonts w:ascii="Arial" w:hAnsi="Arial"/>
-                <w:sz w:val="20"/>
-              </w:rPr>
-            </w:pPr>
-            <w:r>
-              <w:rPr>
-                <w:rFonts w:ascii="Arial" w:hAnsi="Arial"/>
-                <w:sz w:val="20"/>
-              </w:rPr>
-              <w:t>…</w:t>
-            </w:r>
-          </w:p>
-        </w:tc>
-        <w:tc>
-          <w:tcPr>
-            <w:tcW w:w="3016" w:type="dxa"/>
+                <w:i/>
+                <w:iCs/>
+                <w:sz w:val="20"/>
+              </w:rPr>
+            </w:pPr>
+          </w:p>
+          <w:p>
+            <w:pPr>
+              <w:pStyle w:val="H1bodytext"/>
+              <w:spacing w:after="0"/>
+              <w:ind w:left="0"/>
+              <w:rPr>
+                <w:rFonts w:ascii="Arial" w:hAnsi="Arial"/>
+                <w:i/>
+                <w:iCs/>
+                <w:sz w:val="20"/>
+              </w:rPr>
+            </w:pPr>
+            <w:r>
+              <w:rPr>
+                <w:rFonts w:ascii="Arial" w:hAnsi="Arial"/>
+                <w:i/>
+                <w:iCs/>
+                <w:sz w:val="20"/>
+              </w:rPr>
+              <w:t>cd to the OUTPUT directory (OUTDIR) of the previous test case and verify that it contains these four csv files for each boundary (U235):</w:t>
+            </w:r>
+          </w:p>
+          <w:p>
+            <w:pPr>
+              <w:pStyle w:val="H1bodytext"/>
+              <w:spacing w:after="0"/>
+              <w:ind w:left="0"/>
+              <w:rPr>
+                <w:rFonts w:ascii="Arial" w:hAnsi="Arial"/>
+                <w:i/>
+                <w:iCs/>
+                <w:sz w:val="20"/>
+              </w:rPr>
+            </w:pPr>
+          </w:p>
+          <w:p>
+            <w:pPr>
+              <w:pStyle w:val="H1bodytext"/>
+              <w:spacing w:after="0"/>
+              <w:ind w:left="0"/>
+              <w:rPr>
+                <w:rFonts w:ascii="Arial" w:hAnsi="Arial"/>
+                <w:i/>
+                <w:iCs/>
+                <w:sz w:val="20"/>
+              </w:rPr>
+            </w:pPr>
+            <w:r>
+              <w:rPr>
+                <w:rFonts w:ascii="Arial" w:hAnsi="Arial"/>
+                <w:b/>
+                <w:bCs/>
+                <w:i/>
+                <w:iCs/>
+                <w:sz w:val="20"/>
+              </w:rPr>
+              <w:t>max for pathway for time</w:t>
+            </w:r>
+            <w:r>
+              <w:rPr>
+                <w:rFonts w:ascii="Arial" w:hAnsi="Arial"/>
+                <w:i/>
+                <w:iCs/>
+                <w:sz w:val="20"/>
+              </w:rPr>
+              <w:t xml:space="preserve"> </w:t>
+            </w:r>
+            <w:r>
+              <w:rPr>
+                <w:rFonts w:ascii="Arial" w:hAnsi="Arial"/>
+                <w:b/>
+                <w:bCs/>
+                <w:i/>
+                <w:iCs/>
+                <w:color w:val="FF0000"/>
+                <w:sz w:val="20"/>
+              </w:rPr>
+              <w:t>ca98 2070-3070</w:t>
+            </w:r>
+          </w:p>
+          <w:p>
+            <w:pPr>
+              <w:pStyle w:val="H1bodytext"/>
+              <w:spacing w:after="0"/>
+              <w:ind w:left="0"/>
+              <w:rPr>
+                <w:rFonts w:ascii="Arial" w:hAnsi="Arial"/>
+                <w:i/>
+                <w:iCs/>
+                <w:sz w:val="20"/>
+              </w:rPr>
+            </w:pPr>
+            <w:r>
+              <w:rPr>
+                <w:rFonts w:ascii="Arial" w:hAnsi="Arial"/>
+                <w:b/>
+                <w:bCs/>
+                <w:i/>
+                <w:iCs/>
+                <w:sz w:val="20"/>
+              </w:rPr>
+              <w:t>max for pathway for time</w:t>
+            </w:r>
+            <w:r>
+              <w:rPr>
+                <w:rFonts w:ascii="Arial" w:hAnsi="Arial"/>
+                <w:i/>
+                <w:iCs/>
+                <w:sz w:val="20"/>
+              </w:rPr>
+              <w:t xml:space="preserve"> </w:t>
+            </w:r>
+            <w:r>
+              <w:rPr>
+                <w:rFonts w:ascii="Arial" w:hAnsi="Arial"/>
+                <w:b/>
+                <w:bCs/>
+                <w:i/>
+                <w:iCs/>
+                <w:color w:val="FF0000"/>
+                <w:sz w:val="20"/>
+              </w:rPr>
+              <w:t>ca98 3070-12070</w:t>
+            </w:r>
+          </w:p>
+          <w:p>
+            <w:pPr>
+              <w:pStyle w:val="H1bodytext"/>
+              <w:spacing w:after="0"/>
+              <w:ind w:left="0"/>
+              <w:rPr>
+                <w:rFonts w:ascii="Arial" w:hAnsi="Arial"/>
+                <w:i/>
+                <w:iCs/>
+                <w:sz w:val="20"/>
+              </w:rPr>
+            </w:pPr>
+            <w:r>
+              <w:rPr>
+                <w:rFonts w:ascii="Arial" w:hAnsi="Arial"/>
+                <w:b/>
+                <w:bCs/>
+                <w:i/>
+                <w:iCs/>
+                <w:sz w:val="20"/>
+              </w:rPr>
+              <w:t>max for pathway</w:t>
+            </w:r>
+            <w:r>
+              <w:rPr>
+                <w:rFonts w:ascii="Arial" w:hAnsi="Arial"/>
+                <w:i/>
+                <w:iCs/>
+                <w:sz w:val="20"/>
+              </w:rPr>
+              <w:t xml:space="preserve"> </w:t>
+            </w:r>
+            <w:r>
+              <w:rPr>
+                <w:rFonts w:ascii="Arial" w:hAnsi="Arial"/>
+                <w:b/>
+                <w:bCs/>
+                <w:i/>
+                <w:iCs/>
+                <w:color w:val="FF0000"/>
+                <w:sz w:val="20"/>
+              </w:rPr>
+              <w:t>ca98 2070-3070</w:t>
+            </w:r>
+          </w:p>
+          <w:p>
+            <w:pPr>
+              <w:pStyle w:val="H1bodytext"/>
+              <w:spacing w:after="0"/>
+              <w:ind w:left="0"/>
+              <w:rPr>
+                <w:rFonts w:ascii="Arial" w:hAnsi="Arial"/>
+                <w:i/>
+                <w:iCs/>
+                <w:sz w:val="20"/>
+              </w:rPr>
+            </w:pPr>
+            <w:r>
+              <w:rPr>
+                <w:rFonts w:ascii="Arial" w:hAnsi="Arial"/>
+                <w:b/>
+                <w:bCs/>
+                <w:i/>
+                <w:iCs/>
+                <w:sz w:val="20"/>
+              </w:rPr>
+              <w:t>max for pathway</w:t>
+            </w:r>
+            <w:r>
+              <w:rPr>
+                <w:rFonts w:ascii="Arial" w:hAnsi="Arial"/>
+                <w:i/>
+                <w:iCs/>
+                <w:sz w:val="20"/>
+              </w:rPr>
+              <w:t xml:space="preserve"> </w:t>
+            </w:r>
+            <w:r>
+              <w:rPr>
+                <w:rFonts w:ascii="Arial" w:hAnsi="Arial"/>
+                <w:b/>
+                <w:bCs/>
+                <w:i/>
+                <w:iCs/>
+                <w:color w:val="FF0000"/>
+                <w:sz w:val="20"/>
+              </w:rPr>
+              <w:t>ca98 3070-12070</w:t>
+            </w:r>
+          </w:p>
+          <w:p>
+            <w:pPr>
+              <w:pStyle w:val="H1bodytext"/>
+              <w:spacing w:after="0"/>
+              <w:ind w:left="0"/>
+              <w:rPr>
+                <w:rFonts w:ascii="Arial" w:hAnsi="Arial"/>
+                <w:i/>
+                <w:iCs/>
+                <w:sz w:val="20"/>
+              </w:rPr>
+            </w:pPr>
+            <w:r>
+              <w:rPr>
+                <w:rFonts w:ascii="Consolas" w:hAnsi="Consolas"/>
+                <w:i/>
+                <w:iCs/>
+                <w:sz w:val="20"/>
+              </w:rPr>
+              <w:br/>
+            </w:r>
+            <w:r>
+              <w:rPr>
+                <w:rFonts w:ascii="Arial" w:hAnsi="Arial"/>
+                <w:b/>
+                <w:bCs/>
+                <w:i/>
+                <w:iCs/>
+                <w:sz w:val="20"/>
+              </w:rPr>
+              <w:t>max for pathway for time</w:t>
+            </w:r>
+            <w:r>
+              <w:rPr>
+                <w:rFonts w:ascii="Arial" w:hAnsi="Arial"/>
+                <w:i/>
+                <w:iCs/>
+                <w:sz w:val="20"/>
+              </w:rPr>
+              <w:t xml:space="preserve"> </w:t>
+            </w:r>
+            <w:r>
+              <w:rPr>
+                <w:rFonts w:ascii="Arial" w:hAnsi="Arial"/>
+                <w:b/>
+                <w:bCs/>
+                <w:i/>
+                <w:iCs/>
+                <w:color w:val="FF0000"/>
+                <w:sz w:val="20"/>
+              </w:rPr>
+              <w:t>inner 2070-3070</w:t>
+            </w:r>
+          </w:p>
+          <w:p>
+            <w:pPr>
+              <w:pStyle w:val="H1bodytext"/>
+              <w:spacing w:after="0"/>
+              <w:ind w:left="0"/>
+              <w:rPr>
+                <w:rFonts w:ascii="Arial" w:hAnsi="Arial"/>
+                <w:i/>
+                <w:iCs/>
+                <w:sz w:val="20"/>
+              </w:rPr>
+            </w:pPr>
+            <w:r>
+              <w:rPr>
+                <w:rFonts w:ascii="Arial" w:hAnsi="Arial"/>
+                <w:b/>
+                <w:bCs/>
+                <w:i/>
+                <w:iCs/>
+                <w:sz w:val="20"/>
+              </w:rPr>
+              <w:t>max for pathway for time</w:t>
+            </w:r>
+            <w:r>
+              <w:rPr>
+                <w:rFonts w:ascii="Arial" w:hAnsi="Arial"/>
+                <w:i/>
+                <w:iCs/>
+                <w:sz w:val="20"/>
+              </w:rPr>
+              <w:t xml:space="preserve"> </w:t>
+            </w:r>
+            <w:r>
+              <w:rPr>
+                <w:rFonts w:ascii="Arial" w:hAnsi="Arial"/>
+                <w:b/>
+                <w:bCs/>
+                <w:i/>
+                <w:iCs/>
+                <w:color w:val="FF0000"/>
+                <w:sz w:val="20"/>
+              </w:rPr>
+              <w:t>inner 3070-12070</w:t>
+            </w:r>
+          </w:p>
+          <w:p>
+            <w:pPr>
+              <w:pStyle w:val="H1bodytext"/>
+              <w:spacing w:after="0"/>
+              <w:ind w:left="0"/>
+              <w:rPr>
+                <w:rFonts w:ascii="Arial" w:hAnsi="Arial"/>
+                <w:i/>
+                <w:iCs/>
+                <w:sz w:val="20"/>
+              </w:rPr>
+            </w:pPr>
+            <w:r>
+              <w:rPr>
+                <w:rFonts w:ascii="Arial" w:hAnsi="Arial"/>
+                <w:b/>
+                <w:bCs/>
+                <w:i/>
+                <w:iCs/>
+                <w:sz w:val="20"/>
+              </w:rPr>
+              <w:t>max for pathway</w:t>
+            </w:r>
+            <w:r>
+              <w:rPr>
+                <w:rFonts w:ascii="Arial" w:hAnsi="Arial"/>
+                <w:i/>
+                <w:iCs/>
+                <w:sz w:val="20"/>
+              </w:rPr>
+              <w:t xml:space="preserve"> </w:t>
+            </w:r>
+            <w:r>
+              <w:rPr>
+                <w:rFonts w:ascii="Arial" w:hAnsi="Arial"/>
+                <w:b/>
+                <w:bCs/>
+                <w:i/>
+                <w:iCs/>
+                <w:color w:val="FF0000"/>
+                <w:sz w:val="20"/>
+              </w:rPr>
+              <w:t>inner 2070-3070</w:t>
+            </w:r>
+          </w:p>
+          <w:p>
+            <w:pPr>
+              <w:pStyle w:val="H1bodytext"/>
+              <w:spacing w:after="0"/>
+              <w:ind w:left="0"/>
+              <w:rPr>
+                <w:rFonts w:ascii="Arial" w:hAnsi="Arial"/>
+                <w:i/>
+                <w:iCs/>
+                <w:sz w:val="20"/>
+              </w:rPr>
+            </w:pPr>
+            <w:r>
+              <w:rPr>
+                <w:rFonts w:ascii="Arial" w:hAnsi="Arial"/>
+                <w:b/>
+                <w:bCs/>
+                <w:i/>
+                <w:iCs/>
+                <w:sz w:val="20"/>
+              </w:rPr>
+              <w:t>max for pathway</w:t>
+            </w:r>
+            <w:r>
+              <w:rPr>
+                <w:rFonts w:ascii="Arial" w:hAnsi="Arial"/>
+                <w:i/>
+                <w:iCs/>
+                <w:sz w:val="20"/>
+              </w:rPr>
+              <w:t xml:space="preserve"> </w:t>
+            </w:r>
+            <w:r>
+              <w:rPr>
+                <w:rFonts w:ascii="Arial" w:hAnsi="Arial"/>
+                <w:b/>
+                <w:bCs/>
+                <w:i/>
+                <w:iCs/>
+                <w:color w:val="FF0000"/>
+                <w:sz w:val="20"/>
+              </w:rPr>
+              <w:t>inner 3070-12070</w:t>
+            </w:r>
+          </w:p>
+          <w:p>
+            <w:pPr>
+              <w:pStyle w:val="H1bodytext"/>
+              <w:spacing w:after="0"/>
+              <w:ind w:left="0"/>
+              <w:rPr>
+                <w:rFonts w:ascii="Arial" w:hAnsi="Arial"/>
+                <w:i/>
+                <w:iCs/>
+                <w:sz w:val="20"/>
+              </w:rPr>
+            </w:pPr>
+          </w:p>
+          <w:p>
+            <w:pPr>
+              <w:pStyle w:val="H1bodytext"/>
+              <w:spacing w:after="0"/>
+              <w:ind w:left="0"/>
+              <w:rPr>
+                <w:rFonts w:ascii="Arial" w:hAnsi="Arial"/>
+                <w:i/>
+                <w:iCs/>
+                <w:color w:val="FF0000"/>
+                <w:sz w:val="20"/>
+              </w:rPr>
+            </w:pPr>
+            <w:r>
+              <w:rPr>
+                <w:rFonts w:ascii="Arial" w:hAnsi="Arial"/>
+                <w:b/>
+                <w:bCs/>
+                <w:i/>
+                <w:iCs/>
+                <w:sz w:val="20"/>
+              </w:rPr>
+              <w:t>max for pathway for time</w:t>
+            </w:r>
+            <w:r>
+              <w:rPr>
+                <w:rFonts w:ascii="Arial" w:hAnsi="Arial"/>
+                <w:i/>
+                <w:iCs/>
+                <w:sz w:val="20"/>
+              </w:rPr>
+              <w:t xml:space="preserve"> </w:t>
+            </w:r>
+            <w:r>
+              <w:rPr>
+                <w:rFonts w:ascii="Arial" w:hAnsi="Arial"/>
+                <w:b/>
+                <w:bCs/>
+                <w:i/>
+                <w:iCs/>
+                <w:color w:val="FF0000"/>
+                <w:sz w:val="20"/>
+              </w:rPr>
+              <w:t>outer 2070-3070</w:t>
+            </w:r>
+          </w:p>
+          <w:p>
+            <w:pPr>
+              <w:pStyle w:val="H1bodytext"/>
+              <w:spacing w:after="0"/>
+              <w:ind w:left="0"/>
+              <w:rPr>
+                <w:rFonts w:ascii="Arial" w:hAnsi="Arial"/>
+                <w:i/>
+                <w:iCs/>
+                <w:sz w:val="20"/>
+              </w:rPr>
+            </w:pPr>
+            <w:r>
+              <w:rPr>
+                <w:rFonts w:ascii="Arial" w:hAnsi="Arial"/>
+                <w:b/>
+                <w:bCs/>
+                <w:i/>
+                <w:iCs/>
+                <w:sz w:val="20"/>
+              </w:rPr>
+              <w:t>max for pathway for time</w:t>
+            </w:r>
+            <w:r>
+              <w:rPr>
+                <w:rFonts w:ascii="Arial" w:hAnsi="Arial"/>
+                <w:i/>
+                <w:iCs/>
+                <w:sz w:val="20"/>
+              </w:rPr>
+              <w:t xml:space="preserve"> </w:t>
+            </w:r>
+            <w:r>
+              <w:rPr>
+                <w:rFonts w:ascii="Arial" w:hAnsi="Arial"/>
+                <w:b/>
+                <w:bCs/>
+                <w:i/>
+                <w:iCs/>
+                <w:color w:val="FF0000"/>
+                <w:sz w:val="20"/>
+              </w:rPr>
+              <w:t>outer 3070-12070</w:t>
+            </w:r>
+          </w:p>
+          <w:p>
+            <w:pPr>
+              <w:pStyle w:val="H1bodytext"/>
+              <w:spacing w:after="0"/>
+              <w:ind w:left="0"/>
+              <w:rPr>
+                <w:rFonts w:ascii="Arial" w:hAnsi="Arial"/>
+                <w:i/>
+                <w:iCs/>
+                <w:sz w:val="20"/>
+              </w:rPr>
+            </w:pPr>
+            <w:r>
+              <w:rPr>
+                <w:rFonts w:ascii="Arial" w:hAnsi="Arial"/>
+                <w:b/>
+                <w:bCs/>
+                <w:i/>
+                <w:iCs/>
+                <w:sz w:val="20"/>
+              </w:rPr>
+              <w:t>max for pathway</w:t>
+            </w:r>
+            <w:r>
+              <w:rPr>
+                <w:rFonts w:ascii="Arial" w:hAnsi="Arial"/>
+                <w:i/>
+                <w:iCs/>
+                <w:sz w:val="20"/>
+              </w:rPr>
+              <w:t xml:space="preserve"> </w:t>
+            </w:r>
+            <w:r>
+              <w:rPr>
+                <w:rFonts w:ascii="Arial" w:hAnsi="Arial"/>
+                <w:b/>
+                <w:bCs/>
+                <w:i/>
+                <w:iCs/>
+                <w:color w:val="FF0000"/>
+                <w:sz w:val="20"/>
+              </w:rPr>
+              <w:t>outer 2070-3070</w:t>
+            </w:r>
+          </w:p>
+          <w:p>
+            <w:pPr>
+              <w:pStyle w:val="H1bodytext"/>
+              <w:spacing w:after="0"/>
+              <w:ind w:left="0"/>
+              <w:rPr>
+                <w:rFonts w:ascii="Arial" w:hAnsi="Arial"/>
+                <w:i/>
+                <w:iCs/>
+                <w:sz w:val="20"/>
+              </w:rPr>
+            </w:pPr>
+            <w:r>
+              <w:rPr>
+                <w:rFonts w:ascii="Arial" w:hAnsi="Arial"/>
+                <w:b/>
+                <w:bCs/>
+                <w:i/>
+                <w:iCs/>
+                <w:sz w:val="20"/>
+              </w:rPr>
+              <w:t xml:space="preserve">max for pathway </w:t>
+            </w:r>
+            <w:r>
+              <w:rPr>
+                <w:rFonts w:ascii="Arial" w:hAnsi="Arial"/>
+                <w:b/>
+                <w:bCs/>
+                <w:i/>
+                <w:iCs/>
+                <w:color w:val="FF0000"/>
+                <w:sz w:val="20"/>
+              </w:rPr>
+              <w:t>outer 3070-12070</w:t>
+            </w:r>
+          </w:p>
+        </w:tc>
+        <w:tc>
+          <w:tcPr>
+            <w:tcW w:w="2926" w:type="dxa"/>
             <w:vAlign w:val="center"/>
           </w:tcPr>
           <w:p>
@@ -13666,7 +14763,7 @@
                 <w:rFonts w:ascii="Arial" w:hAnsi="Arial"/>
                 <w:sz w:val="20"/>
               </w:rPr>
-              <w:t>…</w:t>
+              <w:t>The twelve files were created in the OUTPUT DIRECTORY.</w:t>
             </w:r>
           </w:p>
         </w:tc>
@@ -13680,18 +14777,25 @@
               <w:pStyle w:val="H1bodytext"/>
               <w:spacing w:after="0"/>
               <w:ind w:left="0"/>
-              <w:rPr>
-                <w:rFonts w:ascii="Arial" w:hAnsi="Arial"/>
-                <w:i/>
-                <w:sz w:val="20"/>
-              </w:rPr>
-            </w:pPr>
+              <w:jc w:val="center"/>
+              <w:rPr>
+                <w:rFonts w:ascii="Arial" w:hAnsi="Arial"/>
+                <w:sz w:val="20"/>
+              </w:rPr>
+            </w:pPr>
+            <w:r>
+              <w:rPr>
+                <w:rFonts w:ascii="Arial" w:hAnsi="Arial"/>
+                <w:sz w:val="20"/>
+              </w:rPr>
+              <w:t>Pass</w:t>
+            </w:r>
           </w:p>
         </w:tc>
       </w:tr>
       <w:tr>
         <w:trPr>
-          <w:trHeight w:val="494"/>
+          <w:trHeight w:val="4310"/>
         </w:trPr>
         <w:tc>
           <w:tcPr>
@@ -13720,7 +14824,7 @@
         </w:tc>
         <w:tc>
           <w:tcPr>
-            <w:tcW w:w="4210" w:type="dxa"/>
+            <w:tcW w:w="4300" w:type="dxa"/>
             <w:vAlign w:val="center"/>
           </w:tcPr>
           <w:p>
@@ -13730,21 +14834,25 @@
               <w:ind w:left="0"/>
               <w:rPr>
                 <w:rFonts w:ascii="Arial" w:hAnsi="Arial"/>
-                <w:sz w:val="20"/>
-              </w:rPr>
-            </w:pPr>
-            <w:r>
-              <w:rPr>
-                <w:rFonts w:ascii="Arial" w:hAnsi="Arial"/>
-                <w:sz w:val="20"/>
-              </w:rPr>
-              <w:t>…</w:t>
-            </w:r>
-          </w:p>
-        </w:tc>
-        <w:tc>
-          <w:tcPr>
-            <w:tcW w:w="3016" w:type="dxa"/>
+                <w:i/>
+                <w:iCs/>
+                <w:sz w:val="20"/>
+              </w:rPr>
+            </w:pPr>
+            <w:r>
+              <w:rPr>
+                <w:rFonts w:ascii="Arial" w:hAnsi="Arial"/>
+                <w:i/>
+                <w:iCs/>
+                <w:sz w:val="20"/>
+              </w:rPr>
+              <w:t>While you can perform the remainder of this test on the machine itself, it might be easier if you the copy the files in step 1 to your local machine and use a program like Excel or similar to inspect individual rows.</w:t>
+            </w:r>
+          </w:p>
+        </w:tc>
+        <w:tc>
+          <w:tcPr>
+            <w:tcW w:w="2926" w:type="dxa"/>
             <w:vAlign w:val="center"/>
           </w:tcPr>
           <w:p>
@@ -13757,13 +14865,6 @@
                 <w:sz w:val="20"/>
               </w:rPr>
             </w:pPr>
-            <w:r>
-              <w:rPr>
-                <w:rFonts w:ascii="Arial" w:hAnsi="Arial"/>
-                <w:sz w:val="20"/>
-              </w:rPr>
-              <w:t>…</w:t>
-            </w:r>
           </w:p>
         </w:tc>
         <w:tc>
@@ -13782,12 +14883,19 @@
                 <w:sz w:val="20"/>
               </w:rPr>
             </w:pPr>
+            <w:r>
+              <w:rPr>
+                <w:rFonts w:ascii="Arial" w:hAnsi="Arial"/>
+                <w:sz w:val="20"/>
+              </w:rPr>
+              <w:t>NA</w:t>
+            </w:r>
           </w:p>
         </w:tc>
       </w:tr>
       <w:tr>
         <w:trPr>
-          <w:trHeight w:val="494"/>
+          <w:trHeight w:val="1160"/>
         </w:trPr>
         <w:tc>
           <w:tcPr>
@@ -13810,13 +14918,14 @@
                 <w:rFonts w:ascii="Arial" w:hAnsi="Arial"/>
                 <w:sz w:val="20"/>
               </w:rPr>
+              <w:lastRenderedPageBreak/>
               <w:t>3</w:t>
             </w:r>
           </w:p>
         </w:tc>
         <w:tc>
           <w:tcPr>
-            <w:tcW w:w="4210" w:type="dxa"/>
+            <w:tcW w:w="4300" w:type="dxa"/>
             <w:vAlign w:val="center"/>
           </w:tcPr>
           <w:p>
@@ -13834,13 +14943,31 @@
                 <w:rFonts w:ascii="Arial" w:hAnsi="Arial"/>
                 <w:sz w:val="20"/>
               </w:rPr>
-              <w:t>…</w:t>
-            </w:r>
-          </w:p>
-        </w:tc>
-        <w:tc>
-          <w:tcPr>
-            <w:tcW w:w="3016" w:type="dxa"/>
+              <w:t xml:space="preserve">Spot check at least five rows in each of the </w:t>
+            </w:r>
+            <w:r>
+              <w:rPr>
+                <w:rFonts w:ascii="Arial" w:hAnsi="Arial"/>
+                <w:b/>
+                <w:bCs/>
+                <w:i/>
+                <w:iCs/>
+                <w:sz w:val="20"/>
+              </w:rPr>
+              <w:t>max for pathway</w:t>
+            </w:r>
+            <w:r>
+              <w:rPr>
+                <w:rFonts w:ascii="Arial" w:hAnsi="Arial"/>
+                <w:sz w:val="20"/>
+              </w:rPr>
+              <w:t xml:space="preserve"> output files against the files with similar names located in the VERIFICATION folder.</w:t>
+            </w:r>
+          </w:p>
+        </w:tc>
+        <w:tc>
+          <w:tcPr>
+            <w:tcW w:w="2926" w:type="dxa"/>
             <w:vAlign w:val="center"/>
           </w:tcPr>
           <w:p>
@@ -13858,7 +14985,103 @@
                 <w:rFonts w:ascii="Arial" w:hAnsi="Arial"/>
                 <w:sz w:val="20"/>
               </w:rPr>
-              <w:t>…</w:t>
+              <w:t>The route (</w:t>
+            </w:r>
+            <w:r>
+              <w:rPr>
+                <w:rFonts w:ascii="Arial" w:hAnsi="Arial"/>
+                <w:b/>
+                <w:bCs/>
+                <w:sz w:val="20"/>
+              </w:rPr>
+              <w:t>pathway</w:t>
+            </w:r>
+            <w:r>
+              <w:rPr>
+                <w:rFonts w:ascii="Arial" w:hAnsi="Arial"/>
+                <w:sz w:val="20"/>
+              </w:rPr>
+              <w:t xml:space="preserve">), </w:t>
+            </w:r>
+            <w:r>
+              <w:rPr>
+                <w:rFonts w:ascii="Arial" w:hAnsi="Arial"/>
+                <w:b/>
+                <w:bCs/>
+                <w:sz w:val="20"/>
+              </w:rPr>
+              <w:t>row</w:t>
+            </w:r>
+            <w:r>
+              <w:rPr>
+                <w:rFonts w:ascii="Arial" w:hAnsi="Arial"/>
+                <w:sz w:val="20"/>
+              </w:rPr>
+              <w:t xml:space="preserve">, </w:t>
+            </w:r>
+            <w:r>
+              <w:rPr>
+                <w:rFonts w:ascii="Arial" w:hAnsi="Arial"/>
+                <w:b/>
+                <w:bCs/>
+                <w:sz w:val="20"/>
+              </w:rPr>
+              <w:t>column</w:t>
+            </w:r>
+            <w:r>
+              <w:rPr>
+                <w:rFonts w:ascii="Arial" w:hAnsi="Arial"/>
+                <w:sz w:val="20"/>
+              </w:rPr>
+              <w:t xml:space="preserve">, </w:t>
+            </w:r>
+            <w:r>
+              <w:rPr>
+                <w:rFonts w:ascii="Arial" w:hAnsi="Arial"/>
+                <w:b/>
+                <w:bCs/>
+                <w:sz w:val="20"/>
+              </w:rPr>
+              <w:t>layer</w:t>
+            </w:r>
+            <w:r>
+              <w:rPr>
+                <w:rFonts w:ascii="Arial" w:hAnsi="Arial"/>
+                <w:sz w:val="20"/>
+              </w:rPr>
+              <w:t xml:space="preserve"> and </w:t>
+            </w:r>
+            <w:r>
+              <w:rPr>
+                <w:rFonts w:ascii="Arial" w:hAnsi="Arial"/>
+                <w:b/>
+                <w:bCs/>
+                <w:sz w:val="20"/>
+              </w:rPr>
+              <w:t>dose</w:t>
+            </w:r>
+            <w:r>
+              <w:rPr>
+                <w:rFonts w:ascii="Arial" w:hAnsi="Arial"/>
+                <w:sz w:val="20"/>
+              </w:rPr>
+              <w:t xml:space="preserve"> </w:t>
+            </w:r>
+            <w:proofErr w:type="gramStart"/>
+            <w:r>
+              <w:rPr>
+                <w:rFonts w:ascii="Arial" w:hAnsi="Arial"/>
+                <w:sz w:val="20"/>
+              </w:rPr>
+              <w:t>values</w:t>
+            </w:r>
+            <w:proofErr w:type="gramEnd"/>
+            <w:r>
+              <w:rPr>
+                <w:rFonts w:ascii="Arial" w:hAnsi="Arial"/>
+                <w:sz w:val="20"/>
+              </w:rPr>
+              <w:t xml:space="preserve"> all match.</w:t>
             </w:r>
           </w:p>
         </w:tc>
@@ -13878,12 +15101,19 @@
                 <w:sz w:val="20"/>
               </w:rPr>
             </w:pPr>
+            <w:r>
+              <w:rPr>
+                <w:rFonts w:ascii="Arial" w:hAnsi="Arial"/>
+                <w:sz w:val="20"/>
+              </w:rPr>
+              <w:t>Pass</w:t>
+            </w:r>
           </w:p>
         </w:tc>
       </w:tr>
       <w:tr>
         <w:trPr>
-          <w:trHeight w:val="512"/>
+          <w:trHeight w:val="1160"/>
         </w:trPr>
         <w:tc>
           <w:tcPr>
@@ -13906,13 +15136,13 @@
                 <w:rFonts w:ascii="Arial" w:hAnsi="Arial"/>
                 <w:sz w:val="20"/>
               </w:rPr>
-              <w:t>…</w:t>
-            </w:r>
-          </w:p>
-        </w:tc>
-        <w:tc>
-          <w:tcPr>
-            <w:tcW w:w="4210" w:type="dxa"/>
+              <w:t>4</w:t>
+            </w:r>
+          </w:p>
+        </w:tc>
+        <w:tc>
+          <w:tcPr>
+            <w:tcW w:w="4300" w:type="dxa"/>
             <w:vAlign w:val="center"/>
           </w:tcPr>
           <w:p>
@@ -13930,13 +15160,42 @@
                 <w:rFonts w:ascii="Arial" w:hAnsi="Arial"/>
                 <w:sz w:val="20"/>
               </w:rPr>
-              <w:t>…</w:t>
-            </w:r>
-          </w:p>
-        </w:tc>
-        <w:tc>
-          <w:tcPr>
-            <w:tcW w:w="3016" w:type="dxa"/>
+              <w:t xml:space="preserve">Spot check at least five rows in each of the </w:t>
+            </w:r>
+            <w:r>
+              <w:rPr>
+                <w:rFonts w:ascii="Arial" w:hAnsi="Arial"/>
+                <w:b/>
+                <w:bCs/>
+                <w:i/>
+                <w:iCs/>
+                <w:sz w:val="20"/>
+              </w:rPr>
+              <w:t>max for pathwa</w:t>
+            </w:r>
+            <w:r>
+              <w:rPr>
+                <w:rFonts w:ascii="Arial" w:hAnsi="Arial"/>
+                <w:b/>
+                <w:bCs/>
+                <w:i/>
+                <w:iCs/>
+                <w:sz w:val="20"/>
+              </w:rPr>
+              <w:t>y for time</w:t>
+            </w:r>
+            <w:r>
+              <w:rPr>
+                <w:rFonts w:ascii="Arial" w:hAnsi="Arial"/>
+                <w:sz w:val="20"/>
+              </w:rPr>
+              <w:t xml:space="preserve"> output files against the files with similar names located in the VERIFICATION folder.</w:t>
+            </w:r>
+          </w:p>
+        </w:tc>
+        <w:tc>
+          <w:tcPr>
+            <w:tcW w:w="2926" w:type="dxa"/>
             <w:vAlign w:val="center"/>
           </w:tcPr>
           <w:p>
@@ -13954,7 +15213,119 @@
                 <w:rFonts w:ascii="Arial" w:hAnsi="Arial"/>
                 <w:sz w:val="20"/>
               </w:rPr>
-              <w:t>…</w:t>
+              <w:t>The route (</w:t>
+            </w:r>
+            <w:r>
+              <w:rPr>
+                <w:rFonts w:ascii="Arial" w:hAnsi="Arial"/>
+                <w:b/>
+                <w:bCs/>
+                <w:sz w:val="20"/>
+              </w:rPr>
+              <w:t>pathway</w:t>
+            </w:r>
+            <w:r>
+              <w:rPr>
+                <w:rFonts w:ascii="Arial" w:hAnsi="Arial"/>
+                <w:sz w:val="20"/>
+              </w:rPr>
+              <w:t xml:space="preserve">), </w:t>
+            </w:r>
+            <w:r>
+              <w:rPr>
+                <w:rFonts w:ascii="Arial" w:hAnsi="Arial"/>
+                <w:b/>
+                <w:bCs/>
+                <w:sz w:val="20"/>
+              </w:rPr>
+              <w:t>row</w:t>
+            </w:r>
+            <w:r>
+              <w:rPr>
+                <w:rFonts w:ascii="Arial" w:hAnsi="Arial"/>
+                <w:sz w:val="20"/>
+              </w:rPr>
+              <w:t xml:space="preserve">, </w:t>
+            </w:r>
+            <w:r>
+              <w:rPr>
+                <w:rFonts w:ascii="Arial" w:hAnsi="Arial"/>
+                <w:b/>
+                <w:bCs/>
+                <w:sz w:val="20"/>
+              </w:rPr>
+              <w:t>column</w:t>
+            </w:r>
+            <w:r>
+              <w:rPr>
+                <w:rFonts w:ascii="Arial" w:hAnsi="Arial"/>
+                <w:sz w:val="20"/>
+              </w:rPr>
+              <w:t xml:space="preserve">, </w:t>
+            </w:r>
+            <w:r>
+              <w:rPr>
+                <w:rFonts w:ascii="Arial" w:hAnsi="Arial"/>
+                <w:b/>
+                <w:bCs/>
+                <w:sz w:val="20"/>
+              </w:rPr>
+              <w:t>layer</w:t>
+            </w:r>
+            <w:r>
+              <w:rPr>
+                <w:rFonts w:ascii="Arial" w:hAnsi="Arial"/>
+                <w:sz w:val="20"/>
+              </w:rPr>
+              <w:t xml:space="preserve"> and </w:t>
+            </w:r>
+            <w:r>
+              <w:rPr>
+                <w:rFonts w:ascii="Arial" w:hAnsi="Arial"/>
+                <w:b/>
+                <w:bCs/>
+                <w:sz w:val="20"/>
+              </w:rPr>
+              <w:t>dose</w:t>
+            </w:r>
+            <w:r>
+              <w:rPr>
+                <w:rFonts w:ascii="Arial" w:hAnsi="Arial"/>
+                <w:sz w:val="20"/>
+              </w:rPr>
+              <w:t xml:space="preserve"> </w:t>
+            </w:r>
+            <w:proofErr w:type="gramStart"/>
+            <w:r>
+              <w:rPr>
+                <w:rFonts w:ascii="Arial" w:hAnsi="Arial"/>
+                <w:sz w:val="20"/>
+              </w:rPr>
+              <w:t>values</w:t>
+            </w:r>
+            <w:proofErr w:type="gramEnd"/>
+            <w:r>
+              <w:rPr>
+                <w:rFonts w:ascii="Arial" w:hAnsi="Arial"/>
+                <w:sz w:val="20"/>
+              </w:rPr>
+              <w:t xml:space="preserve"> all match. </w:t>
+            </w:r>
+            <w:r>
+              <w:rPr>
+                <w:rFonts w:ascii="Arial" w:hAnsi="Arial"/>
+                <w:i/>
+                <w:iCs/>
+                <w:sz w:val="20"/>
+              </w:rPr>
+              <w:t>Multiple rows exist for some years</w:t>
+            </w:r>
+            <w:r>
+              <w:rPr>
+                <w:rFonts w:ascii="Arial" w:hAnsi="Arial"/>
+                <w:sz w:val="20"/>
+              </w:rPr>
+              <w:t>.</w:t>
             </w:r>
           </w:p>
         </w:tc>
@@ -13974,41 +15345,33 @@
                 <w:sz w:val="20"/>
               </w:rPr>
             </w:pPr>
+            <w:r>
+              <w:rPr>
+                <w:rFonts w:ascii="Arial" w:hAnsi="Arial"/>
+                <w:sz w:val="20"/>
+              </w:rPr>
+              <w:t>Pass</w:t>
+            </w:r>
           </w:p>
         </w:tc>
       </w:tr>
     </w:tbl>
-    <w:p/>
+    <w:p>
+      <w:pPr>
+        <w:pStyle w:val="H1bodytext"/>
+        <w:spacing w:after="120"/>
+        <w:rPr>
+          <w:rFonts w:ascii="Arial" w:hAnsi="Arial"/>
+          <w:highlight w:val="yellow"/>
+        </w:rPr>
+      </w:pPr>
+    </w:p>
     <w:p/>
     <w:p>
       <w:pPr>
         <w:spacing w:after="160" w:line="259" w:lineRule="auto"/>
       </w:pPr>
-      <w:r>
-        <w:br w:type="page"/>
-      </w:r>
     </w:p>
-    <w:p>
-      <w:pPr>
-        <w:pStyle w:val="Caption"/>
-      </w:pPr>
-    </w:p>
-    <w:p>
-      <w:pPr>
-        <w:pStyle w:val="Caption"/>
-      </w:pPr>
-    </w:p>
-    <w:p>
-      <w:pPr>
-        <w:pStyle w:val="Caption"/>
-      </w:pPr>
-    </w:p>
-    <w:p>
-      <w:pPr>
-        <w:pStyle w:val="Caption"/>
-      </w:pPr>
-    </w:p>
-    <w:p/>
     <w:sectPr>
       <w:headerReference w:type="default" r:id="rId15"/>
       <w:footerReference w:type="default" r:id="rId16"/>
@@ -17577,180 +18940,6 @@
     </w:docPart>
     <w:docPart>
       <w:docPartPr>
-        <w:name w:val="2B843C4A27A34402BA53CF6C04C3FBFE"/>
-        <w:category>
-          <w:name w:val="General"/>
-          <w:gallery w:val="placeholder"/>
-        </w:category>
-        <w:types>
-          <w:type w:val="bbPlcHdr"/>
-        </w:types>
-        <w:behaviors>
-          <w:behavior w:val="content"/>
-        </w:behaviors>
-        <w:guid w:val="{6C35071D-1392-40F2-B0F1-AEBBD9D9568A}"/>
-      </w:docPartPr>
-      <w:docPartBody>
-        <w:p>
-          <w:pPr>
-            <w:pStyle w:val="2B843C4A27A34402BA53CF6C04C3FBFE"/>
-          </w:pPr>
-          <w:r>
-            <w:rPr>
-              <w:rStyle w:val="PlaceholderText"/>
-            </w:rPr>
-            <w:t>[Keywords]</w:t>
-          </w:r>
-        </w:p>
-      </w:docPartBody>
-    </w:docPart>
-    <w:docPart>
-      <w:docPartPr>
-        <w:name w:val="D1EE0C3F918E4592941D2E39D0C58C5C"/>
-        <w:category>
-          <w:name w:val="General"/>
-          <w:gallery w:val="placeholder"/>
-        </w:category>
-        <w:types>
-          <w:type w:val="bbPlcHdr"/>
-        </w:types>
-        <w:behaviors>
-          <w:behavior w:val="content"/>
-        </w:behaviors>
-        <w:guid w:val="{2CDB11DA-1F73-4D23-AEE6-BBB0AB769E34}"/>
-      </w:docPartPr>
-      <w:docPartBody>
-        <w:p>
-          <w:pPr>
-            <w:pStyle w:val="D1EE0C3F918E4592941D2E39D0C58C5C"/>
-          </w:pPr>
-          <w:r>
-            <w:rPr>
-              <w:rStyle w:val="PlaceholderText"/>
-            </w:rPr>
-            <w:t>[Keywords]</w:t>
-          </w:r>
-        </w:p>
-      </w:docPartBody>
-    </w:docPart>
-    <w:docPart>
-      <w:docPartPr>
-        <w:name w:val="02D4F4EBF7194308872A90920415122D"/>
-        <w:category>
-          <w:name w:val="General"/>
-          <w:gallery w:val="placeholder"/>
-        </w:category>
-        <w:types>
-          <w:type w:val="bbPlcHdr"/>
-        </w:types>
-        <w:behaviors>
-          <w:behavior w:val="content"/>
-        </w:behaviors>
-        <w:guid w:val="{BDB535E3-6222-4116-BC39-86B54FB6D110}"/>
-      </w:docPartPr>
-      <w:docPartBody>
-        <w:p>
-          <w:pPr>
-            <w:pStyle w:val="02D4F4EBF7194308872A90920415122D"/>
-          </w:pPr>
-          <w:r>
-            <w:rPr>
-              <w:rStyle w:val="PlaceholderText"/>
-            </w:rPr>
-            <w:t>[Keywords]</w:t>
-          </w:r>
-        </w:p>
-      </w:docPartBody>
-    </w:docPart>
-    <w:docPart>
-      <w:docPartPr>
-        <w:name w:val="8616CCCB3D67418EAA4A14CFB45B9F04"/>
-        <w:category>
-          <w:name w:val="General"/>
-          <w:gallery w:val="placeholder"/>
-        </w:category>
-        <w:types>
-          <w:type w:val="bbPlcHdr"/>
-        </w:types>
-        <w:behaviors>
-          <w:behavior w:val="content"/>
-        </w:behaviors>
-        <w:guid w:val="{B1DF2343-4734-42D0-910F-CA6FB40D40F2}"/>
-      </w:docPartPr>
-      <w:docPartBody>
-        <w:p>
-          <w:pPr>
-            <w:pStyle w:val="8616CCCB3D67418EAA4A14CFB45B9F04"/>
-          </w:pPr>
-          <w:r>
-            <w:rPr>
-              <w:rStyle w:val="PlaceholderText"/>
-            </w:rPr>
-            <w:t>[Keywords]</w:t>
-          </w:r>
-        </w:p>
-      </w:docPartBody>
-    </w:docPart>
-    <w:docPart>
-      <w:docPartPr>
-        <w:name w:val="E2651D6B5209491E824897C28D5CBCEC"/>
-        <w:category>
-          <w:name w:val="General"/>
-          <w:gallery w:val="placeholder"/>
-        </w:category>
-        <w:types>
-          <w:type w:val="bbPlcHdr"/>
-        </w:types>
-        <w:behaviors>
-          <w:behavior w:val="content"/>
-        </w:behaviors>
-        <w:guid w:val="{4825AFB3-9D09-4CC9-A1FE-30DE0BE09248}"/>
-      </w:docPartPr>
-      <w:docPartBody>
-        <w:p>
-          <w:pPr>
-            <w:pStyle w:val="E2651D6B5209491E824897C28D5CBCEC"/>
-          </w:pPr>
-          <w:r>
-            <w:rPr>
-              <w:rStyle w:val="PlaceholderText"/>
-            </w:rPr>
-            <w:t>[Keywords]</w:t>
-          </w:r>
-        </w:p>
-      </w:docPartBody>
-    </w:docPart>
-    <w:docPart>
-      <w:docPartPr>
-        <w:name w:val="198B47BB2CC942838312D462BEFEAC30"/>
-        <w:category>
-          <w:name w:val="General"/>
-          <w:gallery w:val="placeholder"/>
-        </w:category>
-        <w:types>
-          <w:type w:val="bbPlcHdr"/>
-        </w:types>
-        <w:behaviors>
-          <w:behavior w:val="content"/>
-        </w:behaviors>
-        <w:guid w:val="{83751E02-904A-419C-8D00-645D75A20C0D}"/>
-      </w:docPartPr>
-      <w:docPartBody>
-        <w:p>
-          <w:pPr>
-            <w:pStyle w:val="198B47BB2CC942838312D462BEFEAC30"/>
-          </w:pPr>
-          <w:r>
-            <w:rPr>
-              <w:rStyle w:val="PlaceholderText"/>
-            </w:rPr>
-            <w:t>[Keywords]</w:t>
-          </w:r>
-        </w:p>
-      </w:docPartBody>
-    </w:docPart>
-    <w:docPart>
-      <w:docPartPr>
         <w:name w:val="8A34BD2B0B1D463DA40EFD1532E26FC8"/>
         <w:category>
           <w:name w:val="General"/>
@@ -17768,6 +18957,180 @@
         <w:p>
           <w:pPr>
             <w:pStyle w:val="8A34BD2B0B1D463DA40EFD1532E26FC8"/>
+          </w:pPr>
+          <w:r>
+            <w:rPr>
+              <w:rStyle w:val="PlaceholderText"/>
+            </w:rPr>
+            <w:t>[Keywords]</w:t>
+          </w:r>
+        </w:p>
+      </w:docPartBody>
+    </w:docPart>
+    <w:docPart>
+      <w:docPartPr>
+        <w:name w:val="118D43FE9FBF4A4C8F5C1D6A03E8172F"/>
+        <w:category>
+          <w:name w:val="General"/>
+          <w:gallery w:val="placeholder"/>
+        </w:category>
+        <w:types>
+          <w:type w:val="bbPlcHdr"/>
+        </w:types>
+        <w:behaviors>
+          <w:behavior w:val="content"/>
+        </w:behaviors>
+        <w:guid w:val="{73C7AF06-D3FF-4F7E-97D3-7E17726D4532}"/>
+      </w:docPartPr>
+      <w:docPartBody>
+        <w:p>
+          <w:pPr>
+            <w:pStyle w:val="118D43FE9FBF4A4C8F5C1D6A03E8172F"/>
+          </w:pPr>
+          <w:r>
+            <w:rPr>
+              <w:rStyle w:val="PlaceholderText"/>
+            </w:rPr>
+            <w:t>[Keywords]</w:t>
+          </w:r>
+        </w:p>
+      </w:docPartBody>
+    </w:docPart>
+    <w:docPart>
+      <w:docPartPr>
+        <w:name w:val="1529FC838D5542A3817D5925A3D88F93"/>
+        <w:category>
+          <w:name w:val="General"/>
+          <w:gallery w:val="placeholder"/>
+        </w:category>
+        <w:types>
+          <w:type w:val="bbPlcHdr"/>
+        </w:types>
+        <w:behaviors>
+          <w:behavior w:val="content"/>
+        </w:behaviors>
+        <w:guid w:val="{D02A2988-37DE-4EFD-83CD-CB1E58F8F0F4}"/>
+      </w:docPartPr>
+      <w:docPartBody>
+        <w:p>
+          <w:pPr>
+            <w:pStyle w:val="1529FC838D5542A3817D5925A3D88F93"/>
+          </w:pPr>
+          <w:r>
+            <w:rPr>
+              <w:rStyle w:val="PlaceholderText"/>
+            </w:rPr>
+            <w:t>[Keywords]</w:t>
+          </w:r>
+        </w:p>
+      </w:docPartBody>
+    </w:docPart>
+    <w:docPart>
+      <w:docPartPr>
+        <w:name w:val="8B828E018BFB494A8DD60F8A8E3C8F18"/>
+        <w:category>
+          <w:name w:val="General"/>
+          <w:gallery w:val="placeholder"/>
+        </w:category>
+        <w:types>
+          <w:type w:val="bbPlcHdr"/>
+        </w:types>
+        <w:behaviors>
+          <w:behavior w:val="content"/>
+        </w:behaviors>
+        <w:guid w:val="{0E57583B-4644-4E8E-B0D8-2ECE02319DCC}"/>
+      </w:docPartPr>
+      <w:docPartBody>
+        <w:p>
+          <w:pPr>
+            <w:pStyle w:val="8B828E018BFB494A8DD60F8A8E3C8F18"/>
+          </w:pPr>
+          <w:r>
+            <w:rPr>
+              <w:rStyle w:val="PlaceholderText"/>
+            </w:rPr>
+            <w:t>[Keywords]</w:t>
+          </w:r>
+        </w:p>
+      </w:docPartBody>
+    </w:docPart>
+    <w:docPart>
+      <w:docPartPr>
+        <w:name w:val="A3A995F6D11B44E58045D2E424449C45"/>
+        <w:category>
+          <w:name w:val="General"/>
+          <w:gallery w:val="placeholder"/>
+        </w:category>
+        <w:types>
+          <w:type w:val="bbPlcHdr"/>
+        </w:types>
+        <w:behaviors>
+          <w:behavior w:val="content"/>
+        </w:behaviors>
+        <w:guid w:val="{D023BA17-82C3-4DFE-B0FD-9F7BEE5E7096}"/>
+      </w:docPartPr>
+      <w:docPartBody>
+        <w:p>
+          <w:pPr>
+            <w:pStyle w:val="A3A995F6D11B44E58045D2E424449C45"/>
+          </w:pPr>
+          <w:r>
+            <w:rPr>
+              <w:rStyle w:val="PlaceholderText"/>
+            </w:rPr>
+            <w:t>[Keywords]</w:t>
+          </w:r>
+        </w:p>
+      </w:docPartBody>
+    </w:docPart>
+    <w:docPart>
+      <w:docPartPr>
+        <w:name w:val="4F33EAB5CB724504978BE4488EC26201"/>
+        <w:category>
+          <w:name w:val="General"/>
+          <w:gallery w:val="placeholder"/>
+        </w:category>
+        <w:types>
+          <w:type w:val="bbPlcHdr"/>
+        </w:types>
+        <w:behaviors>
+          <w:behavior w:val="content"/>
+        </w:behaviors>
+        <w:guid w:val="{1317013E-BFC4-4ADB-A016-A1D0B2B7140A}"/>
+      </w:docPartPr>
+      <w:docPartBody>
+        <w:p>
+          <w:pPr>
+            <w:pStyle w:val="4F33EAB5CB724504978BE4488EC26201"/>
+          </w:pPr>
+          <w:r>
+            <w:rPr>
+              <w:rStyle w:val="PlaceholderText"/>
+            </w:rPr>
+            <w:t>[Keywords]</w:t>
+          </w:r>
+        </w:p>
+      </w:docPartBody>
+    </w:docPart>
+    <w:docPart>
+      <w:docPartPr>
+        <w:name w:val="D583C7448923452D9BE974B3F9C34466"/>
+        <w:category>
+          <w:name w:val="General"/>
+          <w:gallery w:val="placeholder"/>
+        </w:category>
+        <w:types>
+          <w:type w:val="bbPlcHdr"/>
+        </w:types>
+        <w:behaviors>
+          <w:behavior w:val="content"/>
+        </w:behaviors>
+        <w:guid w:val="{3533B6F7-B811-42B5-AE74-CF560E98AB33}"/>
+      </w:docPartPr>
+      <w:docPartBody>
+        <w:p>
+          <w:pPr>
+            <w:pStyle w:val="D583C7448923452D9BE974B3F9C34466"/>
           </w:pPr>
           <w:r>
             <w:rPr>
@@ -17867,6 +19230,7 @@
   <w:rsids>
     <w:rsidRoot w:val="00EE5E56"/>
     <w:rsid w:val="000B660F"/>
+    <w:rsid w:val="0036073D"/>
     <w:rsid w:val="0039400B"/>
     <w:rsid w:val="003B045A"/>
     <w:rsid w:val="0072006C"/>
@@ -17877,6 +19241,7 @@
     <w:rsid w:val="00CE61DC"/>
     <w:rsid w:val="00E01AA4"/>
     <w:rsid w:val="00E03B4D"/>
+    <w:rsid w:val="00EE4B67"/>
     <w:rsid w:val="00EE5E56"/>
     <w:rsid w:val="00FE54F6"/>
   </w:rsids>
@@ -18332,7 +19697,7 @@
     <w:basedOn w:val="DefaultParagraphFont"/>
     <w:uiPriority w:val="99"/>
     <w:semiHidden/>
-    <w:rsid w:val="0072006C"/>
+    <w:rsid w:val="0036073D"/>
     <w:rPr>
       <w:color w:val="808080"/>
     </w:rPr>
@@ -18468,6 +19833,30 @@
   <w:style w:type="paragraph" w:customStyle="1" w:styleId="8A34BD2B0B1D463DA40EFD1532E26FC8">
     <w:name w:val="8A34BD2B0B1D463DA40EFD1532E26FC8"/>
     <w:rsid w:val="0072006C"/>
+  </w:style>
+  <w:style w:type="paragraph" w:customStyle="1" w:styleId="118D43FE9FBF4A4C8F5C1D6A03E8172F">
+    <w:name w:val="118D43FE9FBF4A4C8F5C1D6A03E8172F"/>
+    <w:rsid w:val="0036073D"/>
+  </w:style>
+  <w:style w:type="paragraph" w:customStyle="1" w:styleId="1529FC838D5542A3817D5925A3D88F93">
+    <w:name w:val="1529FC838D5542A3817D5925A3D88F93"/>
+    <w:rsid w:val="0036073D"/>
+  </w:style>
+  <w:style w:type="paragraph" w:customStyle="1" w:styleId="8B828E018BFB494A8DD60F8A8E3C8F18">
+    <w:name w:val="8B828E018BFB494A8DD60F8A8E3C8F18"/>
+    <w:rsid w:val="0036073D"/>
+  </w:style>
+  <w:style w:type="paragraph" w:customStyle="1" w:styleId="A3A995F6D11B44E58045D2E424449C45">
+    <w:name w:val="A3A995F6D11B44E58045D2E424449C45"/>
+    <w:rsid w:val="0036073D"/>
+  </w:style>
+  <w:style w:type="paragraph" w:customStyle="1" w:styleId="4F33EAB5CB724504978BE4488EC26201">
+    <w:name w:val="4F33EAB5CB724504978BE4488EC26201"/>
+    <w:rsid w:val="0036073D"/>
+  </w:style>
+  <w:style w:type="paragraph" w:customStyle="1" w:styleId="D583C7448923452D9BE974B3F9C34466">
+    <w:name w:val="D583C7448923452D9BE974B3F9C34466"/>
+    <w:rsid w:val="0036073D"/>
   </w:style>
 </w:styles>
 </file>
@@ -18775,12 +20164,6 @@
 </file>
 
 <file path=customXml/item1.xml><?xml version="1.0" encoding="utf-8"?>
-<p:properties xmlns:p="http://schemas.microsoft.com/office/2006/metadata/properties" xmlns:xsi="http://www.w3.org/2001/XMLSchema-instance" xmlns:pc="http://schemas.microsoft.com/office/infopath/2007/PartnerControls">
-  <documentManagement/>
-</p:properties>
-</file>
-
-<file path=customXml/item2.xml><?xml version="1.0" encoding="utf-8"?>
 <?mso-contentType ?>
 <FormTemplates xmlns="http://schemas.microsoft.com/sharepoint/v3/contenttype/forms">
   <Display>DocumentLibraryForm</Display>
@@ -18789,7 +20172,17 @@
 </FormTemplates>
 </file>
 
+<file path=customXml/item2.xml><?xml version="1.0" encoding="utf-8"?>
+<p:properties xmlns:p="http://schemas.microsoft.com/office/2006/metadata/properties" xmlns:xsi="http://www.w3.org/2001/XMLSchema-instance" xmlns:pc="http://schemas.microsoft.com/office/infopath/2007/PartnerControls">
+  <documentManagement/>
+</p:properties>
+</file>
+
 <file path=customXml/item3.xml><?xml version="1.0" encoding="utf-8"?>
+<b:Sources xmlns:b="http://schemas.openxmlformats.org/officeDocument/2006/bibliography" xmlns="http://schemas.openxmlformats.org/officeDocument/2006/bibliography" SelectedStyle="\APASixthEditionOfficeOnline.xsl" StyleName="APA" Version="6"/>
+</file>
+
+<file path=customXml/item4.xml><?xml version="1.0" encoding="utf-8"?>
 <ct:contentTypeSchema xmlns:ct="http://schemas.microsoft.com/office/2006/metadata/contentType" xmlns:ma="http://schemas.microsoft.com/office/2006/metadata/properties/metaAttributes" ct:_="" ma:_="" ma:contentTypeName="Document" ma:contentTypeID="0x010100092ED8BFBE6B3A4EA77F2F6C3B7D5F03" ma:contentTypeVersion="8" ma:contentTypeDescription="Create a new document." ma:contentTypeScope="" ma:versionID="796696fc8e9b9101acb13fc7b732803f">
   <xsd:schema xmlns:xsd="http://www.w3.org/2001/XMLSchema" xmlns:xs="http://www.w3.org/2001/XMLSchema" xmlns:p="http://schemas.microsoft.com/office/2006/metadata/properties" xmlns:ns2="786b8faf-106f-4958-a2b4-f779ae144ea5" targetNamespace="http://schemas.microsoft.com/office/2006/metadata/properties" ma:root="true" ma:fieldsID="7e5bcc9bcf80405593e224788f38d223" ns2:_="">
     <xsd:import namespace="786b8faf-106f-4958-a2b4-f779ae144ea5"/>
@@ -18961,11 +20354,15 @@
 </ct:contentTypeSchema>
 </file>
 
-<file path=customXml/item4.xml><?xml version="1.0" encoding="utf-8"?>
-<b:Sources xmlns:b="http://schemas.openxmlformats.org/officeDocument/2006/bibliography" xmlns="http://schemas.openxmlformats.org/officeDocument/2006/bibliography" SelectedStyle="\APASixthEditionOfficeOnline.xsl" StyleName="APA" Version="6"/>
+<file path=customXml/itemProps1.xml><?xml version="1.0" encoding="utf-8"?>
+<ds:datastoreItem xmlns:ds="http://schemas.openxmlformats.org/officeDocument/2006/customXml" ds:itemID="{8D42678C-F8F3-49FD-9D71-B1240709B3FD}">
+  <ds:schemaRefs>
+    <ds:schemaRef ds:uri="http://schemas.microsoft.com/sharepoint/v3/contenttype/forms"/>
+  </ds:schemaRefs>
+</ds:datastoreItem>
 </file>
 
-<file path=customXml/itemProps1.xml><?xml version="1.0" encoding="utf-8"?>
+<file path=customXml/itemProps2.xml><?xml version="1.0" encoding="utf-8"?>
 <ds:datastoreItem xmlns:ds="http://schemas.openxmlformats.org/officeDocument/2006/customXml" ds:itemID="{E06CAFCD-6133-4BF3-A671-56544DC9D586}">
   <ds:schemaRefs>
     <ds:schemaRef ds:uri="http://schemas.microsoft.com/office/2006/metadata/properties"/>
@@ -18974,15 +20371,15 @@
 </ds:datastoreItem>
 </file>
 
-<file path=customXml/itemProps2.xml><?xml version="1.0" encoding="utf-8"?>
-<ds:datastoreItem xmlns:ds="http://schemas.openxmlformats.org/officeDocument/2006/customXml" ds:itemID="{8D42678C-F8F3-49FD-9D71-B1240709B3FD}">
+<file path=customXml/itemProps3.xml><?xml version="1.0" encoding="utf-8"?>
+<ds:datastoreItem xmlns:ds="http://schemas.openxmlformats.org/officeDocument/2006/customXml" ds:itemID="{0D646848-98D7-4B12-BE7A-DACC460A86B9}">
   <ds:schemaRefs>
-    <ds:schemaRef ds:uri="http://schemas.microsoft.com/sharepoint/v3/contenttype/forms"/>
+    <ds:schemaRef ds:uri="http://schemas.openxmlformats.org/officeDocument/2006/bibliography"/>
   </ds:schemaRefs>
 </ds:datastoreItem>
 </file>
 
-<file path=customXml/itemProps3.xml><?xml version="1.0" encoding="utf-8"?>
+<file path=customXml/itemProps4.xml><?xml version="1.0" encoding="utf-8"?>
 <ds:datastoreItem xmlns:ds="http://schemas.openxmlformats.org/officeDocument/2006/customXml" ds:itemID="{1FAACE68-BB26-42D3-BF86-4B60A8669896}">
   <ds:schemaRefs>
     <ds:schemaRef ds:uri="http://schemas.microsoft.com/office/2006/metadata/contentType"/>
@@ -18998,12 +20395,4 @@
     <ds:schemaRef ds:uri="http://schemas.microsoft.com/internal/obd"/>
   </ds:schemaRefs>
 </ds:datastoreItem>
-</file>
-
-<file path=customXml/itemProps4.xml><?xml version="1.0" encoding="utf-8"?>
-<ds:datastoreItem xmlns:ds="http://schemas.openxmlformats.org/officeDocument/2006/customXml" ds:itemID="{0D646848-98D7-4B12-BE7A-DACC460A86B9}">
-  <ds:schemaRefs>
-    <ds:schemaRef ds:uri="http://schemas.openxmlformats.org/officeDocument/2006/bibliography"/>
-  </ds:schemaRefs>
-</ds:datastoreItem>
 </file>
</xml_diff>